<commit_message>
fix experience with no date
</commit_message>
<xml_diff>
--- a/src/app/CV Gabriel Brun développeur React.docx
+++ b/src/app/CV Gabriel Brun développeur React.docx
@@ -1335,227 +1335,186 @@
       </w:r>
       <w:r>
         <w:rPr/>
-        <w:t xml:space="preserve">Technologies</w:t>
-      </w:r>
-      <w:r>
-        <w:rPr>
-          <w:rFonts w:eastAsia="Noto Serif CJK SC" w:cs="Lohit Devanagari"/>
-          <w:color w:val="auto"/>
-          <w:kern w:val="2"/>
-          <w:sz w:val="24"/>
-          <w:szCs w:val="24"/>
-          <w:lang w:val="fr-FR" w:eastAsia="zh-CN" w:bidi="hi-IN"/>
-        </w:rPr>
-        <w:t/>
-      </w:r>
-      <w:r>
-        <w:rPr/>
-        <w:t xml:space="preserve"> </w:t>
-      </w:r>
-      <w:r>
-        <w:rPr>
-          <w:rFonts w:eastAsia="Noto Serif CJK SC" w:cs="Lohit Devanagari"/>
-          <w:color w:val="auto"/>
-          <w:kern w:val="2"/>
-          <w:sz w:val="24"/>
-          <w:szCs w:val="24"/>
-          <w:lang w:val="fr-FR" w:eastAsia="zh-CN" w:bidi="hi-IN"/>
-        </w:rPr>
-        <w:t/>
-      </w:r>
-      <w:r>
-        <w:rPr>
-          <w:rFonts w:eastAsia="Noto Serif CJK SC" w:cs="Lohit Devanagari"/>
-          <w:color w:val="auto"/>
-          <w:kern w:val="2"/>
-          <w:sz w:val="24"/>
-          <w:szCs w:val="24"/>
-          <w:lang w:val="fr-FR" w:eastAsia="zh-CN" w:bidi="hi-IN"/>
-        </w:rPr>
-        <w:t/>
-      </w:r>
-      <w:r>
-        <w:rPr/>
-        <w:t xml:space="preserve">Programmation</w:t>
-      </w:r>
-      <w:r>
-        <w:rPr>
-          <w:rFonts w:eastAsia="Noto Serif CJK SC" w:cs="Lohit Devanagari"/>
-          <w:color w:val="auto"/>
-          <w:kern w:val="2"/>
-          <w:sz w:val="24"/>
-          <w:szCs w:val="24"/>
-          <w:lang w:val="fr-FR" w:eastAsia="zh-CN" w:bidi="hi-IN"/>
-        </w:rPr>
-        <w:t/>
-      </w:r>
-      <w:r>
-        <w:rPr/>
-        <w:t xml:space="preserve"> </w:t>
-      </w:r>
-      <w:r>
-        <w:rPr>
-          <w:rFonts w:eastAsia="Noto Serif CJK SC" w:cs="Lohit Devanagari"/>
-          <w:color w:val="auto"/>
-          <w:kern w:val="2"/>
-          <w:sz w:val="24"/>
-          <w:szCs w:val="24"/>
-          <w:lang w:val="fr-FR" w:eastAsia="zh-CN" w:bidi="hi-IN"/>
-        </w:rPr>
-        <w:t/>
-      </w:r>
-      <w:r>
-        <w:rPr>
-          <w:rFonts w:eastAsia="Noto Serif CJK SC" w:cs="Lohit Devanagari"/>
-          <w:color w:val="auto"/>
-          <w:kern w:val="2"/>
-          <w:sz w:val="24"/>
-          <w:szCs w:val="24"/>
-          <w:lang w:val="fr-FR" w:eastAsia="zh-CN" w:bidi="hi-IN"/>
-        </w:rPr>
-        <w:t/>
-      </w:r>
-      <w:r>
-        <w:rPr/>
-        <w:t xml:space="preserve">Cryptomonnaies</w:t>
-      </w:r>
-      <w:r>
-        <w:rPr>
-          <w:rFonts w:eastAsia="Noto Serif CJK SC" w:cs="Lohit Devanagari"/>
-          <w:color w:val="auto"/>
-          <w:kern w:val="2"/>
-          <w:sz w:val="24"/>
-          <w:szCs w:val="24"/>
-          <w:lang w:val="fr-FR" w:eastAsia="zh-CN" w:bidi="hi-IN"/>
-        </w:rPr>
-        <w:t/>
-      </w:r>
-      <w:r>
-        <w:rPr/>
-        <w:t xml:space="preserve"> </w:t>
-      </w:r>
-      <w:r>
-        <w:rPr>
-          <w:rFonts w:eastAsia="Noto Serif CJK SC" w:cs="Lohit Devanagari"/>
-          <w:color w:val="auto"/>
-          <w:kern w:val="2"/>
-          <w:sz w:val="24"/>
-          <w:szCs w:val="24"/>
-          <w:lang w:val="fr-FR" w:eastAsia="zh-CN" w:bidi="hi-IN"/>
-        </w:rPr>
-        <w:t/>
-      </w:r>
-      <w:r>
-        <w:rPr>
-          <w:rFonts w:eastAsia="Noto Serif CJK SC" w:cs="Lohit Devanagari"/>
-          <w:color w:val="auto"/>
-          <w:kern w:val="2"/>
-          <w:sz w:val="24"/>
-          <w:szCs w:val="24"/>
-          <w:lang w:val="fr-FR" w:eastAsia="zh-CN" w:bidi="hi-IN"/>
-        </w:rPr>
-        <w:t/>
-      </w:r>
-      <w:r>
-        <w:rPr/>
-        <w:t xml:space="preserve">Immobilier</w:t>
-      </w:r>
-      <w:r>
-        <w:rPr>
-          <w:rFonts w:eastAsia="Noto Serif CJK SC" w:cs="Lohit Devanagari"/>
-          <w:color w:val="auto"/>
-          <w:kern w:val="2"/>
-          <w:sz w:val="24"/>
-          <w:szCs w:val="24"/>
-          <w:lang w:val="fr-FR" w:eastAsia="zh-CN" w:bidi="hi-IN"/>
-        </w:rPr>
-        <w:t/>
-      </w:r>
-      <w:r>
-        <w:rPr/>
-        <w:t xml:space="preserve"> </w:t>
-      </w:r>
-      <w:r>
-        <w:rPr>
-          <w:rFonts w:eastAsia="Noto Serif CJK SC" w:cs="Lohit Devanagari"/>
-          <w:color w:val="auto"/>
-          <w:kern w:val="2"/>
-          <w:sz w:val="24"/>
-          <w:szCs w:val="24"/>
-          <w:lang w:val="fr-FR" w:eastAsia="zh-CN" w:bidi="hi-IN"/>
-        </w:rPr>
-        <w:t/>
-      </w:r>
-      <w:r>
-        <w:rPr>
-          <w:rFonts w:eastAsia="Noto Serif CJK SC" w:cs="Lohit Devanagari"/>
-          <w:color w:val="auto"/>
-          <w:kern w:val="2"/>
-          <w:sz w:val="24"/>
-          <w:szCs w:val="24"/>
-          <w:lang w:val="fr-FR" w:eastAsia="zh-CN" w:bidi="hi-IN"/>
-        </w:rPr>
-        <w:t/>
-      </w:r>
-      <w:r>
-        <w:rPr/>
-        <w:t xml:space="preserve">Santé</w:t>
-      </w:r>
-      <w:r>
-        <w:rPr>
-          <w:rFonts w:eastAsia="Noto Serif CJK SC" w:cs="Lohit Devanagari"/>
-          <w:color w:val="auto"/>
-          <w:kern w:val="2"/>
-          <w:sz w:val="24"/>
-          <w:szCs w:val="24"/>
-          <w:lang w:val="fr-FR" w:eastAsia="zh-CN" w:bidi="hi-IN"/>
-        </w:rPr>
-        <w:t/>
-      </w:r>
-      <w:r>
-        <w:rPr/>
-        <w:t xml:space="preserve"> </w:t>
-      </w:r>
-      <w:r>
-        <w:rPr>
-          <w:rFonts w:eastAsia="Noto Serif CJK SC" w:cs="Lohit Devanagari"/>
-          <w:color w:val="auto"/>
-          <w:kern w:val="2"/>
-          <w:sz w:val="24"/>
-          <w:szCs w:val="24"/>
-          <w:lang w:val="fr-FR" w:eastAsia="zh-CN" w:bidi="hi-IN"/>
-        </w:rPr>
-        <w:t/>
-      </w:r>
-      <w:r>
-        <w:rPr>
-          <w:rFonts w:eastAsia="Noto Serif CJK SC" w:cs="Lohit Devanagari"/>
-          <w:color w:val="auto"/>
-          <w:kern w:val="2"/>
-          <w:sz w:val="24"/>
-          <w:szCs w:val="24"/>
-          <w:lang w:val="fr-FR" w:eastAsia="zh-CN" w:bidi="hi-IN"/>
-        </w:rPr>
-        <w:t/>
-      </w:r>
-      <w:r>
-        <w:rPr/>
-        <w:t xml:space="preserve">Relations humaines</w:t>
-      </w:r>
-      <w:r>
-        <w:rPr>
-          <w:rFonts w:eastAsia="Noto Serif CJK SC" w:cs="Lohit Devanagari"/>
-          <w:color w:val="auto"/>
-          <w:kern w:val="2"/>
-          <w:sz w:val="24"/>
-          <w:szCs w:val="24"/>
-          <w:lang w:val="fr-FR" w:eastAsia="zh-CN" w:bidi="hi-IN"/>
-        </w:rPr>
-        <w:t/>
-      </w:r>
-      <w:r>
-        <w:rPr/>
-        <w:t xml:space="preserve"> </w:t>
+        <w:t xml:space="preserve">MERN Stack</w:t>
+      </w:r>
+      <w:r>
+        <w:rPr>
+          <w:rFonts w:eastAsia="Noto Serif CJK SC" w:cs="Lohit Devanagari"/>
+          <w:color w:val="auto"/>
+          <w:kern w:val="2"/>
+          <w:sz w:val="24"/>
+          <w:szCs w:val="24"/>
+          <w:lang w:val="fr-FR" w:eastAsia="zh-CN" w:bidi="hi-IN"/>
+        </w:rPr>
+        <w:t/>
+      </w:r>
+      <w:r>
+        <w:rPr/>
+        <w:t xml:space="preserve">    </w:t>
+      </w:r>
+      <w:r>
+        <w:rPr>
+          <w:rFonts w:eastAsia="Noto Serif CJK SC" w:cs="Lohit Devanagari"/>
+          <w:color w:val="auto"/>
+          <w:kern w:val="2"/>
+          <w:sz w:val="24"/>
+          <w:szCs w:val="24"/>
+          <w:lang w:val="fr-FR" w:eastAsia="zh-CN" w:bidi="hi-IN"/>
+        </w:rPr>
+        <w:t/>
+      </w:r>
+      <w:r>
+        <w:rPr>
+          <w:rFonts w:eastAsia="Noto Serif CJK SC" w:cs="Lohit Devanagari"/>
+          <w:color w:val="auto"/>
+          <w:kern w:val="2"/>
+          <w:sz w:val="24"/>
+          <w:szCs w:val="24"/>
+          <w:lang w:val="fr-FR" w:eastAsia="zh-CN" w:bidi="hi-IN"/>
+        </w:rPr>
+        <w:t/>
+      </w:r>
+      <w:r>
+        <w:rPr/>
+        <w:t xml:space="preserve">Skill Value</w:t>
+      </w:r>
+      <w:r>
+        <w:rPr>
+          <w:rFonts w:eastAsia="Noto Serif CJK SC" w:cs="Lohit Devanagari"/>
+          <w:color w:val="auto"/>
+          <w:kern w:val="2"/>
+          <w:sz w:val="24"/>
+          <w:szCs w:val="24"/>
+          <w:lang w:val="fr-FR" w:eastAsia="zh-CN" w:bidi="hi-IN"/>
+        </w:rPr>
+        <w:t/>
+      </w:r>
+      <w:r>
+        <w:rPr/>
+        <w:t xml:space="preserve">    </w:t>
+      </w:r>
+      <w:r>
+        <w:rPr>
+          <w:rFonts w:eastAsia="Noto Serif CJK SC" w:cs="Lohit Devanagari"/>
+          <w:color w:val="auto"/>
+          <w:kern w:val="2"/>
+          <w:sz w:val="24"/>
+          <w:szCs w:val="24"/>
+          <w:lang w:val="fr-FR" w:eastAsia="zh-CN" w:bidi="hi-IN"/>
+        </w:rPr>
+        <w:t/>
+      </w:r>
+      <w:r>
+        <w:rPr>
+          <w:rFonts w:eastAsia="Noto Serif CJK SC" w:cs="Lohit Devanagari"/>
+          <w:color w:val="auto"/>
+          <w:kern w:val="2"/>
+          <w:sz w:val="24"/>
+          <w:szCs w:val="24"/>
+          <w:lang w:val="fr-FR" w:eastAsia="zh-CN" w:bidi="hi-IN"/>
+        </w:rPr>
+        <w:t/>
+      </w:r>
+      <w:r>
+        <w:rPr/>
+        <w:t xml:space="preserve">Express REST API</w:t>
+      </w:r>
+      <w:r>
+        <w:rPr>
+          <w:rFonts w:eastAsia="Noto Serif CJK SC" w:cs="Lohit Devanagari"/>
+          <w:color w:val="auto"/>
+          <w:kern w:val="2"/>
+          <w:sz w:val="24"/>
+          <w:szCs w:val="24"/>
+          <w:lang w:val="fr-FR" w:eastAsia="zh-CN" w:bidi="hi-IN"/>
+        </w:rPr>
+        <w:t/>
+      </w:r>
+      <w:r>
+        <w:rPr/>
+        <w:t xml:space="preserve">    </w:t>
+      </w:r>
+      <w:r>
+        <w:rPr>
+          <w:rFonts w:eastAsia="Noto Serif CJK SC" w:cs="Lohit Devanagari"/>
+          <w:color w:val="auto"/>
+          <w:kern w:val="2"/>
+          <w:sz w:val="24"/>
+          <w:szCs w:val="24"/>
+          <w:lang w:val="fr-FR" w:eastAsia="zh-CN" w:bidi="hi-IN"/>
+        </w:rPr>
+        <w:t/>
+      </w:r>
+      <w:r>
+        <w:rPr>
+          <w:rFonts w:eastAsia="Noto Serif CJK SC" w:cs="Lohit Devanagari"/>
+          <w:color w:val="auto"/>
+          <w:kern w:val="2"/>
+          <w:sz w:val="24"/>
+          <w:szCs w:val="24"/>
+          <w:lang w:val="fr-FR" w:eastAsia="zh-CN" w:bidi="hi-IN"/>
+        </w:rPr>
+        <w:t/>
+      </w:r>
+      <w:r>
+        <w:rPr/>
+        <w:t xml:space="preserve">Jest &amp; TypeScript unit testing</w:t>
+      </w:r>
+      <w:r>
+        <w:rPr>
+          <w:rFonts w:eastAsia="Noto Serif CJK SC" w:cs="Lohit Devanagari"/>
+          <w:color w:val="auto"/>
+          <w:kern w:val="2"/>
+          <w:sz w:val="24"/>
+          <w:szCs w:val="24"/>
+          <w:lang w:val="fr-FR" w:eastAsia="zh-CN" w:bidi="hi-IN"/>
+        </w:rPr>
+        <w:t/>
+      </w:r>
+      <w:r>
+        <w:rPr/>
+        <w:t xml:space="preserve">    </w:t>
+      </w:r>
+      <w:r>
+        <w:rPr>
+          <w:rFonts w:eastAsia="Noto Serif CJK SC" w:cs="Lohit Devanagari"/>
+          <w:color w:val="auto"/>
+          <w:kern w:val="2"/>
+          <w:sz w:val="24"/>
+          <w:szCs w:val="24"/>
+          <w:lang w:val="fr-FR" w:eastAsia="zh-CN" w:bidi="hi-IN"/>
+        </w:rPr>
+        <w:t/>
+      </w:r>
+      <w:r>
+        <w:rPr>
+          <w:rFonts w:eastAsia="Noto Serif CJK SC" w:cs="Lohit Devanagari"/>
+          <w:color w:val="auto"/>
+          <w:kern w:val="2"/>
+          <w:sz w:val="24"/>
+          <w:szCs w:val="24"/>
+          <w:lang w:val="fr-FR" w:eastAsia="zh-CN" w:bidi="hi-IN"/>
+        </w:rPr>
+        <w:t/>
+      </w:r>
+      <w:r>
+        <w:rPr/>
+        <w:t xml:space="preserve">Codin Game</w:t>
+      </w:r>
+      <w:r>
+        <w:rPr>
+          <w:rFonts w:eastAsia="Noto Serif CJK SC" w:cs="Lohit Devanagari"/>
+          <w:color w:val="auto"/>
+          <w:kern w:val="2"/>
+          <w:sz w:val="24"/>
+          <w:szCs w:val="24"/>
+          <w:lang w:val="fr-FR" w:eastAsia="zh-CN" w:bidi="hi-IN"/>
+        </w:rPr>
+        <w:t/>
+      </w:r>
+      <w:r>
+        <w:rPr/>
+        <w:t xml:space="preserve">    </w:t>
       </w:r>
       <w:r>
         <w:rPr>
@@ -1576,7 +1535,7 @@
       </w:pPr>
       <w:r>
         <w:rPr/>
-        <w:t>Expériences</w:t>
+        <w:t xml:space="preserve">Expériences</w:t>
       </w:r>
     </w:p>
     <w:p>
@@ -1587,7 +1546,25 @@
       </w:pPr>
       <w:r>
         <w:rPr/>
-        <w:t xml:space="preserve">31/08/2020 </w:t>
+        <w:t xml:space="preserve">31/08/2020</w:t>
+      </w:r>
+      <w:r>
+        <w:rPr>
+          <w:rFonts w:eastAsia="Noto Sans CJK SC" w:cs="Lohit Devanagari"/>
+          <w:b/>
+          <w:bCs/>
+          <w:color w:val="000000"/>
+          <w:kern w:val="2"/>
+          <w:sz w:val="28"/>
+          <w:szCs w:val="32"/>
+          <w:shd w:fill="auto" w:val="clear"/>
+          <w:lang w:val="fr-FR" w:eastAsia="zh-CN" w:bidi="hi-IN"/>
+        </w:rPr>
+        <w:t/>
+      </w:r>
+      <w:r>
+        <w:rPr/>
+        <w:t xml:space="preserve"> </w:t>
       </w:r>
       <w:r>
         <w:rPr>
@@ -1603,6 +1580,34 @@
       <w:r>
         <w:rPr/>
         <w:t xml:space="preserve"> 07/10/2020</w:t>
+      </w:r>
+      <w:r>
+        <w:rPr>
+          <w:shd w:fill="auto" w:val="clear"/>
+        </w:rPr>
+        <w:t/>
+      </w:r>
+      <w:r>
+        <w:rPr/>
+        <w:t/>
+      </w:r>
+      <w:r>
+        <w:rPr>
+          <w:rFonts w:eastAsia="Noto Sans CJK SC" w:cs="Lohit Devanagari"/>
+          <w:b/>
+          <w:bCs/>
+          <w:color w:val="000000"/>
+          <w:kern w:val="2"/>
+          <w:sz w:val="28"/>
+          <w:szCs w:val="32"/>
+          <w:shd w:fill="auto" w:val="clear"/>
+          <w:lang w:val="fr-FR" w:eastAsia="zh-CN" w:bidi="hi-IN"/>
+        </w:rPr>
+        <w:t/>
+      </w:r>
+      <w:r>
+        <w:rPr/>
+        <w:t/>
       </w:r>
       <w:r>
         <w:rPr>
@@ -1669,7 +1674,25 @@
       </w:pPr>
       <w:r>
         <w:rPr/>
-        <w:t xml:space="preserve">19/03/2017 </w:t>
+        <w:t xml:space="preserve">19/03/2017</w:t>
+      </w:r>
+      <w:r>
+        <w:rPr>
+          <w:rFonts w:eastAsia="Noto Sans CJK SC" w:cs="Lohit Devanagari"/>
+          <w:b/>
+          <w:bCs/>
+          <w:color w:val="000000"/>
+          <w:kern w:val="2"/>
+          <w:sz w:val="28"/>
+          <w:szCs w:val="32"/>
+          <w:shd w:fill="auto" w:val="clear"/>
+          <w:lang w:val="fr-FR" w:eastAsia="zh-CN" w:bidi="hi-IN"/>
+        </w:rPr>
+        <w:t/>
+      </w:r>
+      <w:r>
+        <w:rPr/>
+        <w:t xml:space="preserve"> </w:t>
       </w:r>
       <w:r>
         <w:rPr>
@@ -1685,6 +1708,34 @@
       <w:r>
         <w:rPr/>
         <w:t xml:space="preserve"> 19/06/2019</w:t>
+      </w:r>
+      <w:r>
+        <w:rPr>
+          <w:shd w:fill="auto" w:val="clear"/>
+        </w:rPr>
+        <w:t/>
+      </w:r>
+      <w:r>
+        <w:rPr/>
+        <w:t/>
+      </w:r>
+      <w:r>
+        <w:rPr>
+          <w:rFonts w:eastAsia="Noto Sans CJK SC" w:cs="Lohit Devanagari"/>
+          <w:b/>
+          <w:bCs/>
+          <w:color w:val="000000"/>
+          <w:kern w:val="2"/>
+          <w:sz w:val="28"/>
+          <w:szCs w:val="32"/>
+          <w:shd w:fill="auto" w:val="clear"/>
+          <w:lang w:val="fr-FR" w:eastAsia="zh-CN" w:bidi="hi-IN"/>
+        </w:rPr>
+        <w:t/>
+      </w:r>
+      <w:r>
+        <w:rPr/>
+        <w:t/>
       </w:r>
       <w:r>
         <w:rPr>
@@ -1734,22 +1785,25 @@
       </w:pPr>
       <w:r>
         <w:rPr/>
-        <w:t xml:space="preserve">19/10/2020 </w:t>
-      </w:r>
-      <w:r>
-        <w:rPr>
-          <w:rFonts w:eastAsia="Noto Serif CJK SC" w:cs="Lohit Devanagari" w:ascii="Liberation Serif" w:hAnsi="Liberation Serif"/>
-          <w:color w:val="auto"/>
-          <w:kern w:val="2"/>
-          <w:sz w:val="24"/>
-          <w:szCs w:val="24"/>
-          <w:lang w:val="fr-FR" w:eastAsia="zh-CN" w:bidi="hi-IN"/>
-        </w:rPr>
-        <w:t xml:space="preserve">à</w:t>
-      </w:r>
-      <w:r>
-        <w:rPr/>
-        <w:t xml:space="preserve"> Invalid Date</w:t>
+        <w:t xml:space="preserve">19/10/2020</w:t>
+      </w:r>
+      <w:r>
+        <w:rPr>
+          <w:rFonts w:eastAsia="Noto Sans CJK SC" w:cs="Lohit Devanagari"/>
+          <w:b/>
+          <w:bCs/>
+          <w:color w:val="000000"/>
+          <w:kern w:val="2"/>
+          <w:sz w:val="28"/>
+          <w:szCs w:val="32"/>
+          <w:shd w:fill="auto" w:val="clear"/>
+          <w:lang w:val="fr-FR" w:eastAsia="zh-CN" w:bidi="hi-IN"/>
+        </w:rPr>
+        <w:t/>
+      </w:r>
+      <w:r>
+        <w:rPr/>
+        <w:t/>
       </w:r>
       <w:r>
         <w:rPr>
@@ -1797,22 +1851,25 @@
       </w:pPr>
       <w:r>
         <w:rPr/>
-        <w:t xml:space="preserve">02/05/2020 </w:t>
-      </w:r>
-      <w:r>
-        <w:rPr>
-          <w:rFonts w:eastAsia="Noto Serif CJK SC" w:cs="Lohit Devanagari" w:ascii="Liberation Serif" w:hAnsi="Liberation Serif"/>
-          <w:color w:val="auto"/>
-          <w:kern w:val="2"/>
-          <w:sz w:val="24"/>
-          <w:szCs w:val="24"/>
-          <w:lang w:val="fr-FR" w:eastAsia="zh-CN" w:bidi="hi-IN"/>
-        </w:rPr>
-        <w:t xml:space="preserve">à</w:t>
-      </w:r>
-      <w:r>
-        <w:rPr/>
-        <w:t xml:space="preserve"> Invalid Date</w:t>
+        <w:t xml:space="preserve">02/05/2020</w:t>
+      </w:r>
+      <w:r>
+        <w:rPr>
+          <w:rFonts w:eastAsia="Noto Sans CJK SC" w:cs="Lohit Devanagari"/>
+          <w:b/>
+          <w:bCs/>
+          <w:color w:val="000000"/>
+          <w:kern w:val="2"/>
+          <w:sz w:val="28"/>
+          <w:szCs w:val="32"/>
+          <w:shd w:fill="auto" w:val="clear"/>
+          <w:lang w:val="fr-FR" w:eastAsia="zh-CN" w:bidi="hi-IN"/>
+        </w:rPr>
+        <w:t/>
+      </w:r>
+      <w:r>
+        <w:rPr/>
+        <w:t/>
       </w:r>
       <w:r>
         <w:rPr>
@@ -1860,22 +1917,25 @@
       </w:pPr>
       <w:r>
         <w:rPr/>
-        <w:t xml:space="preserve">28/03/2019 </w:t>
-      </w:r>
-      <w:r>
-        <w:rPr>
-          <w:rFonts w:eastAsia="Noto Serif CJK SC" w:cs="Lohit Devanagari" w:ascii="Liberation Serif" w:hAnsi="Liberation Serif"/>
-          <w:color w:val="auto"/>
-          <w:kern w:val="2"/>
-          <w:sz w:val="24"/>
-          <w:szCs w:val="24"/>
-          <w:lang w:val="fr-FR" w:eastAsia="zh-CN" w:bidi="hi-IN"/>
-        </w:rPr>
-        <w:t xml:space="preserve">à</w:t>
-      </w:r>
-      <w:r>
-        <w:rPr/>
-        <w:t xml:space="preserve"> Invalid Date</w:t>
+        <w:t xml:space="preserve">28/03/2019</w:t>
+      </w:r>
+      <w:r>
+        <w:rPr>
+          <w:rFonts w:eastAsia="Noto Sans CJK SC" w:cs="Lohit Devanagari"/>
+          <w:b/>
+          <w:bCs/>
+          <w:color w:val="000000"/>
+          <w:kern w:val="2"/>
+          <w:sz w:val="28"/>
+          <w:szCs w:val="32"/>
+          <w:shd w:fill="auto" w:val="clear"/>
+          <w:lang w:val="fr-FR" w:eastAsia="zh-CN" w:bidi="hi-IN"/>
+        </w:rPr>
+        <w:t/>
+      </w:r>
+      <w:r>
+        <w:rPr/>
+        <w:t/>
       </w:r>
       <w:r>
         <w:rPr>
@@ -1923,22 +1983,25 @@
       </w:pPr>
       <w:r>
         <w:rPr/>
-        <w:t xml:space="preserve">06/01/2020 </w:t>
-      </w:r>
-      <w:r>
-        <w:rPr>
-          <w:rFonts w:eastAsia="Noto Serif CJK SC" w:cs="Lohit Devanagari" w:ascii="Liberation Serif" w:hAnsi="Liberation Serif"/>
-          <w:color w:val="auto"/>
-          <w:kern w:val="2"/>
-          <w:sz w:val="24"/>
-          <w:szCs w:val="24"/>
-          <w:lang w:val="fr-FR" w:eastAsia="zh-CN" w:bidi="hi-IN"/>
-        </w:rPr>
-        <w:t xml:space="preserve">à</w:t>
-      </w:r>
-      <w:r>
-        <w:rPr/>
-        <w:t xml:space="preserve"> Invalid Date</w:t>
+        <w:t xml:space="preserve">06/01/2020</w:t>
+      </w:r>
+      <w:r>
+        <w:rPr>
+          <w:rFonts w:eastAsia="Noto Sans CJK SC" w:cs="Lohit Devanagari"/>
+          <w:b/>
+          <w:bCs/>
+          <w:color w:val="000000"/>
+          <w:kern w:val="2"/>
+          <w:sz w:val="28"/>
+          <w:szCs w:val="32"/>
+          <w:shd w:fill="auto" w:val="clear"/>
+          <w:lang w:val="fr-FR" w:eastAsia="zh-CN" w:bidi="hi-IN"/>
+        </w:rPr>
+        <w:t/>
+      </w:r>
+      <w:r>
+        <w:rPr/>
+        <w:t/>
       </w:r>
       <w:r>
         <w:rPr>
@@ -1962,7 +2025,7 @@
         <w:rPr>
           <w:shd w:fill="auto" w:val="clear"/>
         </w:rPr>
-        <w:t xml:space="preserve"> undefined</w:t>
+        <w:t xml:space="preserve"> Projet personnel SaaS</w:t>
       </w:r>
     </w:p>
     <w:p>
@@ -1988,22 +2051,25 @@
       </w:pPr>
       <w:r>
         <w:rPr/>
-        <w:t xml:space="preserve">20/08/2019 </w:t>
-      </w:r>
-      <w:r>
-        <w:rPr>
-          <w:rFonts w:eastAsia="Noto Serif CJK SC" w:cs="Lohit Devanagari" w:ascii="Liberation Serif" w:hAnsi="Liberation Serif"/>
-          <w:color w:val="auto"/>
-          <w:kern w:val="2"/>
-          <w:sz w:val="24"/>
-          <w:szCs w:val="24"/>
-          <w:lang w:val="fr-FR" w:eastAsia="zh-CN" w:bidi="hi-IN"/>
-        </w:rPr>
-        <w:t xml:space="preserve">à</w:t>
-      </w:r>
-      <w:r>
-        <w:rPr/>
-        <w:t xml:space="preserve"> Invalid Date</w:t>
+        <w:t xml:space="preserve">20/08/2019</w:t>
+      </w:r>
+      <w:r>
+        <w:rPr>
+          <w:rFonts w:eastAsia="Noto Sans CJK SC" w:cs="Lohit Devanagari"/>
+          <w:b/>
+          <w:bCs/>
+          <w:color w:val="000000"/>
+          <w:kern w:val="2"/>
+          <w:sz w:val="28"/>
+          <w:szCs w:val="32"/>
+          <w:shd w:fill="auto" w:val="clear"/>
+          <w:lang w:val="fr-FR" w:eastAsia="zh-CN" w:bidi="hi-IN"/>
+        </w:rPr>
+        <w:t/>
+      </w:r>
+      <w:r>
+        <w:rPr/>
+        <w:t/>
       </w:r>
       <w:r>
         <w:rPr>
@@ -2050,22 +2116,25 @@
       </w:pPr>
       <w:r>
         <w:rPr/>
-        <w:t xml:space="preserve">17/11/2018 </w:t>
-      </w:r>
-      <w:r>
-        <w:rPr>
-          <w:rFonts w:eastAsia="Noto Serif CJK SC" w:cs="Lohit Devanagari" w:ascii="Liberation Serif" w:hAnsi="Liberation Serif"/>
-          <w:color w:val="auto"/>
-          <w:kern w:val="2"/>
-          <w:sz w:val="24"/>
-          <w:szCs w:val="24"/>
-          <w:lang w:val="fr-FR" w:eastAsia="zh-CN" w:bidi="hi-IN"/>
-        </w:rPr>
-        <w:t xml:space="preserve">à</w:t>
-      </w:r>
-      <w:r>
-        <w:rPr/>
-        <w:t xml:space="preserve"> Invalid Date</w:t>
+        <w:t xml:space="preserve">17/11/2018</w:t>
+      </w:r>
+      <w:r>
+        <w:rPr>
+          <w:rFonts w:eastAsia="Noto Sans CJK SC" w:cs="Lohit Devanagari"/>
+          <w:b/>
+          <w:bCs/>
+          <w:color w:val="000000"/>
+          <w:kern w:val="2"/>
+          <w:sz w:val="28"/>
+          <w:szCs w:val="32"/>
+          <w:shd w:fill="auto" w:val="clear"/>
+          <w:lang w:val="fr-FR" w:eastAsia="zh-CN" w:bidi="hi-IN"/>
+        </w:rPr>
+        <w:t/>
+      </w:r>
+      <w:r>
+        <w:rPr/>
+        <w:t/>
       </w:r>
       <w:r>
         <w:rPr>
@@ -2106,46 +2175,20 @@
     </w:p>
     <w:p>
       <w:pPr>
+        <w:pStyle w:val="Titre1"/>
+        <w:rPr/>
+      </w:pPr>
+      <w:r>
+        <w:rPr/>
+        <w:t xml:space="preserve">Formations</w:t>
+      </w:r>
+    </w:p>
+    <w:p>
+      <w:pPr>
         <w:pStyle w:val="Titre2"/>
         <w:ind w:left="283" w:right="0" w:hanging="0"/>
         <w:rPr/>
       </w:pPr>
-      <w:r>
-        <w:rPr/>
-        <w:t/>
-      </w:r>
-    </w:p>
-    <w:p>
-      <w:pPr>
-        <w:pStyle w:val="Titre1"/>
-        <w:rPr/>
-      </w:pPr>
-      <w:r>
-        <w:rPr/>
-        <w:t>Formations</w:t>
-      </w:r>
-    </w:p>
-    <w:p>
-      <w:pPr>
-        <w:pStyle w:val="Titre2"/>
-        <w:ind w:left="283" w:right="0" w:hanging="0"/>
-        <w:rPr/>
-      </w:pPr>
-      <w:r>
-        <w:rPr/>
-        <w:t/>
-      </w:r>
-      <w:r>
-        <w:rPr>
-          <w:rFonts w:eastAsia="Noto Serif CJK SC" w:cs="Lohit Devanagari" w:ascii="Liberation Serif" w:hAnsi="Liberation Serif"/>
-          <w:color w:val="auto"/>
-          <w:kern w:val="2"/>
-          <w:sz w:val="24"/>
-          <w:szCs w:val="24"/>
-          <w:lang w:val="fr-FR" w:eastAsia="zh-CN" w:bidi="hi-IN"/>
-        </w:rPr>
-        <w:t/>
-      </w:r>
       <w:r>
         <w:rPr/>
         <w:t xml:space="preserve">09/01/2016 </w:t>
@@ -2208,21 +2251,6 @@
         <w:ind w:left="283" w:right="0" w:hanging="0"/>
         <w:rPr/>
       </w:pPr>
-      <w:r>
-        <w:rPr/>
-        <w:t/>
-      </w:r>
-      <w:r>
-        <w:rPr>
-          <w:rFonts w:eastAsia="Noto Serif CJK SC" w:cs="Lohit Devanagari" w:ascii="Liberation Serif" w:hAnsi="Liberation Serif"/>
-          <w:color w:val="auto"/>
-          <w:kern w:val="2"/>
-          <w:sz w:val="24"/>
-          <w:szCs w:val="24"/>
-          <w:lang w:val="fr-FR" w:eastAsia="zh-CN" w:bidi="hi-IN"/>
-        </w:rPr>
-        <w:t/>
-      </w:r>
       <w:r>
         <w:rPr/>
         <w:t xml:space="preserve">07/01/2005 </w:t>
@@ -2283,17 +2311,6 @@
 - Gérer les coûts et les processus d'achat
 </w:t>
       </w:r>
-    </w:p>
-    <w:p>
-      <w:pPr>
-        <w:pStyle w:val="Titre2"/>
-        <w:ind w:left="283" w:right="0" w:hanging="0"/>
-        <w:rPr/>
-      </w:pPr>
-      <w:r>
-        <w:rPr/>
-        <w:t/>
-      </w:r>
       <w:r>
         <w:rPr>
           <w:rFonts w:eastAsia="Noto Serif CJK SC" w:cs="Lohit Devanagari"/>
@@ -2369,19 +2386,6 @@
       </w:r>
       <w:r>
         <w:rPr>
-          <w:rFonts w:eastAsia="Noto Serif CJK SC" w:cs="Lohit Devanagari"/>
-          <w:caps w:val="false"/>
-          <w:smallCaps w:val="false"/>
-          <w:color w:val="auto"/>
-          <w:kern w:val="2"/>
-          <w:sz w:val="24"/>
-          <w:szCs w:val="24"/>
-          <w:lang w:val="fr-FR" w:eastAsia="zh-CN" w:bidi="hi-IN"/>
-        </w:rPr>
-        <w:t/>
-      </w:r>
-      <w:r>
-        <w:rPr>
           <w:caps w:val="false"/>
           <w:smallCaps w:val="false"/>
         </w:rPr>
@@ -2389,13 +2393,6 @@
       </w:r>
       <w:r>
         <w:rPr>
-          <w:caps w:val="false"/>
-          <w:smallCaps w:val="false"/>
-        </w:rPr>
-        <w:t/>
-      </w:r>
-      <w:r>
-        <w:rPr>
           <w:rFonts w:eastAsia="Noto Serif CJK SC" w:cs="Lohit Devanagari"/>
           <w:caps w:val="false"/>
           <w:smallCaps w:val="false"/>
@@ -2429,19 +2426,6 @@
       </w:r>
       <w:r>
         <w:rPr>
-          <w:rFonts w:eastAsia="Noto Serif CJK SC" w:cs="Lohit Devanagari"/>
-          <w:caps w:val="false"/>
-          <w:smallCaps w:val="false"/>
-          <w:color w:val="auto"/>
-          <w:kern w:val="2"/>
-          <w:sz w:val="24"/>
-          <w:szCs w:val="24"/>
-          <w:lang w:val="fr-FR" w:eastAsia="zh-CN" w:bidi="hi-IN"/>
-        </w:rPr>
-        <w:t/>
-      </w:r>
-      <w:r>
-        <w:rPr>
           <w:caps w:val="false"/>
           <w:smallCaps w:val="false"/>
         </w:rPr>
@@ -2449,13 +2433,6 @@
       </w:r>
       <w:r>
         <w:rPr>
-          <w:caps w:val="false"/>
-          <w:smallCaps w:val="false"/>
-        </w:rPr>
-        <w:t/>
-      </w:r>
-      <w:r>
-        <w:rPr>
           <w:rFonts w:eastAsia="Noto Serif CJK SC" w:cs="Lohit Devanagari"/>
           <w:caps w:val="false"/>
           <w:smallCaps w:val="false"/>
@@ -2489,19 +2466,6 @@
       </w:r>
       <w:r>
         <w:rPr>
-          <w:rFonts w:eastAsia="Noto Serif CJK SC" w:cs="Lohit Devanagari"/>
-          <w:caps w:val="false"/>
-          <w:smallCaps w:val="false"/>
-          <w:color w:val="auto"/>
-          <w:kern w:val="2"/>
-          <w:sz w:val="24"/>
-          <w:szCs w:val="24"/>
-          <w:lang w:val="fr-FR" w:eastAsia="zh-CN" w:bidi="hi-IN"/>
-        </w:rPr>
-        <w:t/>
-      </w:r>
-      <w:r>
-        <w:rPr>
           <w:caps w:val="false"/>
           <w:smallCaps w:val="false"/>
         </w:rPr>
@@ -2509,13 +2473,6 @@
       </w:r>
       <w:r>
         <w:rPr>
-          <w:caps w:val="false"/>
-          <w:smallCaps w:val="false"/>
-        </w:rPr>
-        <w:t/>
-      </w:r>
-      <w:r>
-        <w:rPr>
           <w:rFonts w:eastAsia="Noto Serif CJK SC" w:cs="Lohit Devanagari"/>
           <w:caps w:val="false"/>
           <w:smallCaps w:val="false"/>
@@ -2549,19 +2506,6 @@
       </w:r>
       <w:r>
         <w:rPr>
-          <w:rFonts w:eastAsia="Noto Serif CJK SC" w:cs="Lohit Devanagari"/>
-          <w:caps w:val="false"/>
-          <w:smallCaps w:val="false"/>
-          <w:color w:val="auto"/>
-          <w:kern w:val="2"/>
-          <w:sz w:val="24"/>
-          <w:szCs w:val="24"/>
-          <w:lang w:val="fr-FR" w:eastAsia="zh-CN" w:bidi="hi-IN"/>
-        </w:rPr>
-        <w:t/>
-      </w:r>
-      <w:r>
-        <w:rPr>
           <w:caps w:val="false"/>
           <w:smallCaps w:val="false"/>
         </w:rPr>
@@ -2569,13 +2513,6 @@
       </w:r>
       <w:r>
         <w:rPr>
-          <w:caps w:val="false"/>
-          <w:smallCaps w:val="false"/>
-        </w:rPr>
-        <w:t/>
-      </w:r>
-      <w:r>
-        <w:rPr>
           <w:rFonts w:eastAsia="Noto Serif CJK SC" w:cs="Lohit Devanagari"/>
           <w:caps w:val="false"/>
           <w:smallCaps w:val="false"/>
@@ -2609,19 +2546,6 @@
       </w:r>
       <w:r>
         <w:rPr>
-          <w:rFonts w:eastAsia="Noto Serif CJK SC" w:cs="Lohit Devanagari"/>
-          <w:caps w:val="false"/>
-          <w:smallCaps w:val="false"/>
-          <w:color w:val="auto"/>
-          <w:kern w:val="2"/>
-          <w:sz w:val="24"/>
-          <w:szCs w:val="24"/>
-          <w:lang w:val="fr-FR" w:eastAsia="zh-CN" w:bidi="hi-IN"/>
-        </w:rPr>
-        <w:t/>
-      </w:r>
-      <w:r>
-        <w:rPr>
           <w:caps w:val="false"/>
           <w:smallCaps w:val="false"/>
         </w:rPr>
@@ -2629,13 +2553,6 @@
       </w:r>
       <w:r>
         <w:rPr>
-          <w:caps w:val="false"/>
-          <w:smallCaps w:val="false"/>
-        </w:rPr>
-        <w:t/>
-      </w:r>
-      <w:r>
-        <w:rPr>
           <w:rFonts w:eastAsia="Noto Serif CJK SC" w:cs="Lohit Devanagari"/>
           <w:caps w:val="false"/>
           <w:smallCaps w:val="false"/>
@@ -2669,19 +2586,6 @@
       </w:r>
       <w:r>
         <w:rPr>
-          <w:rFonts w:eastAsia="Noto Serif CJK SC" w:cs="Lohit Devanagari"/>
-          <w:caps w:val="false"/>
-          <w:smallCaps w:val="false"/>
-          <w:color w:val="auto"/>
-          <w:kern w:val="2"/>
-          <w:sz w:val="24"/>
-          <w:szCs w:val="24"/>
-          <w:lang w:val="fr-FR" w:eastAsia="zh-CN" w:bidi="hi-IN"/>
-        </w:rPr>
-        <w:t/>
-      </w:r>
-      <w:r>
-        <w:rPr>
           <w:caps w:val="false"/>
           <w:smallCaps w:val="false"/>
         </w:rPr>
@@ -2689,13 +2593,6 @@
       </w:r>
       <w:r>
         <w:rPr>
-          <w:caps w:val="false"/>
-          <w:smallCaps w:val="false"/>
-        </w:rPr>
-        <w:t/>
-      </w:r>
-      <w:r>
-        <w:rPr>
           <w:rFonts w:eastAsia="Noto Serif CJK SC" w:cs="Lohit Devanagari"/>
           <w:caps w:val="false"/>
           <w:smallCaps w:val="false"/>
@@ -2713,19 +2610,6 @@
           <w:smallCaps w:val="false"/>
         </w:rPr>
         <w:t xml:space="preserve">    </w:t>
-      </w:r>
-      <w:r>
-        <w:rPr>
-          <w:rFonts w:eastAsia="Noto Serif CJK SC" w:cs="Lohit Devanagari"/>
-          <w:caps w:val="false"/>
-          <w:smallCaps w:val="false"/>
-          <w:color w:val="auto"/>
-          <w:kern w:val="2"/>
-          <w:sz w:val="24"/>
-          <w:szCs w:val="24"/>
-          <w:lang w:val="fr-FR" w:eastAsia="zh-CN" w:bidi="hi-IN"/>
-        </w:rPr>
-        <w:t/>
       </w:r>
       <w:r>
         <w:rPr>
@@ -2787,7 +2671,7 @@
         <w:sz w:val="16"/>
         <w:szCs w:val="16"/>
       </w:rPr>
-      <w:t xml:space="preserve">CV généré le 07/02/2021 </w:t>
+      <w:t xml:space="preserve">CV généré le 08/02/2021 </w:t>
     </w:r>
     <w:hyperlink r:id="rId1">
       <w:r>

</xml_diff>

<commit_message>
fix date & add recommandations
</commit_message>
<xml_diff>
--- a/src/app/CV Gabriel Brun développeur React.docx
+++ b/src/app/CV Gabriel Brun développeur React.docx
@@ -103,9 +103,10 @@
       <w:pPr>
         <w:sectPr>
           <w:headerReference w:type="default" r:id="rId2"/>
+          <w:footerReference w:type="default" r:id="rId3"/>
           <w:type w:val="nextPage"/>
           <w:pgSz w:w="11906" w:h="16838"/>
-          <w:pgMar w:left="1134" w:right="1134" w:header="1134" w:top="1738" w:footer="0" w:bottom="1134" w:gutter="0"/>
+          <w:pgMar w:left="1134" w:right="1134" w:header="1134" w:top="1738" w:footer="1134" w:bottom="1738" w:gutter="0"/>
           <w:pgNumType w:fmt="decimal"/>
           <w:formProt w:val="false"/>
           <w:textDirection w:val="lrTb"/>
@@ -653,7 +654,7 @@
         <w:sectPr>
           <w:type w:val="continuous"/>
           <w:pgSz w:w="11906" w:h="16838"/>
-          <w:pgMar w:left="1134" w:right="1134" w:header="1134" w:top="1738" w:footer="0" w:bottom="1134" w:gutter="0"/>
+          <w:pgMar w:left="1134" w:right="1134" w:header="1134" w:top="1738" w:footer="1134" w:bottom="1738" w:gutter="0"/>
           <w:cols w:num="2" w:space="282" w:equalWidth="true" w:sep="false"/>
           <w:formProt w:val="false"/>
           <w:textDirection w:val="lrTb"/>
@@ -677,7 +678,7 @@
         <w:sectPr>
           <w:type w:val="continuous"/>
           <w:pgSz w:w="11906" w:h="16838"/>
-          <w:pgMar w:left="1134" w:right="1134" w:header="1134" w:top="1738" w:footer="0" w:bottom="1134" w:gutter="0"/>
+          <w:pgMar w:left="1134" w:right="1134" w:header="1134" w:top="1738" w:footer="1134" w:bottom="1738" w:gutter="0"/>
           <w:formProt w:val="false"/>
           <w:textDirection w:val="lrTb"/>
           <w:docGrid w:type="default" w:linePitch="100" w:charSpace="0"/>
@@ -1291,6 +1292,9 @@
       <w:r>
         <w:rPr/>
       </w:r>
+      <w:r>
+        <w:br w:type="page"/>
+      </w:r>
     </w:p>
     <w:p>
       <w:pPr>
@@ -1298,11 +1302,12 @@
         <w:rPr/>
       </w:pPr>
       <w:r>
-        <w:br w:type="page"/>
-      </w:r>
-      <w:r>
-        <w:rPr/>
-        <w:t>Certificats</w:t>
+        <w:rPr/>
+        <w:t xml:space="preserve">Certificats </w:t>
+      </w:r>
+      <w:r>
+        <w:rPr/>
+        <w:t>&amp; recommandations</w:t>
       </w:r>
     </w:p>
     <w:p>
@@ -1333,7 +1338,7 @@
           <w:szCs w:val="20"/>
           <w:lang w:val="fr-FR" w:eastAsia="zh-CN" w:bidi="hi-IN"/>
         </w:rPr>
-        <w:t xml:space="preserve">www.developpeur-react-nord.com/cv </w:t>
+        <w:t xml:space="preserve"> www.developpeur-react-nord.com/cv</w:t>
       </w:r>
     </w:p>
     <w:p>
@@ -1551,6 +1556,129 @@
         </w:rPr>
         <w:t/>
       </w:r>
+      <w:r>
+        <w:rPr>
+          <w:rFonts w:eastAsia="Noto Serif CJK SC" w:cs="Lohit Devanagari"/>
+          <w:color w:val="auto"/>
+          <w:kern w:val="2"/>
+          <w:sz w:val="24"/>
+          <w:szCs w:val="24"/>
+          <w:lang w:val="fr-FR" w:eastAsia="zh-CN" w:bidi="hi-IN"/>
+        </w:rPr>
+        <w:t/>
+      </w:r>
+      <w:r>
+        <w:rPr/>
+        <w:t xml:space="preserve">EDF</w:t>
+      </w:r>
+      <w:r>
+        <w:rPr>
+          <w:rFonts w:eastAsia="Noto Serif CJK SC" w:cs="Lohit Devanagari"/>
+          <w:color w:val="auto"/>
+          <w:kern w:val="2"/>
+          <w:sz w:val="24"/>
+          <w:szCs w:val="24"/>
+          <w:lang w:val="fr-FR" w:eastAsia="zh-CN" w:bidi="hi-IN"/>
+        </w:rPr>
+        <w:t/>
+      </w:r>
+      <w:r>
+        <w:rPr/>
+        <w:t xml:space="preserve">    </w:t>
+      </w:r>
+      <w:r>
+        <w:rPr>
+          <w:rFonts w:eastAsia="Noto Serif CJK SC" w:cs="Lohit Devanagari"/>
+          <w:color w:val="auto"/>
+          <w:kern w:val="2"/>
+          <w:sz w:val="24"/>
+          <w:szCs w:val="24"/>
+          <w:lang w:val="fr-FR" w:eastAsia="zh-CN" w:bidi="hi-IN"/>
+        </w:rPr>
+        <w:t/>
+      </w:r>
+      <w:r>
+        <w:rPr>
+          <w:rFonts w:eastAsia="Noto Serif CJK SC" w:cs="Lohit Devanagari"/>
+          <w:color w:val="auto"/>
+          <w:kern w:val="2"/>
+          <w:sz w:val="24"/>
+          <w:szCs w:val="24"/>
+          <w:lang w:val="fr-FR" w:eastAsia="zh-CN" w:bidi="hi-IN"/>
+        </w:rPr>
+        <w:t/>
+      </w:r>
+      <w:r>
+        <w:rPr/>
+        <w:t xml:space="preserve">SUPER DIET</w:t>
+      </w:r>
+      <w:r>
+        <w:rPr>
+          <w:rFonts w:eastAsia="Noto Serif CJK SC" w:cs="Lohit Devanagari"/>
+          <w:color w:val="auto"/>
+          <w:kern w:val="2"/>
+          <w:sz w:val="24"/>
+          <w:szCs w:val="24"/>
+          <w:lang w:val="fr-FR" w:eastAsia="zh-CN" w:bidi="hi-IN"/>
+        </w:rPr>
+        <w:t/>
+      </w:r>
+      <w:r>
+        <w:rPr/>
+        <w:t xml:space="preserve">    </w:t>
+      </w:r>
+      <w:r>
+        <w:rPr>
+          <w:rFonts w:eastAsia="Noto Serif CJK SC" w:cs="Lohit Devanagari"/>
+          <w:color w:val="auto"/>
+          <w:kern w:val="2"/>
+          <w:sz w:val="24"/>
+          <w:szCs w:val="24"/>
+          <w:lang w:val="fr-FR" w:eastAsia="zh-CN" w:bidi="hi-IN"/>
+        </w:rPr>
+        <w:t/>
+      </w:r>
+      <w:r>
+        <w:rPr>
+          <w:rFonts w:eastAsia="Noto Serif CJK SC" w:cs="Lohit Devanagari"/>
+          <w:color w:val="auto"/>
+          <w:kern w:val="2"/>
+          <w:sz w:val="24"/>
+          <w:szCs w:val="24"/>
+          <w:lang w:val="fr-FR" w:eastAsia="zh-CN" w:bidi="hi-IN"/>
+        </w:rPr>
+        <w:t/>
+      </w:r>
+      <w:r>
+        <w:rPr/>
+        <w:t xml:space="preserve">NOLLET LASER</w:t>
+      </w:r>
+      <w:r>
+        <w:rPr>
+          <w:rFonts w:eastAsia="Noto Serif CJK SC" w:cs="Lohit Devanagari"/>
+          <w:color w:val="auto"/>
+          <w:kern w:val="2"/>
+          <w:sz w:val="24"/>
+          <w:szCs w:val="24"/>
+          <w:lang w:val="fr-FR" w:eastAsia="zh-CN" w:bidi="hi-IN"/>
+        </w:rPr>
+        <w:t/>
+      </w:r>
+      <w:r>
+        <w:rPr/>
+        <w:t xml:space="preserve">    </w:t>
+      </w:r>
+      <w:r>
+        <w:rPr>
+          <w:rFonts w:eastAsia="Noto Serif CJK SC" w:cs="Lohit Devanagari"/>
+          <w:color w:val="auto"/>
+          <w:kern w:val="2"/>
+          <w:sz w:val="24"/>
+          <w:szCs w:val="24"/>
+          <w:lang w:val="fr-FR" w:eastAsia="zh-CN" w:bidi="hi-IN"/>
+        </w:rPr>
+        <w:t/>
+      </w:r>
     </w:p>
     <w:p>
       <w:pPr>
@@ -1570,7 +1698,7 @@
       </w:pPr>
       <w:r>
         <w:rPr/>
-        <w:t xml:space="preserve">19/10/2020</w:t>
+        <w:t xml:space="preserve">10/2020</w:t>
       </w:r>
       <w:r>
         <w:rPr>
@@ -1645,10 +1773,6 @@
         <w:rPr/>
         <w:t xml:space="preserve">Au lieu d'utiliser la MERN stack avec MongoDB comme je l'avais déjà fait, j'utilise MySQL, Node, Express, JWT et React pour résoudre ce problème.</w:t>
       </w:r>
-      <w:r>
-        <w:rPr/>
-        <w:t/>
-      </w:r>
     </w:p>
     <w:p>
       <w:pPr>
@@ -1658,7 +1782,7 @@
       </w:pPr>
       <w:r>
         <w:rPr/>
-        <w:t xml:space="preserve">31/08/2020</w:t>
+        <w:t xml:space="preserve">08/2020</w:t>
       </w:r>
       <w:r>
         <w:rPr>
@@ -1690,11 +1814,11 @@
           <w:shd w:fill="auto" w:val="clear"/>
           <w:lang w:val="fr-FR" w:eastAsia="zh-CN" w:bidi="hi-IN"/>
         </w:rPr>
-        <w:t xml:space="preserve">au</w:t>
-      </w:r>
-      <w:r>
-        <w:rPr/>
-        <w:t xml:space="preserve"> 07/10/2020</w:t>
+        <w:t xml:space="preserve">à</w:t>
+      </w:r>
+      <w:r>
+        <w:rPr/>
+        <w:t xml:space="preserve"> 10/2020</w:t>
       </w:r>
       <w:r>
         <w:rPr>
@@ -1912,10 +2036,6 @@
         <w:rPr/>
         <w:t xml:space="preserve">- Permettre à l'utilisateur de filtrer les données pour une meilleure visibilité.</w:t>
       </w:r>
-      <w:r>
-        <w:rPr/>
-        <w:t/>
-      </w:r>
     </w:p>
     <w:p>
       <w:pPr>
@@ -1925,7 +2045,7 @@
       </w:pPr>
       <w:r>
         <w:rPr/>
-        <w:t xml:space="preserve">02/05/2020</w:t>
+        <w:t xml:space="preserve">05/2020</w:t>
       </w:r>
       <w:r>
         <w:rPr>
@@ -2000,10 +2120,6 @@
         <w:rPr/>
         <w:t xml:space="preserve">Elle est réalisée en React + Redux thunk + Firebase + Styled Component et c’est une PWA ou progressive web app qui peut donc s’installer sur votre mobile entre autres.</w:t>
       </w:r>
-      <w:r>
-        <w:rPr/>
-        <w:t/>
-      </w:r>
     </w:p>
     <w:p>
       <w:pPr>
@@ -2013,7 +2129,7 @@
       </w:pPr>
       <w:r>
         <w:rPr/>
-        <w:t xml:space="preserve">06/01/2020</w:t>
+        <w:t xml:space="preserve">01/2020</w:t>
       </w:r>
       <w:r>
         <w:rPr>
@@ -2102,10 +2218,6 @@
         <w:rPr/>
         <w:t xml:space="preserve">Authentification et feature mot de passe oublié.</w:t>
       </w:r>
-      <w:r>
-        <w:rPr/>
-        <w:t/>
-      </w:r>
     </w:p>
     <w:p>
       <w:pPr>
@@ -2115,7 +2227,7 @@
       </w:pPr>
       <w:r>
         <w:rPr/>
-        <w:t xml:space="preserve">20/08/2019</w:t>
+        <w:t xml:space="preserve">08/2019</w:t>
       </w:r>
       <w:r>
         <w:rPr>
@@ -2183,10 +2295,6 @@
         <w:rPr/>
         <w:t xml:space="preserve">Web app qui vous aide à utiliser des techniques de champions de mémoire afin de vous permettre de retenir une grande suite de chiffres. J'ai utilisé la MERN Stack (MongoDB, Express.js, React.js et Node.js). Il y a une API REST qui permet d'interagir avec la base de données.</w:t>
       </w:r>
-      <w:r>
-        <w:rPr/>
-        <w:t/>
-      </w:r>
     </w:p>
     <w:p>
       <w:pPr>
@@ -2196,7 +2304,7 @@
       </w:pPr>
       <w:r>
         <w:rPr/>
-        <w:t xml:space="preserve">28/03/2019</w:t>
+        <w:t xml:space="preserve">03/2019</w:t>
       </w:r>
       <w:r>
         <w:rPr>
@@ -2271,10 +2379,6 @@
         <w:rPr/>
         <w:t xml:space="preserve">Elle est réalisée en  React.js + Easy Peasy (qui utilise Redux + Redux thunk) + Firebase pour l’authentification et la base de données.</w:t>
       </w:r>
-      <w:r>
-        <w:rPr/>
-        <w:t/>
-      </w:r>
     </w:p>
     <w:p>
       <w:pPr>
@@ -2284,7 +2388,7 @@
       </w:pPr>
       <w:r>
         <w:rPr/>
-        <w:t xml:space="preserve">17/11/2018</w:t>
+        <w:t xml:space="preserve">11/2018</w:t>
       </w:r>
       <w:r>
         <w:rPr>
@@ -2352,10 +2456,6 @@
         <w:rPr/>
         <w:t xml:space="preserve">Fait en Node.js + Express.js + Pug + Sass + Bootstrap. Les données sont stockées sur des fichiers .json et peuvent être modifiés via une interface administrateur. Il est par exemple possible de changer l'image ou le titre d'un post ou encore de changer sa position dans la liste. L'image d'un nouveau post est uploadée en Ajax puis elle subit automatiquement un traitement d'optimisation (réduction de sa taille) une fois sur le serveur.</w:t>
       </w:r>
-      <w:r>
-        <w:rPr/>
-        <w:t/>
-      </w:r>
     </w:p>
     <w:p>
       <w:pPr>
@@ -2365,7 +2465,7 @@
       </w:pPr>
       <w:r>
         <w:rPr/>
-        <w:t xml:space="preserve">19/03/2017</w:t>
+        <w:t xml:space="preserve">03/2017</w:t>
       </w:r>
       <w:r>
         <w:rPr>
@@ -2397,11 +2497,11 @@
           <w:shd w:fill="auto" w:val="clear"/>
           <w:lang w:val="fr-FR" w:eastAsia="zh-CN" w:bidi="hi-IN"/>
         </w:rPr>
-        <w:t xml:space="preserve">au</w:t>
-      </w:r>
-      <w:r>
-        <w:rPr/>
-        <w:t xml:space="preserve"> 19/06/2019</w:t>
+        <w:t xml:space="preserve">à</w:t>
+      </w:r>
+      <w:r>
+        <w:rPr/>
+        <w:t xml:space="preserve"> 06/2019</w:t>
       </w:r>
       <w:r>
         <w:rPr>
@@ -2500,10 +2600,6 @@
         <w:rPr/>
         <w:t xml:space="preserve">- Créer et réaliser des tests fonctionnels</w:t>
       </w:r>
-      <w:r>
-        <w:rPr/>
-        <w:t/>
-      </w:r>
     </w:p>
     <w:p>
       <w:pPr>
@@ -2523,7 +2619,7 @@
       </w:pPr>
       <w:r>
         <w:rPr/>
-        <w:t xml:space="preserve">15/09/2016 </w:t>
+        <w:t xml:space="preserve">09/2016 </w:t>
       </w:r>
       <w:r>
         <w:rPr>
@@ -2538,7 +2634,7 @@
       </w:r>
       <w:r>
         <w:rPr/>
-        <w:t xml:space="preserve"> 15/02/2017 </w:t>
+        <w:t xml:space="preserve"> 02/2017 </w:t>
       </w:r>
       <w:r>
         <w:rPr>
@@ -2597,7 +2693,7 @@
       </w:pPr>
       <w:r>
         <w:rPr/>
-        <w:t xml:space="preserve">07/01/2005 </w:t>
+        <w:t xml:space="preserve">09/2005 </w:t>
       </w:r>
       <w:r>
         <w:rPr>
@@ -2612,7 +2708,7 @@
       </w:r>
       <w:r>
         <w:rPr/>
-        <w:t xml:space="preserve"> 19/09/2006 </w:t>
+        <w:t xml:space="preserve"> 09/2006 </w:t>
       </w:r>
       <w:r>
         <w:rPr>
@@ -3035,13 +3131,60 @@
     <w:sectPr>
       <w:type w:val="continuous"/>
       <w:pgSz w:w="11906" w:h="16838"/>
-      <w:pgMar w:left="1134" w:right="1134" w:header="1134" w:top="1738" w:footer="0" w:bottom="1134" w:gutter="0"/>
+      <w:pgMar w:left="1134" w:right="1134" w:header="1134" w:top="1738" w:footer="1134" w:bottom="1738" w:gutter="0"/>
       <w:formProt w:val="false"/>
       <w:textDirection w:val="lrTb"/>
       <w:docGrid w:type="default" w:linePitch="100" w:charSpace="0"/>
     </w:sectPr>
   </w:body>
 </w:document>
+</file>
+
+<file path=word/footer1.xml><?xml version="1.0" encoding="utf-8"?>
+<w:ftr xmlns:o="urn:schemas-microsoft-com:office:office" xmlns:r="http://schemas.openxmlformats.org/officeDocument/2006/relationships" xmlns:v="urn:schemas-microsoft-com:vml" xmlns:w="http://schemas.openxmlformats.org/wordprocessingml/2006/main" xmlns:w10="urn:schemas-microsoft-com:office:word" xmlns:wp="http://schemas.openxmlformats.org/drawingml/2006/wordprocessingDrawing" xmlns:wps="http://schemas.microsoft.com/office/word/2010/wordprocessingShape" xmlns:wpg="http://schemas.microsoft.com/office/word/2010/wordprocessingGroup" xmlns:mc="http://schemas.openxmlformats.org/markup-compatibility/2006" xmlns:wp14="http://schemas.microsoft.com/office/word/2010/wordprocessingDrawing" xmlns:w14="http://schemas.microsoft.com/office/word/2010/wordml" mc:Ignorable="w14 wp14">
+  <w:p>
+    <w:pPr>
+      <w:pStyle w:val="Pieddepage"/>
+      <w:jc w:val="center"/>
+      <w:rPr/>
+    </w:pPr>
+    <w:r>
+      <w:rPr>
+        <w:sz w:val="16"/>
+        <w:szCs w:val="16"/>
+      </w:rPr>
+      <w:t xml:space="preserve">Retrouvez mon CV à jour, mon portfolio, mes certificats, mes recommandations et mes </w:t>
+    </w:r>
+    <w:r>
+      <w:rPr>
+        <w:rFonts w:eastAsia="Noto Serif CJK SC" w:cs="Lohit Devanagari"/>
+        <w:color w:val="auto"/>
+        <w:kern w:val="2"/>
+        <w:sz w:val="16"/>
+        <w:szCs w:val="16"/>
+        <w:lang w:val="fr-FR" w:eastAsia="zh-CN" w:bidi="hi-IN"/>
+      </w:rPr>
+      <w:t>vidéos</w:t>
+    </w:r>
+    <w:r>
+      <w:rPr>
+        <w:sz w:val="16"/>
+        <w:szCs w:val="16"/>
+      </w:rPr>
+      <w:t xml:space="preserve"> sur </w:t>
+    </w:r>
+    <w:hyperlink r:id="rId1">
+      <w:r>
+        <w:rPr>
+          <w:rStyle w:val="LienInternet"/>
+          <w:sz w:val="16"/>
+          <w:szCs w:val="16"/>
+        </w:rPr>
+        <w:t>www.developpeur-react-nord.com</w:t>
+      </w:r>
+    </w:hyperlink>
+  </w:p>
+</w:ftr>
 </file>
 
 <file path=word/header1.xml><?xml version="1.0" encoding="utf-8"?>
@@ -3057,7 +3200,7 @@
         <w:sz w:val="16"/>
         <w:szCs w:val="16"/>
       </w:rPr>
-      <w:t xml:space="preserve">CV généré le 08/02/2021 </w:t>
+      <w:t xml:space="preserve">CV généré le 09/02/2021 </w:t>
     </w:r>
     <w:hyperlink r:id="rId1">
       <w:r>
@@ -3485,5 +3628,13 @@
       <w:szCs w:val="20"/>
     </w:rPr>
   </w:style>
+  <w:style w:type="paragraph" w:styleId="Pieddepage">
+    <w:name w:val="Footer"/>
+    <w:basedOn w:val="Entteetpieddepage"/>
+    <w:pPr>
+      <w:suppressLineNumbers/>
+    </w:pPr>
+    <w:rPr/>
+  </w:style>
 </w:styles>
 </file>
</xml_diff>

<commit_message>
template ok for final step table ...
</commit_message>
<xml_diff>
--- a/src/app/CV Gabriel Brun développeur React.docx
+++ b/src/app/CV Gabriel Brun développeur React.docx
@@ -6427,12 +6427,2045 @@
         <w:pStyle w:val="Normal"/>
         <w:rPr>
           <w:rFonts w:ascii="Calibri" w:hAnsi="Calibri" w:cs="Calibri" w:asciiTheme="minorHAnsi" w:cstheme="minorHAnsi" w:hAnsiTheme="minorHAnsi"/>
-        </w:rPr>
-      </w:pPr>
-      <w:r>
-        <w:rPr>
-          <w:rFonts w:cs="Calibri" w:cstheme="minorHAnsi" w:ascii="Calibri" w:hAnsi="Calibri"/>
-        </w:rPr>
+          <w:sz w:val="16"/>
+          <w:szCs w:val="12"/>
+        </w:rPr>
+      </w:pPr>
+      <w:r>
+        <w:rPr>
+          <w:rFonts w:cs="Calibri" w:ascii="Calibri" w:hAnsi="Calibri" w:asciiTheme="minorHAnsi" w:cstheme="minorHAnsi" w:hAnsiTheme="minorHAnsi"/>
+          <w:sz w:val="16"/>
+          <w:szCs w:val="12"/>
+        </w:rPr>
+        <w:t/>
+      </w:r>
+      <w:r>
+        <w:rPr>
+          <w:rFonts w:cs="Calibri" w:ascii="Calibri" w:hAnsi="Calibri" w:asciiTheme="minorHAnsi" w:cstheme="minorHAnsi" w:hAnsiTheme="minorHAnsi"/>
+          <w:color w:val="595959"/>
+          <w:sz w:val="16"/>
+          <w:szCs w:val="12"/>
+        </w:rPr>
+        <w:t/>
+      </w:r>
+      <w:r>
+        <w:rPr>
+          <w:rFonts w:cs="Calibri" w:ascii="Calibri" w:hAnsi="Calibri" w:asciiTheme="minorHAnsi" w:cstheme="minorHAnsi" w:hAnsiTheme="minorHAnsi"/>
+          <w:sz w:val="16"/>
+          <w:szCs w:val="12"/>
+        </w:rPr>
+        <w:t/>
+      </w:r>
+    </w:p>
+    <w:p>
+      <w:pPr>
+        <w:pStyle w:val="Normal"/>
+        <w:rPr>
+          <w:rFonts w:ascii="Calibri" w:hAnsi="Calibri" w:cs="Calibri" w:asciiTheme="minorHAnsi" w:cstheme="minorHAnsi" w:hAnsiTheme="minorHAnsi"/>
+          <w:sz w:val="16"/>
+          <w:szCs w:val="12"/>
+        </w:rPr>
+      </w:pPr>
+      <w:r>
+        <w:rPr>
+          <w:rFonts w:cs="Calibri" w:ascii="Calibri" w:hAnsi="Calibri" w:asciiTheme="minorHAnsi" w:cstheme="minorHAnsi" w:hAnsiTheme="minorHAnsi"/>
+          <w:sz w:val="16"/>
+          <w:szCs w:val="12"/>
+        </w:rPr>
+        <w:t xml:space="preserve">Développeur React</w:t>
+      </w:r>
+      <w:r>
+        <w:rPr>
+          <w:rFonts w:cs="Calibri" w:ascii="Calibri" w:hAnsi="Calibri" w:asciiTheme="minorHAnsi" w:cstheme="minorHAnsi" w:hAnsiTheme="minorHAnsi"/>
+          <w:color w:val="595959"/>
+          <w:sz w:val="16"/>
+          <w:szCs w:val="12"/>
+        </w:rPr>
+        <w:t/>
+      </w:r>
+      <w:r>
+        <w:rPr>
+          <w:rFonts w:cs="Calibri" w:ascii="Calibri" w:hAnsi="Calibri" w:asciiTheme="minorHAnsi" w:cstheme="minorHAnsi" w:hAnsiTheme="minorHAnsi"/>
+          <w:sz w:val="16"/>
+          <w:szCs w:val="12"/>
+        </w:rPr>
+        <w:t/>
+      </w:r>
+    </w:p>
+    <w:p>
+      <w:pPr>
+        <w:pStyle w:val="Normal"/>
+        <w:rPr>
+          <w:rFonts w:ascii="Calibri" w:hAnsi="Calibri" w:cs="Calibri" w:asciiTheme="minorHAnsi" w:cstheme="minorHAnsi" w:hAnsiTheme="minorHAnsi"/>
+          <w:sz w:val="16"/>
+          <w:szCs w:val="12"/>
+        </w:rPr>
+      </w:pPr>
+      <w:r>
+        <w:rPr>
+          <w:rFonts w:cs="Calibri" w:ascii="Calibri" w:hAnsi="Calibri" w:asciiTheme="minorHAnsi" w:cstheme="minorHAnsi" w:hAnsiTheme="minorHAnsi"/>
+          <w:sz w:val="16"/>
+          <w:szCs w:val="12"/>
+        </w:rPr>
+        <w:t xml:space="preserve">08/2020</w:t>
+      </w:r>
+      <w:r>
+        <w:rPr>
+          <w:rFonts w:cs="Calibri" w:ascii="Calibri" w:hAnsi="Calibri" w:asciiTheme="minorHAnsi" w:cstheme="minorHAnsi" w:hAnsiTheme="minorHAnsi"/>
+          <w:sz w:val="16"/>
+          <w:szCs w:val="12"/>
+        </w:rPr>
+        <w:t xml:space="preserve"> 10/2020</w:t>
+      </w:r>
+    </w:p>
+    <w:p>
+      <w:pPr>
+        <w:pStyle w:val="Normal"/>
+        <w:rPr>
+          <w:rFonts w:ascii="Calibri" w:hAnsi="Calibri" w:cs="Calibri" w:asciiTheme="minorHAnsi" w:cstheme="minorHAnsi" w:hAnsiTheme="minorHAnsi"/>
+          <w:sz w:val="16"/>
+          <w:szCs w:val="12"/>
+        </w:rPr>
+      </w:pPr>
+      <w:r>
+        <w:rPr>
+          <w:rFonts w:cs="Calibri" w:ascii="Calibri" w:hAnsi="Calibri" w:asciiTheme="minorHAnsi" w:cstheme="minorHAnsi" w:hAnsiTheme="minorHAnsi"/>
+          <w:sz w:val="16"/>
+          <w:szCs w:val="12"/>
+        </w:rPr>
+        <w:t xml:space="preserve">EMA-O</w:t>
+      </w:r>
+    </w:p>
+    <w:p>
+      <w:pPr>
+        <w:pStyle w:val="Normal"/>
+        <w:rPr>
+          <w:rFonts w:ascii="Calibri" w:hAnsi="Calibri" w:cs="Calibri" w:asciiTheme="minorHAnsi" w:cstheme="minorHAnsi" w:hAnsiTheme="minorHAnsi"/>
+          <w:sz w:val="16"/>
+          <w:szCs w:val="12"/>
+        </w:rPr>
+      </w:pPr>
+      <w:r>
+        <w:rPr>
+          <w:rFonts w:cs="Calibri" w:ascii="Calibri" w:hAnsi="Calibri" w:asciiTheme="minorHAnsi" w:cstheme="minorHAnsi" w:hAnsiTheme="minorHAnsi"/>
+          <w:sz w:val="16"/>
+          <w:szCs w:val="12"/>
+        </w:rPr>
+        <w:t xml:space="preserve">CRM</w:t>
+      </w:r>
+    </w:p>
+    <w:p>
+      <w:pPr>
+        <w:pStyle w:val="Normal"/>
+        <w:rPr>
+          <w:rFonts w:ascii="Calibri" w:hAnsi="Calibri" w:cs="Calibri" w:asciiTheme="minorHAnsi" w:cstheme="minorHAnsi" w:hAnsiTheme="minorHAnsi"/>
+          <w:sz w:val="16"/>
+          <w:szCs w:val="12"/>
+        </w:rPr>
+      </w:pPr>
+      <w:r>
+        <w:rPr>
+          <w:rFonts w:cs="Calibri" w:ascii="Calibri" w:hAnsi="Calibri" w:asciiTheme="minorHAnsi" w:cstheme="minorHAnsi" w:hAnsiTheme="minorHAnsi"/>
+          <w:sz w:val="16"/>
+          <w:szCs w:val="12"/>
+        </w:rPr>
+        <w:t xml:space="preserve">Maintenir, mettre à jour et faire évoluer en ajoutant de nouvelles features une application utilisée par une entreprise aménageur, constructeur, bailleur, adossé à plus de 71 000 logements sociaux.</w:t>
+      </w:r>
+      <w:r>
+        <w:rPr>
+          <w:rFonts w:cs="Calibri" w:ascii="Calibri" w:hAnsi="Calibri" w:asciiTheme="minorHAnsi" w:cstheme="minorHAnsi" w:hAnsiTheme="minorHAnsi"/>
+          <w:color w:val="595959"/>
+          <w:sz w:val="16"/>
+          <w:szCs w:val="12"/>
+        </w:rPr>
+        <w:t/>
+      </w:r>
+      <w:r>
+        <w:rPr>
+          <w:rFonts w:cs="Calibri" w:ascii="Calibri" w:hAnsi="Calibri" w:asciiTheme="minorHAnsi" w:cstheme="minorHAnsi" w:hAnsiTheme="minorHAnsi"/>
+          <w:sz w:val="16"/>
+          <w:szCs w:val="12"/>
+        </w:rPr>
+        <w:t/>
+      </w:r>
+    </w:p>
+    <w:p>
+      <w:pPr>
+        <w:pStyle w:val="Normal"/>
+        <w:rPr>
+          <w:rFonts w:ascii="Calibri" w:hAnsi="Calibri" w:cs="Calibri" w:asciiTheme="minorHAnsi" w:cstheme="minorHAnsi" w:hAnsiTheme="minorHAnsi"/>
+          <w:sz w:val="16"/>
+          <w:szCs w:val="12"/>
+        </w:rPr>
+      </w:pPr>
+      <w:r>
+        <w:rPr>
+          <w:rFonts w:cs="Calibri" w:ascii="Calibri" w:hAnsi="Calibri" w:asciiTheme="minorHAnsi" w:cstheme="minorHAnsi" w:hAnsiTheme="minorHAnsi"/>
+          <w:sz w:val="16"/>
+          <w:szCs w:val="12"/>
+        </w:rPr>
+        <w:t/>
+      </w:r>
+      <w:r>
+        <w:rPr>
+          <w:rFonts w:cs="Calibri" w:ascii="Calibri" w:hAnsi="Calibri" w:asciiTheme="minorHAnsi" w:cstheme="minorHAnsi" w:hAnsiTheme="minorHAnsi"/>
+          <w:color w:val="595959"/>
+          <w:sz w:val="16"/>
+          <w:szCs w:val="12"/>
+        </w:rPr>
+        <w:t/>
+      </w:r>
+      <w:r>
+        <w:rPr>
+          <w:rFonts w:cs="Calibri" w:ascii="Calibri" w:hAnsi="Calibri" w:asciiTheme="minorHAnsi" w:cstheme="minorHAnsi" w:hAnsiTheme="minorHAnsi"/>
+          <w:sz w:val="16"/>
+          <w:szCs w:val="12"/>
+        </w:rPr>
+        <w:t/>
+      </w:r>
+    </w:p>
+    <w:p>
+      <w:pPr>
+        <w:pStyle w:val="Normal"/>
+        <w:rPr>
+          <w:rFonts w:ascii="Calibri" w:hAnsi="Calibri" w:cs="Calibri" w:asciiTheme="minorHAnsi" w:cstheme="minorHAnsi" w:hAnsiTheme="minorHAnsi"/>
+          <w:sz w:val="16"/>
+          <w:szCs w:val="12"/>
+        </w:rPr>
+      </w:pPr>
+      <w:r>
+        <w:rPr>
+          <w:rFonts w:cs="Calibri" w:ascii="Calibri" w:hAnsi="Calibri" w:asciiTheme="minorHAnsi" w:cstheme="minorHAnsi" w:hAnsiTheme="minorHAnsi"/>
+          <w:sz w:val="16"/>
+          <w:szCs w:val="12"/>
+        </w:rPr>
+        <w:t xml:space="preserve">Travailler avec une méthode agile basée sur SCRUM.</w:t>
+      </w:r>
+      <w:r>
+        <w:rPr>
+          <w:rFonts w:cs="Calibri" w:ascii="Calibri" w:hAnsi="Calibri" w:asciiTheme="minorHAnsi" w:cstheme="minorHAnsi" w:hAnsiTheme="minorHAnsi"/>
+          <w:sz w:val="16"/>
+          <w:szCs w:val="12"/>
+        </w:rPr>
+        <w:t/>
+      </w:r>
+      <w:r>
+        <w:rPr>
+          <w:rFonts w:cs="Calibri" w:ascii="Calibri" w:hAnsi="Calibri" w:asciiTheme="minorHAnsi" w:cstheme="minorHAnsi" w:hAnsiTheme="minorHAnsi"/>
+          <w:sz w:val="16"/>
+          <w:szCs w:val="12"/>
+        </w:rPr>
+        <w:t/>
+      </w:r>
+      <w:r>
+        <w:rPr>
+          <w:rFonts w:cs="Calibri" w:ascii="Calibri" w:hAnsi="Calibri" w:asciiTheme="minorHAnsi" w:cstheme="minorHAnsi" w:hAnsiTheme="minorHAnsi"/>
+          <w:color w:val="595959"/>
+          <w:sz w:val="16"/>
+          <w:szCs w:val="12"/>
+        </w:rPr>
+        <w:t/>
+      </w:r>
+      <w:r>
+        <w:rPr>
+          <w:rFonts w:cs="Calibri" w:ascii="Calibri" w:hAnsi="Calibri" w:asciiTheme="minorHAnsi" w:cstheme="minorHAnsi" w:hAnsiTheme="minorHAnsi"/>
+          <w:sz w:val="16"/>
+          <w:szCs w:val="12"/>
+        </w:rPr>
+        <w:t/>
+      </w:r>
+    </w:p>
+    <w:p>
+      <w:pPr>
+        <w:pStyle w:val="Normal"/>
+        <w:rPr>
+          <w:rFonts w:ascii="Calibri" w:hAnsi="Calibri" w:cs="Calibri" w:asciiTheme="minorHAnsi" w:cstheme="minorHAnsi" w:hAnsiTheme="minorHAnsi"/>
+          <w:sz w:val="16"/>
+          <w:szCs w:val="12"/>
+        </w:rPr>
+      </w:pPr>
+      <w:r>
+        <w:rPr>
+          <w:rFonts w:cs="Calibri" w:ascii="Calibri" w:hAnsi="Calibri" w:asciiTheme="minorHAnsi" w:cstheme="minorHAnsi" w:hAnsiTheme="minorHAnsi"/>
+          <w:sz w:val="16"/>
+          <w:szCs w:val="12"/>
+        </w:rPr>
+        <w:t xml:space="preserve">Travailler en équipe.</w:t>
+      </w:r>
+      <w:r>
+        <w:rPr>
+          <w:rFonts w:cs="Calibri" w:ascii="Calibri" w:hAnsi="Calibri" w:asciiTheme="minorHAnsi" w:cstheme="minorHAnsi" w:hAnsiTheme="minorHAnsi"/>
+          <w:sz w:val="16"/>
+          <w:szCs w:val="12"/>
+        </w:rPr>
+        <w:t/>
+      </w:r>
+      <w:r>
+        <w:rPr>
+          <w:rFonts w:cs="Calibri" w:ascii="Calibri" w:hAnsi="Calibri" w:asciiTheme="minorHAnsi" w:cstheme="minorHAnsi" w:hAnsiTheme="minorHAnsi"/>
+          <w:sz w:val="16"/>
+          <w:szCs w:val="12"/>
+        </w:rPr>
+        <w:t/>
+      </w:r>
+      <w:r>
+        <w:rPr>
+          <w:rFonts w:cs="Calibri" w:ascii="Calibri" w:hAnsi="Calibri" w:asciiTheme="minorHAnsi" w:cstheme="minorHAnsi" w:hAnsiTheme="minorHAnsi"/>
+          <w:color w:val="595959"/>
+          <w:sz w:val="16"/>
+          <w:szCs w:val="12"/>
+        </w:rPr>
+        <w:t/>
+      </w:r>
+      <w:r>
+        <w:rPr>
+          <w:rFonts w:cs="Calibri" w:ascii="Calibri" w:hAnsi="Calibri" w:asciiTheme="minorHAnsi" w:cstheme="minorHAnsi" w:hAnsiTheme="minorHAnsi"/>
+          <w:sz w:val="16"/>
+          <w:szCs w:val="12"/>
+        </w:rPr>
+        <w:t/>
+      </w:r>
+    </w:p>
+    <w:p>
+      <w:pPr>
+        <w:pStyle w:val="Normal"/>
+        <w:rPr>
+          <w:rFonts w:ascii="Calibri" w:hAnsi="Calibri" w:cs="Calibri" w:asciiTheme="minorHAnsi" w:cstheme="minorHAnsi" w:hAnsiTheme="minorHAnsi"/>
+          <w:sz w:val="16"/>
+          <w:szCs w:val="12"/>
+        </w:rPr>
+      </w:pPr>
+      <w:r>
+        <w:rPr>
+          <w:rFonts w:cs="Calibri" w:ascii="Calibri" w:hAnsi="Calibri" w:asciiTheme="minorHAnsi" w:cstheme="minorHAnsi" w:hAnsiTheme="minorHAnsi"/>
+          <w:sz w:val="16"/>
+          <w:szCs w:val="12"/>
+        </w:rPr>
+        <w:t xml:space="preserve">S'adapter à l'architecture et aux librairies d'une application.</w:t>
+      </w:r>
+      <w:r>
+        <w:rPr>
+          <w:rFonts w:cs="Calibri" w:ascii="Calibri" w:hAnsi="Calibri" w:asciiTheme="minorHAnsi" w:cstheme="minorHAnsi" w:hAnsiTheme="minorHAnsi"/>
+          <w:sz w:val="16"/>
+          <w:szCs w:val="12"/>
+        </w:rPr>
+        <w:t/>
+      </w:r>
+      <w:r>
+        <w:rPr>
+          <w:rFonts w:cs="Calibri" w:ascii="Calibri" w:hAnsi="Calibri" w:asciiTheme="minorHAnsi" w:cstheme="minorHAnsi" w:hAnsiTheme="minorHAnsi"/>
+          <w:sz w:val="16"/>
+          <w:szCs w:val="12"/>
+        </w:rPr>
+        <w:t/>
+      </w:r>
+      <w:r>
+        <w:rPr>
+          <w:rFonts w:cs="Calibri" w:ascii="Calibri" w:hAnsi="Calibri" w:asciiTheme="minorHAnsi" w:cstheme="minorHAnsi" w:hAnsiTheme="minorHAnsi"/>
+          <w:color w:val="595959"/>
+          <w:sz w:val="16"/>
+          <w:szCs w:val="12"/>
+        </w:rPr>
+        <w:t/>
+      </w:r>
+      <w:r>
+        <w:rPr>
+          <w:rFonts w:cs="Calibri" w:ascii="Calibri" w:hAnsi="Calibri" w:asciiTheme="minorHAnsi" w:cstheme="minorHAnsi" w:hAnsiTheme="minorHAnsi"/>
+          <w:sz w:val="16"/>
+          <w:szCs w:val="12"/>
+        </w:rPr>
+        <w:t/>
+      </w:r>
+    </w:p>
+    <w:p>
+      <w:pPr>
+        <w:pStyle w:val="Normal"/>
+        <w:rPr>
+          <w:rFonts w:ascii="Calibri" w:hAnsi="Calibri" w:cs="Calibri" w:asciiTheme="minorHAnsi" w:cstheme="minorHAnsi" w:hAnsiTheme="minorHAnsi"/>
+          <w:sz w:val="16"/>
+          <w:szCs w:val="12"/>
+        </w:rPr>
+      </w:pPr>
+      <w:r>
+        <w:rPr>
+          <w:rFonts w:cs="Calibri" w:ascii="Calibri" w:hAnsi="Calibri" w:asciiTheme="minorHAnsi" w:cstheme="minorHAnsi" w:hAnsiTheme="minorHAnsi"/>
+          <w:sz w:val="16"/>
+          <w:szCs w:val="12"/>
+        </w:rPr>
+        <w:t xml:space="preserve">Analyser une application et créer un compte-rendu pour permettre son amélioration.</w:t>
+      </w:r>
+      <w:r>
+        <w:rPr>
+          <w:rFonts w:cs="Calibri" w:ascii="Calibri" w:hAnsi="Calibri" w:asciiTheme="minorHAnsi" w:cstheme="minorHAnsi" w:hAnsiTheme="minorHAnsi"/>
+          <w:sz w:val="16"/>
+          <w:szCs w:val="12"/>
+        </w:rPr>
+        <w:t/>
+      </w:r>
+      <w:r>
+        <w:rPr>
+          <w:rFonts w:cs="Calibri" w:ascii="Calibri" w:hAnsi="Calibri" w:asciiTheme="minorHAnsi" w:cstheme="minorHAnsi" w:hAnsiTheme="minorHAnsi"/>
+          <w:sz w:val="16"/>
+          <w:szCs w:val="12"/>
+        </w:rPr>
+        <w:t/>
+      </w:r>
+      <w:r>
+        <w:rPr>
+          <w:rFonts w:cs="Calibri" w:ascii="Calibri" w:hAnsi="Calibri" w:asciiTheme="minorHAnsi" w:cstheme="minorHAnsi" w:hAnsiTheme="minorHAnsi"/>
+          <w:color w:val="595959"/>
+          <w:sz w:val="16"/>
+          <w:szCs w:val="12"/>
+        </w:rPr>
+        <w:t/>
+      </w:r>
+      <w:r>
+        <w:rPr>
+          <w:rFonts w:cs="Calibri" w:ascii="Calibri" w:hAnsi="Calibri" w:asciiTheme="minorHAnsi" w:cstheme="minorHAnsi" w:hAnsiTheme="minorHAnsi"/>
+          <w:sz w:val="16"/>
+          <w:szCs w:val="12"/>
+        </w:rPr>
+        <w:t/>
+      </w:r>
+    </w:p>
+    <w:p>
+      <w:pPr>
+        <w:pStyle w:val="Normal"/>
+        <w:rPr>
+          <w:rFonts w:ascii="Calibri" w:hAnsi="Calibri" w:cs="Calibri" w:asciiTheme="minorHAnsi" w:cstheme="minorHAnsi" w:hAnsiTheme="minorHAnsi"/>
+          <w:sz w:val="16"/>
+          <w:szCs w:val="12"/>
+        </w:rPr>
+      </w:pPr>
+      <w:r>
+        <w:rPr>
+          <w:rFonts w:cs="Calibri" w:ascii="Calibri" w:hAnsi="Calibri" w:asciiTheme="minorHAnsi" w:cstheme="minorHAnsi" w:hAnsiTheme="minorHAnsi"/>
+          <w:sz w:val="16"/>
+          <w:szCs w:val="12"/>
+        </w:rPr>
+        <w:t xml:space="preserve">Mettre à jour des librairies d'une application.</w:t>
+      </w:r>
+      <w:r>
+        <w:rPr>
+          <w:rFonts w:cs="Calibri" w:ascii="Calibri" w:hAnsi="Calibri" w:asciiTheme="minorHAnsi" w:cstheme="minorHAnsi" w:hAnsiTheme="minorHAnsi"/>
+          <w:sz w:val="16"/>
+          <w:szCs w:val="12"/>
+        </w:rPr>
+        <w:t/>
+      </w:r>
+      <w:r>
+        <w:rPr>
+          <w:rFonts w:cs="Calibri" w:ascii="Calibri" w:hAnsi="Calibri" w:asciiTheme="minorHAnsi" w:cstheme="minorHAnsi" w:hAnsiTheme="minorHAnsi"/>
+          <w:sz w:val="16"/>
+          <w:szCs w:val="12"/>
+        </w:rPr>
+        <w:t/>
+      </w:r>
+      <w:r>
+        <w:rPr>
+          <w:rFonts w:cs="Calibri" w:ascii="Calibri" w:hAnsi="Calibri" w:asciiTheme="minorHAnsi" w:cstheme="minorHAnsi" w:hAnsiTheme="minorHAnsi"/>
+          <w:color w:val="595959"/>
+          <w:sz w:val="16"/>
+          <w:szCs w:val="12"/>
+        </w:rPr>
+        <w:t/>
+      </w:r>
+      <w:r>
+        <w:rPr>
+          <w:rFonts w:cs="Calibri" w:ascii="Calibri" w:hAnsi="Calibri" w:asciiTheme="minorHAnsi" w:cstheme="minorHAnsi" w:hAnsiTheme="minorHAnsi"/>
+          <w:sz w:val="16"/>
+          <w:szCs w:val="12"/>
+        </w:rPr>
+        <w:t/>
+      </w:r>
+    </w:p>
+    <w:p>
+      <w:pPr>
+        <w:pStyle w:val="Normal"/>
+        <w:rPr>
+          <w:rFonts w:ascii="Calibri" w:hAnsi="Calibri" w:cs="Calibri" w:asciiTheme="minorHAnsi" w:cstheme="minorHAnsi" w:hAnsiTheme="minorHAnsi"/>
+          <w:sz w:val="16"/>
+          <w:szCs w:val="12"/>
+        </w:rPr>
+      </w:pPr>
+      <w:r>
+        <w:rPr>
+          <w:rFonts w:cs="Calibri" w:ascii="Calibri" w:hAnsi="Calibri" w:asciiTheme="minorHAnsi" w:cstheme="minorHAnsi" w:hAnsiTheme="minorHAnsi"/>
+          <w:sz w:val="16"/>
+          <w:szCs w:val="12"/>
+        </w:rPr>
+        <w:t xml:space="preserve">Mettre à jour le gestionnaire de paquet.</w:t>
+      </w:r>
+      <w:r>
+        <w:rPr>
+          <w:rFonts w:cs="Calibri" w:ascii="Calibri" w:hAnsi="Calibri" w:asciiTheme="minorHAnsi" w:cstheme="minorHAnsi" w:hAnsiTheme="minorHAnsi"/>
+          <w:sz w:val="16"/>
+          <w:szCs w:val="12"/>
+        </w:rPr>
+        <w:t/>
+      </w:r>
+      <w:r>
+        <w:rPr>
+          <w:rFonts w:cs="Calibri" w:ascii="Calibri" w:hAnsi="Calibri" w:asciiTheme="minorHAnsi" w:cstheme="minorHAnsi" w:hAnsiTheme="minorHAnsi"/>
+          <w:sz w:val="16"/>
+          <w:szCs w:val="12"/>
+        </w:rPr>
+        <w:t/>
+      </w:r>
+      <w:r>
+        <w:rPr>
+          <w:rFonts w:cs="Calibri" w:ascii="Calibri" w:hAnsi="Calibri" w:asciiTheme="minorHAnsi" w:cstheme="minorHAnsi" w:hAnsiTheme="minorHAnsi"/>
+          <w:color w:val="595959"/>
+          <w:sz w:val="16"/>
+          <w:szCs w:val="12"/>
+        </w:rPr>
+        <w:t/>
+      </w:r>
+      <w:r>
+        <w:rPr>
+          <w:rFonts w:cs="Calibri" w:ascii="Calibri" w:hAnsi="Calibri" w:asciiTheme="minorHAnsi" w:cstheme="minorHAnsi" w:hAnsiTheme="minorHAnsi"/>
+          <w:sz w:val="16"/>
+          <w:szCs w:val="12"/>
+        </w:rPr>
+        <w:t/>
+      </w:r>
+    </w:p>
+    <w:p>
+      <w:pPr>
+        <w:pStyle w:val="Normal"/>
+        <w:rPr>
+          <w:rFonts w:ascii="Calibri" w:hAnsi="Calibri" w:cs="Calibri" w:asciiTheme="minorHAnsi" w:cstheme="minorHAnsi" w:hAnsiTheme="minorHAnsi"/>
+          <w:sz w:val="16"/>
+          <w:szCs w:val="12"/>
+        </w:rPr>
+      </w:pPr>
+      <w:r>
+        <w:rPr>
+          <w:rFonts w:cs="Calibri" w:ascii="Calibri" w:hAnsi="Calibri" w:asciiTheme="minorHAnsi" w:cstheme="minorHAnsi" w:hAnsiTheme="minorHAnsi"/>
+          <w:sz w:val="16"/>
+          <w:szCs w:val="12"/>
+        </w:rPr>
+        <w:t xml:space="preserve">Créer de nouvelles features avec une architecture de type Flux.</w:t>
+      </w:r>
+      <w:r>
+        <w:rPr>
+          <w:rFonts w:cs="Calibri" w:ascii="Calibri" w:hAnsi="Calibri" w:asciiTheme="minorHAnsi" w:cstheme="minorHAnsi" w:hAnsiTheme="minorHAnsi"/>
+          <w:sz w:val="16"/>
+          <w:szCs w:val="12"/>
+        </w:rPr>
+        <w:t/>
+      </w:r>
+      <w:r>
+        <w:rPr>
+          <w:rFonts w:cs="Calibri" w:ascii="Calibri" w:hAnsi="Calibri" w:asciiTheme="minorHAnsi" w:cstheme="minorHAnsi" w:hAnsiTheme="minorHAnsi"/>
+          <w:sz w:val="16"/>
+          <w:szCs w:val="12"/>
+        </w:rPr>
+        <w:t/>
+      </w:r>
+      <w:r>
+        <w:rPr>
+          <w:rFonts w:cs="Calibri" w:ascii="Calibri" w:hAnsi="Calibri" w:asciiTheme="minorHAnsi" w:cstheme="minorHAnsi" w:hAnsiTheme="minorHAnsi"/>
+          <w:color w:val="595959"/>
+          <w:sz w:val="16"/>
+          <w:szCs w:val="12"/>
+        </w:rPr>
+        <w:t/>
+      </w:r>
+      <w:r>
+        <w:rPr>
+          <w:rFonts w:cs="Calibri" w:ascii="Calibri" w:hAnsi="Calibri" w:asciiTheme="minorHAnsi" w:cstheme="minorHAnsi" w:hAnsiTheme="minorHAnsi"/>
+          <w:sz w:val="16"/>
+          <w:szCs w:val="12"/>
+        </w:rPr>
+        <w:t/>
+      </w:r>
+    </w:p>
+    <w:p>
+      <w:pPr>
+        <w:pStyle w:val="Normal"/>
+        <w:rPr>
+          <w:rFonts w:ascii="Calibri" w:hAnsi="Calibri" w:cs="Calibri" w:asciiTheme="minorHAnsi" w:cstheme="minorHAnsi" w:hAnsiTheme="minorHAnsi"/>
+          <w:sz w:val="16"/>
+          <w:szCs w:val="12"/>
+        </w:rPr>
+      </w:pPr>
+      <w:r>
+        <w:rPr>
+          <w:rFonts w:cs="Calibri" w:ascii="Calibri" w:hAnsi="Calibri" w:asciiTheme="minorHAnsi" w:cstheme="minorHAnsi" w:hAnsiTheme="minorHAnsi"/>
+          <w:sz w:val="16"/>
+          <w:szCs w:val="12"/>
+        </w:rPr>
+        <w:t xml:space="preserve">Créer un system de drag and drop pour modifier l'ordre d'une liste.</w:t>
+      </w:r>
+      <w:r>
+        <w:rPr>
+          <w:rFonts w:cs="Calibri" w:ascii="Calibri" w:hAnsi="Calibri" w:asciiTheme="minorHAnsi" w:cstheme="minorHAnsi" w:hAnsiTheme="minorHAnsi"/>
+          <w:sz w:val="16"/>
+          <w:szCs w:val="12"/>
+        </w:rPr>
+        <w:t/>
+      </w:r>
+      <w:r>
+        <w:rPr>
+          <w:rFonts w:cs="Calibri" w:ascii="Calibri" w:hAnsi="Calibri" w:asciiTheme="minorHAnsi" w:cstheme="minorHAnsi" w:hAnsiTheme="minorHAnsi"/>
+          <w:sz w:val="16"/>
+          <w:szCs w:val="12"/>
+        </w:rPr>
+        <w:t/>
+      </w:r>
+      <w:r>
+        <w:rPr>
+          <w:rFonts w:cs="Calibri" w:ascii="Calibri" w:hAnsi="Calibri" w:asciiTheme="minorHAnsi" w:cstheme="minorHAnsi" w:hAnsiTheme="minorHAnsi"/>
+          <w:color w:val="595959"/>
+          <w:sz w:val="16"/>
+          <w:szCs w:val="12"/>
+        </w:rPr>
+        <w:t/>
+      </w:r>
+      <w:r>
+        <w:rPr>
+          <w:rFonts w:cs="Calibri" w:ascii="Calibri" w:hAnsi="Calibri" w:asciiTheme="minorHAnsi" w:cstheme="minorHAnsi" w:hAnsiTheme="minorHAnsi"/>
+          <w:sz w:val="16"/>
+          <w:szCs w:val="12"/>
+        </w:rPr>
+        <w:t/>
+      </w:r>
+    </w:p>
+    <w:p>
+      <w:pPr>
+        <w:pStyle w:val="Normal"/>
+        <w:rPr>
+          <w:rFonts w:ascii="Calibri" w:hAnsi="Calibri" w:cs="Calibri" w:asciiTheme="minorHAnsi" w:cstheme="minorHAnsi" w:hAnsiTheme="minorHAnsi"/>
+          <w:sz w:val="16"/>
+          <w:szCs w:val="12"/>
+        </w:rPr>
+      </w:pPr>
+      <w:r>
+        <w:rPr>
+          <w:rFonts w:cs="Calibri" w:ascii="Calibri" w:hAnsi="Calibri" w:asciiTheme="minorHAnsi" w:cstheme="minorHAnsi" w:hAnsiTheme="minorHAnsi"/>
+          <w:sz w:val="16"/>
+          <w:szCs w:val="12"/>
+        </w:rPr>
+        <w:t xml:space="preserve">Créer une feature permettant le drop d'un fichier et son upload.</w:t>
+      </w:r>
+      <w:r>
+        <w:rPr>
+          <w:rFonts w:cs="Calibri" w:ascii="Calibri" w:hAnsi="Calibri" w:asciiTheme="minorHAnsi" w:cstheme="minorHAnsi" w:hAnsiTheme="minorHAnsi"/>
+          <w:sz w:val="16"/>
+          <w:szCs w:val="12"/>
+        </w:rPr>
+        <w:t/>
+      </w:r>
+      <w:r>
+        <w:rPr>
+          <w:rFonts w:cs="Calibri" w:ascii="Calibri" w:hAnsi="Calibri" w:asciiTheme="minorHAnsi" w:cstheme="minorHAnsi" w:hAnsiTheme="minorHAnsi"/>
+          <w:sz w:val="16"/>
+          <w:szCs w:val="12"/>
+        </w:rPr>
+        <w:t/>
+      </w:r>
+      <w:r>
+        <w:rPr>
+          <w:rFonts w:cs="Calibri" w:ascii="Calibri" w:hAnsi="Calibri" w:asciiTheme="minorHAnsi" w:cstheme="minorHAnsi" w:hAnsiTheme="minorHAnsi"/>
+          <w:color w:val="595959"/>
+          <w:sz w:val="16"/>
+          <w:szCs w:val="12"/>
+        </w:rPr>
+        <w:t/>
+      </w:r>
+      <w:r>
+        <w:rPr>
+          <w:rFonts w:cs="Calibri" w:ascii="Calibri" w:hAnsi="Calibri" w:asciiTheme="minorHAnsi" w:cstheme="minorHAnsi" w:hAnsiTheme="minorHAnsi"/>
+          <w:sz w:val="16"/>
+          <w:szCs w:val="12"/>
+        </w:rPr>
+        <w:t/>
+      </w:r>
+    </w:p>
+    <w:p>
+      <w:pPr>
+        <w:pStyle w:val="Normal"/>
+        <w:rPr>
+          <w:rFonts w:ascii="Calibri" w:hAnsi="Calibri" w:cs="Calibri" w:asciiTheme="minorHAnsi" w:cstheme="minorHAnsi" w:hAnsiTheme="minorHAnsi"/>
+          <w:sz w:val="16"/>
+          <w:szCs w:val="12"/>
+        </w:rPr>
+      </w:pPr>
+      <w:r>
+        <w:rPr>
+          <w:rFonts w:cs="Calibri" w:ascii="Calibri" w:hAnsi="Calibri" w:asciiTheme="minorHAnsi" w:cstheme="minorHAnsi" w:hAnsiTheme="minorHAnsi"/>
+          <w:sz w:val="16"/>
+          <w:szCs w:val="12"/>
+        </w:rPr>
+        <w:t xml:space="preserve">Créer du code CSS en se basant sur le design d’autres pages de l'application.</w:t>
+      </w:r>
+      <w:r>
+        <w:rPr>
+          <w:rFonts w:cs="Calibri" w:ascii="Calibri" w:hAnsi="Calibri" w:asciiTheme="minorHAnsi" w:cstheme="minorHAnsi" w:hAnsiTheme="minorHAnsi"/>
+          <w:sz w:val="16"/>
+          <w:szCs w:val="12"/>
+        </w:rPr>
+        <w:t/>
+      </w:r>
+      <w:r>
+        <w:rPr>
+          <w:rFonts w:cs="Calibri" w:ascii="Calibri" w:hAnsi="Calibri" w:asciiTheme="minorHAnsi" w:cstheme="minorHAnsi" w:hAnsiTheme="minorHAnsi"/>
+          <w:sz w:val="16"/>
+          <w:szCs w:val="12"/>
+        </w:rPr>
+        <w:t/>
+      </w:r>
+      <w:r>
+        <w:rPr>
+          <w:rFonts w:cs="Calibri" w:ascii="Calibri" w:hAnsi="Calibri" w:asciiTheme="minorHAnsi" w:cstheme="minorHAnsi" w:hAnsiTheme="minorHAnsi"/>
+          <w:color w:val="595959"/>
+          <w:sz w:val="16"/>
+          <w:szCs w:val="12"/>
+        </w:rPr>
+        <w:t/>
+      </w:r>
+      <w:r>
+        <w:rPr>
+          <w:rFonts w:cs="Calibri" w:ascii="Calibri" w:hAnsi="Calibri" w:asciiTheme="minorHAnsi" w:cstheme="minorHAnsi" w:hAnsiTheme="minorHAnsi"/>
+          <w:sz w:val="16"/>
+          <w:szCs w:val="12"/>
+        </w:rPr>
+        <w:t/>
+      </w:r>
+    </w:p>
+    <w:p>
+      <w:pPr>
+        <w:pStyle w:val="Normal"/>
+        <w:rPr>
+          <w:rFonts w:ascii="Calibri" w:hAnsi="Calibri" w:cs="Calibri" w:asciiTheme="minorHAnsi" w:cstheme="minorHAnsi" w:hAnsiTheme="minorHAnsi"/>
+          <w:sz w:val="16"/>
+          <w:szCs w:val="12"/>
+        </w:rPr>
+      </w:pPr>
+      <w:r>
+        <w:rPr>
+          <w:rFonts w:cs="Calibri" w:ascii="Calibri" w:hAnsi="Calibri" w:asciiTheme="minorHAnsi" w:cstheme="minorHAnsi" w:hAnsiTheme="minorHAnsi"/>
+          <w:sz w:val="16"/>
+          <w:szCs w:val="12"/>
+        </w:rPr>
+        <w:t xml:space="preserve">Réaliser une structure HTML et du code CSS en mobile first en respectant une maquette.</w:t>
+      </w:r>
+      <w:r>
+        <w:rPr>
+          <w:rFonts w:cs="Calibri" w:ascii="Calibri" w:hAnsi="Calibri" w:asciiTheme="minorHAnsi" w:cstheme="minorHAnsi" w:hAnsiTheme="minorHAnsi"/>
+          <w:sz w:val="16"/>
+          <w:szCs w:val="12"/>
+        </w:rPr>
+        <w:t/>
+      </w:r>
+      <w:r>
+        <w:rPr>
+          <w:rFonts w:cs="Calibri" w:ascii="Calibri" w:hAnsi="Calibri" w:asciiTheme="minorHAnsi" w:cstheme="minorHAnsi" w:hAnsiTheme="minorHAnsi"/>
+          <w:sz w:val="16"/>
+          <w:szCs w:val="12"/>
+        </w:rPr>
+        <w:t/>
+      </w:r>
+      <w:r>
+        <w:rPr>
+          <w:rFonts w:cs="Calibri" w:ascii="Calibri" w:hAnsi="Calibri" w:asciiTheme="minorHAnsi" w:cstheme="minorHAnsi" w:hAnsiTheme="minorHAnsi"/>
+          <w:color w:val="595959"/>
+          <w:sz w:val="16"/>
+          <w:szCs w:val="12"/>
+        </w:rPr>
+        <w:t/>
+      </w:r>
+      <w:r>
+        <w:rPr>
+          <w:rFonts w:cs="Calibri" w:ascii="Calibri" w:hAnsi="Calibri" w:asciiTheme="minorHAnsi" w:cstheme="minorHAnsi" w:hAnsiTheme="minorHAnsi"/>
+          <w:sz w:val="16"/>
+          <w:szCs w:val="12"/>
+        </w:rPr>
+        <w:t/>
+      </w:r>
+    </w:p>
+    <w:p>
+      <w:pPr>
+        <w:pStyle w:val="Normal"/>
+        <w:rPr>
+          <w:rFonts w:ascii="Calibri" w:hAnsi="Calibri" w:cs="Calibri" w:asciiTheme="minorHAnsi" w:cstheme="minorHAnsi" w:hAnsiTheme="minorHAnsi"/>
+          <w:sz w:val="16"/>
+          <w:szCs w:val="12"/>
+        </w:rPr>
+      </w:pPr>
+      <w:r>
+        <w:rPr>
+          <w:rFonts w:cs="Calibri" w:ascii="Calibri" w:hAnsi="Calibri" w:asciiTheme="minorHAnsi" w:cstheme="minorHAnsi" w:hAnsiTheme="minorHAnsi"/>
+          <w:sz w:val="16"/>
+          <w:szCs w:val="12"/>
+        </w:rPr>
+        <w:t xml:space="preserve">Créer des requêtes permettant de connecter des formulaires, boutons d’action et autre avec une API REST.</w:t>
+      </w:r>
+      <w:r>
+        <w:rPr>
+          <w:rFonts w:cs="Calibri" w:ascii="Calibri" w:hAnsi="Calibri" w:asciiTheme="minorHAnsi" w:cstheme="minorHAnsi" w:hAnsiTheme="minorHAnsi"/>
+          <w:sz w:val="16"/>
+          <w:szCs w:val="12"/>
+        </w:rPr>
+        <w:t/>
+      </w:r>
+      <w:r>
+        <w:rPr>
+          <w:rFonts w:cs="Calibri" w:ascii="Calibri" w:hAnsi="Calibri" w:asciiTheme="minorHAnsi" w:cstheme="minorHAnsi" w:hAnsiTheme="minorHAnsi"/>
+          <w:sz w:val="16"/>
+          <w:szCs w:val="12"/>
+        </w:rPr>
+        <w:t/>
+      </w:r>
+      <w:r>
+        <w:rPr>
+          <w:rFonts w:cs="Calibri" w:ascii="Calibri" w:hAnsi="Calibri" w:asciiTheme="minorHAnsi" w:cstheme="minorHAnsi" w:hAnsiTheme="minorHAnsi"/>
+          <w:color w:val="595959"/>
+          <w:sz w:val="16"/>
+          <w:szCs w:val="12"/>
+        </w:rPr>
+        <w:t/>
+      </w:r>
+      <w:r>
+        <w:rPr>
+          <w:rFonts w:cs="Calibri" w:ascii="Calibri" w:hAnsi="Calibri" w:asciiTheme="minorHAnsi" w:cstheme="minorHAnsi" w:hAnsiTheme="minorHAnsi"/>
+          <w:sz w:val="16"/>
+          <w:szCs w:val="12"/>
+        </w:rPr>
+        <w:t/>
+      </w:r>
+    </w:p>
+    <w:p>
+      <w:pPr>
+        <w:pStyle w:val="Normal"/>
+        <w:rPr>
+          <w:rFonts w:ascii="Calibri" w:hAnsi="Calibri" w:cs="Calibri" w:asciiTheme="minorHAnsi" w:cstheme="minorHAnsi" w:hAnsiTheme="minorHAnsi"/>
+          <w:sz w:val="16"/>
+          <w:szCs w:val="12"/>
+        </w:rPr>
+      </w:pPr>
+      <w:r>
+        <w:rPr>
+          <w:rFonts w:cs="Calibri" w:ascii="Calibri" w:hAnsi="Calibri" w:asciiTheme="minorHAnsi" w:cstheme="minorHAnsi" w:hAnsiTheme="minorHAnsi"/>
+          <w:sz w:val="16"/>
+          <w:szCs w:val="12"/>
+        </w:rPr>
+        <w:t xml:space="preserve">Créer des requêtes permettant la récupération des informations d'une base de données.</w:t>
+      </w:r>
+      <w:r>
+        <w:rPr>
+          <w:rFonts w:cs="Calibri" w:ascii="Calibri" w:hAnsi="Calibri" w:asciiTheme="minorHAnsi" w:cstheme="minorHAnsi" w:hAnsiTheme="minorHAnsi"/>
+          <w:sz w:val="16"/>
+          <w:szCs w:val="12"/>
+        </w:rPr>
+        <w:t/>
+      </w:r>
+      <w:r>
+        <w:rPr>
+          <w:rFonts w:cs="Calibri" w:ascii="Calibri" w:hAnsi="Calibri" w:asciiTheme="minorHAnsi" w:cstheme="minorHAnsi" w:hAnsiTheme="minorHAnsi"/>
+          <w:sz w:val="16"/>
+          <w:szCs w:val="12"/>
+        </w:rPr>
+        <w:t/>
+      </w:r>
+      <w:r>
+        <w:rPr>
+          <w:rFonts w:cs="Calibri" w:ascii="Calibri" w:hAnsi="Calibri" w:asciiTheme="minorHAnsi" w:cstheme="minorHAnsi" w:hAnsiTheme="minorHAnsi"/>
+          <w:color w:val="595959"/>
+          <w:sz w:val="16"/>
+          <w:szCs w:val="12"/>
+        </w:rPr>
+        <w:t/>
+      </w:r>
+      <w:r>
+        <w:rPr>
+          <w:rFonts w:cs="Calibri" w:ascii="Calibri" w:hAnsi="Calibri" w:asciiTheme="minorHAnsi" w:cstheme="minorHAnsi" w:hAnsiTheme="minorHAnsi"/>
+          <w:sz w:val="16"/>
+          <w:szCs w:val="12"/>
+        </w:rPr>
+        <w:t/>
+      </w:r>
+    </w:p>
+    <w:p>
+      <w:pPr>
+        <w:pStyle w:val="Normal"/>
+        <w:rPr>
+          <w:rFonts w:ascii="Calibri" w:hAnsi="Calibri" w:cs="Calibri" w:asciiTheme="minorHAnsi" w:cstheme="minorHAnsi" w:hAnsiTheme="minorHAnsi"/>
+          <w:sz w:val="16"/>
+          <w:szCs w:val="12"/>
+        </w:rPr>
+      </w:pPr>
+      <w:r>
+        <w:rPr>
+          <w:rFonts w:cs="Calibri" w:ascii="Calibri" w:hAnsi="Calibri" w:asciiTheme="minorHAnsi" w:cstheme="minorHAnsi" w:hAnsiTheme="minorHAnsi"/>
+          <w:sz w:val="16"/>
+          <w:szCs w:val="12"/>
+        </w:rPr>
+        <w:t xml:space="preserve">Transformer une structure de données récupérées pour qu’elles fonctionnent avec du pré-établi.</w:t>
+      </w:r>
+      <w:r>
+        <w:rPr>
+          <w:rFonts w:cs="Calibri" w:ascii="Calibri" w:hAnsi="Calibri" w:asciiTheme="minorHAnsi" w:cstheme="minorHAnsi" w:hAnsiTheme="minorHAnsi"/>
+          <w:sz w:val="16"/>
+          <w:szCs w:val="12"/>
+        </w:rPr>
+        <w:t/>
+      </w:r>
+      <w:r>
+        <w:rPr>
+          <w:rFonts w:cs="Calibri" w:ascii="Calibri" w:hAnsi="Calibri" w:asciiTheme="minorHAnsi" w:cstheme="minorHAnsi" w:hAnsiTheme="minorHAnsi"/>
+          <w:sz w:val="16"/>
+          <w:szCs w:val="12"/>
+        </w:rPr>
+        <w:t/>
+      </w:r>
+      <w:r>
+        <w:rPr>
+          <w:rFonts w:cs="Calibri" w:ascii="Calibri" w:hAnsi="Calibri" w:asciiTheme="minorHAnsi" w:cstheme="minorHAnsi" w:hAnsiTheme="minorHAnsi"/>
+          <w:color w:val="595959"/>
+          <w:sz w:val="16"/>
+          <w:szCs w:val="12"/>
+        </w:rPr>
+        <w:t/>
+      </w:r>
+      <w:r>
+        <w:rPr>
+          <w:rFonts w:cs="Calibri" w:ascii="Calibri" w:hAnsi="Calibri" w:asciiTheme="minorHAnsi" w:cstheme="minorHAnsi" w:hAnsiTheme="minorHAnsi"/>
+          <w:sz w:val="16"/>
+          <w:szCs w:val="12"/>
+        </w:rPr>
+        <w:t/>
+      </w:r>
+    </w:p>
+    <w:p>
+      <w:pPr>
+        <w:pStyle w:val="Normal"/>
+        <w:rPr>
+          <w:rFonts w:ascii="Calibri" w:hAnsi="Calibri" w:cs="Calibri" w:asciiTheme="minorHAnsi" w:cstheme="minorHAnsi" w:hAnsiTheme="minorHAnsi"/>
+          <w:sz w:val="16"/>
+          <w:szCs w:val="12"/>
+        </w:rPr>
+      </w:pPr>
+      <w:r>
+        <w:rPr>
+          <w:rFonts w:cs="Calibri" w:ascii="Calibri" w:hAnsi="Calibri" w:asciiTheme="minorHAnsi" w:cstheme="minorHAnsi" w:hAnsiTheme="minorHAnsi"/>
+          <w:sz w:val="16"/>
+          <w:szCs w:val="12"/>
+        </w:rPr>
+        <w:t xml:space="preserve">Afficher des composant ou des informations dynamiquement.</w:t>
+      </w:r>
+      <w:r>
+        <w:rPr>
+          <w:rFonts w:cs="Calibri" w:ascii="Calibri" w:hAnsi="Calibri" w:asciiTheme="minorHAnsi" w:cstheme="minorHAnsi" w:hAnsiTheme="minorHAnsi"/>
+          <w:sz w:val="16"/>
+          <w:szCs w:val="12"/>
+        </w:rPr>
+        <w:t/>
+      </w:r>
+      <w:r>
+        <w:rPr>
+          <w:rFonts w:cs="Calibri" w:ascii="Calibri" w:hAnsi="Calibri" w:asciiTheme="minorHAnsi" w:cstheme="minorHAnsi" w:hAnsiTheme="minorHAnsi"/>
+          <w:sz w:val="16"/>
+          <w:szCs w:val="12"/>
+        </w:rPr>
+        <w:t/>
+      </w:r>
+      <w:r>
+        <w:rPr>
+          <w:rFonts w:cs="Calibri" w:ascii="Calibri" w:hAnsi="Calibri" w:asciiTheme="minorHAnsi" w:cstheme="minorHAnsi" w:hAnsiTheme="minorHAnsi"/>
+          <w:color w:val="595959"/>
+          <w:sz w:val="16"/>
+          <w:szCs w:val="12"/>
+        </w:rPr>
+        <w:t/>
+      </w:r>
+      <w:r>
+        <w:rPr>
+          <w:rFonts w:cs="Calibri" w:ascii="Calibri" w:hAnsi="Calibri" w:asciiTheme="minorHAnsi" w:cstheme="minorHAnsi" w:hAnsiTheme="minorHAnsi"/>
+          <w:sz w:val="16"/>
+          <w:szCs w:val="12"/>
+        </w:rPr>
+        <w:t/>
+      </w:r>
+    </w:p>
+    <w:p>
+      <w:pPr>
+        <w:pStyle w:val="Normal"/>
+        <w:rPr>
+          <w:rFonts w:ascii="Calibri" w:hAnsi="Calibri" w:cs="Calibri" w:asciiTheme="minorHAnsi" w:cstheme="minorHAnsi" w:hAnsiTheme="minorHAnsi"/>
+          <w:sz w:val="16"/>
+          <w:szCs w:val="12"/>
+        </w:rPr>
+      </w:pPr>
+      <w:r>
+        <w:rPr>
+          <w:rFonts w:cs="Calibri" w:ascii="Calibri" w:hAnsi="Calibri" w:asciiTheme="minorHAnsi" w:cstheme="minorHAnsi" w:hAnsiTheme="minorHAnsi"/>
+          <w:sz w:val="16"/>
+          <w:szCs w:val="12"/>
+        </w:rPr>
+        <w:t xml:space="preserve">Permettre à l'utilisateur de filtrer les données.</w:t>
+      </w:r>
+      <w:r>
+        <w:rPr>
+          <w:rFonts w:cs="Calibri" w:ascii="Calibri" w:hAnsi="Calibri" w:asciiTheme="minorHAnsi" w:cstheme="minorHAnsi" w:hAnsiTheme="minorHAnsi"/>
+          <w:sz w:val="16"/>
+          <w:szCs w:val="12"/>
+        </w:rPr>
+        <w:t/>
+      </w:r>
+      <w:r>
+        <w:rPr>
+          <w:rFonts w:cs="Calibri" w:ascii="Calibri" w:hAnsi="Calibri" w:asciiTheme="minorHAnsi" w:cstheme="minorHAnsi" w:hAnsiTheme="minorHAnsi"/>
+          <w:sz w:val="16"/>
+          <w:szCs w:val="12"/>
+        </w:rPr>
+        <w:t/>
+      </w:r>
+      <w:r>
+        <w:rPr>
+          <w:rFonts w:cs="Calibri" w:ascii="Calibri" w:hAnsi="Calibri" w:asciiTheme="minorHAnsi" w:cstheme="minorHAnsi" w:hAnsiTheme="minorHAnsi"/>
+          <w:color w:val="595959"/>
+          <w:sz w:val="16"/>
+          <w:szCs w:val="12"/>
+        </w:rPr>
+        <w:t/>
+      </w:r>
+      <w:r>
+        <w:rPr>
+          <w:rFonts w:cs="Calibri" w:ascii="Calibri" w:hAnsi="Calibri" w:asciiTheme="minorHAnsi" w:cstheme="minorHAnsi" w:hAnsiTheme="minorHAnsi"/>
+          <w:sz w:val="16"/>
+          <w:szCs w:val="12"/>
+        </w:rPr>
+        <w:t/>
+      </w:r>
+    </w:p>
+    <w:p>
+      <w:pPr>
+        <w:pStyle w:val="Normal"/>
+        <w:rPr>
+          <w:rFonts w:ascii="Calibri" w:hAnsi="Calibri" w:cs="Calibri" w:asciiTheme="minorHAnsi" w:cstheme="minorHAnsi" w:hAnsiTheme="minorHAnsi"/>
+          <w:sz w:val="16"/>
+          <w:szCs w:val="12"/>
+        </w:rPr>
+      </w:pPr>
+      <w:r>
+        <w:rPr>
+          <w:rFonts w:cs="Calibri" w:ascii="Calibri" w:hAnsi="Calibri" w:asciiTheme="minorHAnsi" w:cstheme="minorHAnsi" w:hAnsiTheme="minorHAnsi"/>
+          <w:sz w:val="16"/>
+          <w:szCs w:val="12"/>
+        </w:rPr>
+        <w:t/>
+      </w:r>
+      <w:r>
+        <w:rPr>
+          <w:rFonts w:cs="Calibri" w:ascii="Calibri" w:hAnsi="Calibri" w:asciiTheme="minorHAnsi" w:cstheme="minorHAnsi" w:hAnsiTheme="minorHAnsi"/>
+          <w:sz w:val="16"/>
+          <w:szCs w:val="12"/>
+        </w:rPr>
+        <w:t/>
+      </w:r>
+      <w:r>
+        <w:rPr>
+          <w:rFonts w:cs="Calibri" w:ascii="Calibri" w:hAnsi="Calibri" w:asciiTheme="minorHAnsi" w:cstheme="minorHAnsi" w:hAnsiTheme="minorHAnsi"/>
+          <w:color w:val="595959"/>
+          <w:sz w:val="16"/>
+          <w:szCs w:val="12"/>
+        </w:rPr>
+        <w:t/>
+      </w:r>
+      <w:r>
+        <w:rPr>
+          <w:rFonts w:cs="Calibri" w:ascii="Calibri" w:hAnsi="Calibri" w:asciiTheme="minorHAnsi" w:cstheme="minorHAnsi" w:hAnsiTheme="minorHAnsi"/>
+          <w:sz w:val="16"/>
+          <w:szCs w:val="12"/>
+        </w:rPr>
+        <w:t xml:space="preserve">Redux   </w:t>
+      </w:r>
+      <w:r>
+        <w:rPr>
+          <w:rFonts w:cs="Calibri" w:ascii="Calibri" w:hAnsi="Calibri" w:asciiTheme="minorHAnsi" w:cstheme="minorHAnsi" w:hAnsiTheme="minorHAnsi"/>
+          <w:sz w:val="16"/>
+          <w:szCs w:val="12"/>
+        </w:rPr>
+        <w:t/>
+      </w:r>
+      <w:r>
+        <w:rPr>
+          <w:rFonts w:cs="Calibri" w:ascii="Calibri" w:hAnsi="Calibri" w:asciiTheme="minorHAnsi" w:cstheme="minorHAnsi" w:hAnsiTheme="minorHAnsi"/>
+          <w:sz w:val="16"/>
+          <w:szCs w:val="12"/>
+        </w:rPr>
+        <w:t/>
+      </w:r>
+      <w:r>
+        <w:rPr>
+          <w:rFonts w:cs="Calibri" w:ascii="Calibri" w:hAnsi="Calibri" w:asciiTheme="minorHAnsi" w:cstheme="minorHAnsi" w:hAnsiTheme="minorHAnsi"/>
+          <w:color w:val="595959"/>
+          <w:sz w:val="16"/>
+          <w:szCs w:val="12"/>
+        </w:rPr>
+        <w:t/>
+      </w:r>
+      <w:r>
+        <w:rPr>
+          <w:rFonts w:cs="Calibri" w:ascii="Calibri" w:hAnsi="Calibri" w:asciiTheme="minorHAnsi" w:cstheme="minorHAnsi" w:hAnsiTheme="minorHAnsi"/>
+          <w:sz w:val="16"/>
+          <w:szCs w:val="12"/>
+        </w:rPr>
+        <w:t xml:space="preserve">HTML 5   </w:t>
+      </w:r>
+      <w:r>
+        <w:rPr>
+          <w:rFonts w:cs="Calibri" w:ascii="Calibri" w:hAnsi="Calibri" w:asciiTheme="minorHAnsi" w:cstheme="minorHAnsi" w:hAnsiTheme="minorHAnsi"/>
+          <w:sz w:val="16"/>
+          <w:szCs w:val="12"/>
+        </w:rPr>
+        <w:t/>
+      </w:r>
+      <w:r>
+        <w:rPr>
+          <w:rFonts w:cs="Calibri" w:ascii="Calibri" w:hAnsi="Calibri" w:asciiTheme="minorHAnsi" w:cstheme="minorHAnsi" w:hAnsiTheme="minorHAnsi"/>
+          <w:sz w:val="16"/>
+          <w:szCs w:val="12"/>
+        </w:rPr>
+        <w:t/>
+      </w:r>
+      <w:r>
+        <w:rPr>
+          <w:rFonts w:cs="Calibri" w:ascii="Calibri" w:hAnsi="Calibri" w:asciiTheme="minorHAnsi" w:cstheme="minorHAnsi" w:hAnsiTheme="minorHAnsi"/>
+          <w:color w:val="595959"/>
+          <w:sz w:val="16"/>
+          <w:szCs w:val="12"/>
+        </w:rPr>
+        <w:t/>
+      </w:r>
+      <w:r>
+        <w:rPr>
+          <w:rFonts w:cs="Calibri" w:ascii="Calibri" w:hAnsi="Calibri" w:asciiTheme="minorHAnsi" w:cstheme="minorHAnsi" w:hAnsiTheme="minorHAnsi"/>
+          <w:sz w:val="16"/>
+          <w:szCs w:val="12"/>
+        </w:rPr>
+        <w:t xml:space="preserve">CSS 3   </w:t>
+      </w:r>
+      <w:r>
+        <w:rPr>
+          <w:rFonts w:cs="Calibri" w:ascii="Calibri" w:hAnsi="Calibri" w:asciiTheme="minorHAnsi" w:cstheme="minorHAnsi" w:hAnsiTheme="minorHAnsi"/>
+          <w:sz w:val="16"/>
+          <w:szCs w:val="12"/>
+        </w:rPr>
+        <w:t/>
+      </w:r>
+      <w:r>
+        <w:rPr>
+          <w:rFonts w:cs="Calibri" w:ascii="Calibri" w:hAnsi="Calibri" w:asciiTheme="minorHAnsi" w:cstheme="minorHAnsi" w:hAnsiTheme="minorHAnsi"/>
+          <w:sz w:val="16"/>
+          <w:szCs w:val="12"/>
+        </w:rPr>
+        <w:t/>
+      </w:r>
+      <w:r>
+        <w:rPr>
+          <w:rFonts w:cs="Calibri" w:ascii="Calibri" w:hAnsi="Calibri" w:asciiTheme="minorHAnsi" w:cstheme="minorHAnsi" w:hAnsiTheme="minorHAnsi"/>
+          <w:color w:val="595959"/>
+          <w:sz w:val="16"/>
+          <w:szCs w:val="12"/>
+        </w:rPr>
+        <w:t/>
+      </w:r>
+      <w:r>
+        <w:rPr>
+          <w:rFonts w:cs="Calibri" w:ascii="Calibri" w:hAnsi="Calibri" w:asciiTheme="minorHAnsi" w:cstheme="minorHAnsi" w:hAnsiTheme="minorHAnsi"/>
+          <w:sz w:val="16"/>
+          <w:szCs w:val="12"/>
+        </w:rPr>
+        <w:t xml:space="preserve">React   </w:t>
+      </w:r>
+      <w:r>
+        <w:rPr>
+          <w:rFonts w:cs="Calibri" w:ascii="Calibri" w:hAnsi="Calibri" w:asciiTheme="minorHAnsi" w:cstheme="minorHAnsi" w:hAnsiTheme="minorHAnsi"/>
+          <w:sz w:val="16"/>
+          <w:szCs w:val="12"/>
+        </w:rPr>
+        <w:t/>
+      </w:r>
+      <w:r>
+        <w:rPr>
+          <w:rFonts w:cs="Calibri" w:ascii="Calibri" w:hAnsi="Calibri" w:asciiTheme="minorHAnsi" w:cstheme="minorHAnsi" w:hAnsiTheme="minorHAnsi"/>
+          <w:sz w:val="16"/>
+          <w:szCs w:val="12"/>
+        </w:rPr>
+        <w:t/>
+      </w:r>
+      <w:r>
+        <w:rPr>
+          <w:rFonts w:cs="Calibri" w:ascii="Calibri" w:hAnsi="Calibri" w:asciiTheme="minorHAnsi" w:cstheme="minorHAnsi" w:hAnsiTheme="minorHAnsi"/>
+          <w:color w:val="595959"/>
+          <w:sz w:val="16"/>
+          <w:szCs w:val="12"/>
+        </w:rPr>
+        <w:t/>
+      </w:r>
+      <w:r>
+        <w:rPr>
+          <w:rFonts w:cs="Calibri" w:ascii="Calibri" w:hAnsi="Calibri" w:asciiTheme="minorHAnsi" w:cstheme="minorHAnsi" w:hAnsiTheme="minorHAnsi"/>
+          <w:sz w:val="16"/>
+          <w:szCs w:val="12"/>
+        </w:rPr>
+        <w:t xml:space="preserve">Agile   </w:t>
+      </w:r>
+      <w:r>
+        <w:rPr>
+          <w:rFonts w:cs="Calibri" w:ascii="Calibri" w:hAnsi="Calibri" w:asciiTheme="minorHAnsi" w:cstheme="minorHAnsi" w:hAnsiTheme="minorHAnsi"/>
+          <w:sz w:val="16"/>
+          <w:szCs w:val="12"/>
+        </w:rPr>
+        <w:t/>
+      </w:r>
+      <w:r>
+        <w:rPr>
+          <w:rFonts w:cs="Calibri" w:ascii="Calibri" w:hAnsi="Calibri" w:asciiTheme="minorHAnsi" w:cstheme="minorHAnsi" w:hAnsiTheme="minorHAnsi"/>
+          <w:color w:val="595959"/>
+          <w:sz w:val="16"/>
+          <w:szCs w:val="12"/>
+        </w:rPr>
+        <w:t/>
+      </w:r>
+      <w:r>
+        <w:rPr>
+          <w:rFonts w:cs="Calibri" w:ascii="Calibri" w:hAnsi="Calibri" w:asciiTheme="minorHAnsi" w:cstheme="minorHAnsi" w:hAnsiTheme="minorHAnsi"/>
+          <w:sz w:val="16"/>
+          <w:szCs w:val="12"/>
+        </w:rPr>
+        <w:t/>
+      </w:r>
+    </w:p>
+    <w:p>
+      <w:pPr>
+        <w:pStyle w:val="Normal"/>
+        <w:rPr>
+          <w:rFonts w:ascii="Calibri" w:hAnsi="Calibri" w:cs="Calibri" w:asciiTheme="minorHAnsi" w:cstheme="minorHAnsi" w:hAnsiTheme="minorHAnsi"/>
+          <w:sz w:val="16"/>
+          <w:szCs w:val="12"/>
+        </w:rPr>
+      </w:pPr>
+      <w:r>
+        <w:rPr/>
+      </w:r>
+    </w:p>
+    <w:p>
+      <w:pPr>
+        <w:pStyle w:val="Normal"/>
+        <w:rPr>
+          <w:rFonts w:ascii="Calibri" w:hAnsi="Calibri" w:cs="Calibri" w:asciiTheme="minorHAnsi" w:cstheme="minorHAnsi" w:hAnsiTheme="minorHAnsi"/>
+          <w:sz w:val="16"/>
+          <w:szCs w:val="12"/>
+        </w:rPr>
+      </w:pPr>
+      <w:r>
+        <w:rPr>
+          <w:rFonts w:cs="Calibri" w:ascii="Calibri" w:hAnsi="Calibri" w:asciiTheme="minorHAnsi" w:cstheme="minorHAnsi" w:hAnsiTheme="minorHAnsi"/>
+          <w:sz w:val="16"/>
+          <w:szCs w:val="12"/>
+        </w:rPr>
+        <w:t/>
+      </w:r>
+      <w:r>
+        <w:rPr>
+          <w:rFonts w:cs="Calibri" w:ascii="Calibri" w:hAnsi="Calibri" w:asciiTheme="minorHAnsi" w:cstheme="minorHAnsi" w:hAnsiTheme="minorHAnsi"/>
+          <w:color w:val="595959"/>
+          <w:sz w:val="16"/>
+          <w:szCs w:val="12"/>
+        </w:rPr>
+        <w:t/>
+      </w:r>
+      <w:r>
+        <w:rPr>
+          <w:rFonts w:cs="Calibri" w:ascii="Calibri" w:hAnsi="Calibri" w:asciiTheme="minorHAnsi" w:cstheme="minorHAnsi" w:hAnsiTheme="minorHAnsi"/>
+          <w:sz w:val="16"/>
+          <w:szCs w:val="12"/>
+        </w:rPr>
+        <w:t/>
+      </w:r>
+    </w:p>
+    <w:p>
+      <w:pPr>
+        <w:pStyle w:val="Normal"/>
+        <w:rPr>
+          <w:rFonts w:ascii="Calibri" w:hAnsi="Calibri" w:cs="Calibri" w:asciiTheme="minorHAnsi" w:cstheme="minorHAnsi" w:hAnsiTheme="minorHAnsi"/>
+          <w:sz w:val="16"/>
+          <w:szCs w:val="12"/>
+        </w:rPr>
+      </w:pPr>
+      <w:r>
+        <w:rPr>
+          <w:rFonts w:cs="Calibri" w:ascii="Calibri" w:hAnsi="Calibri" w:asciiTheme="minorHAnsi" w:cstheme="minorHAnsi" w:hAnsiTheme="minorHAnsi"/>
+          <w:sz w:val="16"/>
+          <w:szCs w:val="12"/>
+        </w:rPr>
+        <w:t xml:space="preserve">Développeur JS</w:t>
+      </w:r>
+      <w:r>
+        <w:rPr>
+          <w:rFonts w:cs="Calibri" w:ascii="Calibri" w:hAnsi="Calibri" w:asciiTheme="minorHAnsi" w:cstheme="minorHAnsi" w:hAnsiTheme="minorHAnsi"/>
+          <w:color w:val="595959"/>
+          <w:sz w:val="16"/>
+          <w:szCs w:val="12"/>
+        </w:rPr>
+        <w:t/>
+      </w:r>
+      <w:r>
+        <w:rPr>
+          <w:rFonts w:cs="Calibri" w:ascii="Calibri" w:hAnsi="Calibri" w:asciiTheme="minorHAnsi" w:cstheme="minorHAnsi" w:hAnsiTheme="minorHAnsi"/>
+          <w:sz w:val="16"/>
+          <w:szCs w:val="12"/>
+        </w:rPr>
+        <w:t/>
+      </w:r>
+    </w:p>
+    <w:p>
+      <w:pPr>
+        <w:pStyle w:val="Normal"/>
+        <w:rPr>
+          <w:rFonts w:ascii="Calibri" w:hAnsi="Calibri" w:cs="Calibri" w:asciiTheme="minorHAnsi" w:cstheme="minorHAnsi" w:hAnsiTheme="minorHAnsi"/>
+          <w:sz w:val="16"/>
+          <w:szCs w:val="12"/>
+        </w:rPr>
+      </w:pPr>
+      <w:r>
+        <w:rPr>
+          <w:rFonts w:cs="Calibri" w:ascii="Calibri" w:hAnsi="Calibri" w:asciiTheme="minorHAnsi" w:cstheme="minorHAnsi" w:hAnsiTheme="minorHAnsi"/>
+          <w:sz w:val="16"/>
+          <w:szCs w:val="12"/>
+        </w:rPr>
+        <w:t xml:space="preserve">03/2017</w:t>
+      </w:r>
+      <w:r>
+        <w:rPr>
+          <w:rFonts w:cs="Calibri" w:ascii="Calibri" w:hAnsi="Calibri" w:asciiTheme="minorHAnsi" w:cstheme="minorHAnsi" w:hAnsiTheme="minorHAnsi"/>
+          <w:sz w:val="16"/>
+          <w:szCs w:val="12"/>
+        </w:rPr>
+        <w:t xml:space="preserve"> 06/2019</w:t>
+      </w:r>
+    </w:p>
+    <w:p>
+      <w:pPr>
+        <w:pStyle w:val="Normal"/>
+        <w:rPr>
+          <w:rFonts w:ascii="Calibri" w:hAnsi="Calibri" w:cs="Calibri" w:asciiTheme="minorHAnsi" w:cstheme="minorHAnsi" w:hAnsiTheme="minorHAnsi"/>
+          <w:sz w:val="16"/>
+          <w:szCs w:val="12"/>
+        </w:rPr>
+      </w:pPr>
+      <w:r>
+        <w:rPr>
+          <w:rFonts w:cs="Calibri" w:ascii="Calibri" w:hAnsi="Calibri" w:asciiTheme="minorHAnsi" w:cstheme="minorHAnsi" w:hAnsiTheme="minorHAnsi"/>
+          <w:sz w:val="16"/>
+          <w:szCs w:val="12"/>
+        </w:rPr>
+        <w:t xml:space="preserve">ALTIMA / ACCENTURE</w:t>
+      </w:r>
+    </w:p>
+    <w:p>
+      <w:pPr>
+        <w:pStyle w:val="Normal"/>
+        <w:rPr>
+          <w:rFonts w:ascii="Calibri" w:hAnsi="Calibri" w:cs="Calibri" w:asciiTheme="minorHAnsi" w:cstheme="minorHAnsi" w:hAnsiTheme="minorHAnsi"/>
+          <w:sz w:val="16"/>
+          <w:szCs w:val="12"/>
+        </w:rPr>
+      </w:pPr>
+      <w:r>
+        <w:rPr>
+          <w:rFonts w:cs="Calibri" w:ascii="Calibri" w:hAnsi="Calibri" w:asciiTheme="minorHAnsi" w:cstheme="minorHAnsi" w:hAnsiTheme="minorHAnsi"/>
+          <w:sz w:val="16"/>
+          <w:szCs w:val="12"/>
+        </w:rPr>
+        <w:t xml:space="preserve">Babyliss</w:t>
+      </w:r>
+    </w:p>
+    <w:p>
+      <w:pPr>
+        <w:pStyle w:val="Normal"/>
+        <w:rPr>
+          <w:rFonts w:ascii="Calibri" w:hAnsi="Calibri" w:cs="Calibri" w:asciiTheme="minorHAnsi" w:cstheme="minorHAnsi" w:hAnsiTheme="minorHAnsi"/>
+          <w:sz w:val="16"/>
+          <w:szCs w:val="12"/>
+        </w:rPr>
+      </w:pPr>
+      <w:r>
+        <w:rPr>
+          <w:rFonts w:cs="Calibri" w:ascii="Calibri" w:hAnsi="Calibri" w:asciiTheme="minorHAnsi" w:cstheme="minorHAnsi" w:hAnsiTheme="minorHAnsi"/>
+          <w:sz w:val="16"/>
+          <w:szCs w:val="12"/>
+        </w:rPr>
+        <w:t xml:space="preserve">- Contribuer à la création et à l'évolution des sites : BASH, BABYLISS et CAROLL avec la solution SalesForce Commerce Cloud qui ressemble à Node.js donc en JavaScript.</w:t>
+      </w:r>
+      <w:r>
+        <w:br/>
+      </w:r>
+      <w:r>
+        <w:rPr>
+          <w:rFonts w:cs="Calibri" w:ascii="Calibri" w:hAnsi="Calibri" w:asciiTheme="minorHAnsi" w:cstheme="minorHAnsi" w:hAnsiTheme="minorHAnsi"/>
+          <w:sz w:val="16"/>
+          <w:szCs w:val="12"/>
+        </w:rPr>
+        <w:t xml:space="preserve">- Travailler en front et en back HTML CSS JavaScript.</w:t>
+      </w:r>
+      <w:r>
+        <w:br/>
+      </w:r>
+      <w:r>
+        <w:rPr>
+          <w:rFonts w:cs="Calibri" w:ascii="Calibri" w:hAnsi="Calibri" w:asciiTheme="minorHAnsi" w:cstheme="minorHAnsi" w:hAnsiTheme="minorHAnsi"/>
+          <w:sz w:val="16"/>
+          <w:szCs w:val="12"/>
+        </w:rPr>
+        <w:t xml:space="preserve">- Utiliser Saas et Gulp.js.</w:t>
+      </w:r>
+      <w:r>
+        <w:br/>
+      </w:r>
+      <w:r>
+        <w:rPr>
+          <w:rFonts w:cs="Calibri" w:ascii="Calibri" w:hAnsi="Calibri" w:asciiTheme="minorHAnsi" w:cstheme="minorHAnsi" w:hAnsiTheme="minorHAnsi"/>
+          <w:sz w:val="16"/>
+          <w:szCs w:val="12"/>
+        </w:rPr>
+        <w:t xml:space="preserve">- Créer et réaliser des tests end to end.</w:t>
+      </w:r>
+      <w:r>
+        <w:br/>
+      </w:r>
+      <w:r>
+        <w:rPr>
+          <w:rFonts w:cs="Calibri" w:ascii="Calibri" w:hAnsi="Calibri" w:asciiTheme="minorHAnsi" w:cstheme="minorHAnsi" w:hAnsiTheme="minorHAnsi"/>
+          <w:sz w:val="16"/>
+          <w:szCs w:val="12"/>
+        </w:rPr>
+        <w:t xml:space="preserve">- Créer des scripts d'automatisation pour les traductions.</w:t>
+      </w:r>
+      <w:r>
+        <w:rPr>
+          <w:rFonts w:cs="Calibri" w:ascii="Calibri" w:hAnsi="Calibri" w:asciiTheme="minorHAnsi" w:cstheme="minorHAnsi" w:hAnsiTheme="minorHAnsi"/>
+          <w:color w:val="595959"/>
+          <w:sz w:val="16"/>
+          <w:szCs w:val="12"/>
+        </w:rPr>
+        <w:t/>
+      </w:r>
+      <w:r>
+        <w:rPr>
+          <w:rFonts w:cs="Calibri" w:ascii="Calibri" w:hAnsi="Calibri" w:asciiTheme="minorHAnsi" w:cstheme="minorHAnsi" w:hAnsiTheme="minorHAnsi"/>
+          <w:sz w:val="16"/>
+          <w:szCs w:val="12"/>
+        </w:rPr>
+        <w:t/>
+      </w:r>
+    </w:p>
+    <w:p>
+      <w:pPr>
+        <w:pStyle w:val="Normal"/>
+        <w:rPr>
+          <w:rFonts w:ascii="Calibri" w:hAnsi="Calibri" w:cs="Calibri" w:asciiTheme="minorHAnsi" w:cstheme="minorHAnsi" w:hAnsiTheme="minorHAnsi"/>
+          <w:sz w:val="16"/>
+          <w:szCs w:val="12"/>
+        </w:rPr>
+      </w:pPr>
+      <w:r>
+        <w:rPr>
+          <w:rFonts w:cs="Calibri" w:ascii="Calibri" w:hAnsi="Calibri" w:asciiTheme="minorHAnsi" w:cstheme="minorHAnsi" w:hAnsiTheme="minorHAnsi"/>
+          <w:sz w:val="16"/>
+          <w:szCs w:val="12"/>
+        </w:rPr>
+        <w:t/>
+      </w:r>
+      <w:r>
+        <w:rPr>
+          <w:rFonts w:cs="Calibri" w:ascii="Calibri" w:hAnsi="Calibri" w:asciiTheme="minorHAnsi" w:cstheme="minorHAnsi" w:hAnsiTheme="minorHAnsi"/>
+          <w:color w:val="595959"/>
+          <w:sz w:val="16"/>
+          <w:szCs w:val="12"/>
+        </w:rPr>
+        <w:t/>
+      </w:r>
+      <w:r>
+        <w:rPr>
+          <w:rFonts w:cs="Calibri" w:ascii="Calibri" w:hAnsi="Calibri" w:asciiTheme="minorHAnsi" w:cstheme="minorHAnsi" w:hAnsiTheme="minorHAnsi"/>
+          <w:sz w:val="16"/>
+          <w:szCs w:val="12"/>
+        </w:rPr>
+        <w:t/>
+      </w:r>
+    </w:p>
+    <w:p>
+      <w:pPr>
+        <w:pStyle w:val="Normal"/>
+        <w:rPr>
+          <w:rFonts w:ascii="Calibri" w:hAnsi="Calibri" w:cs="Calibri" w:asciiTheme="minorHAnsi" w:cstheme="minorHAnsi" w:hAnsiTheme="minorHAnsi"/>
+          <w:sz w:val="16"/>
+          <w:szCs w:val="12"/>
+        </w:rPr>
+      </w:pPr>
+      <w:r>
+        <w:rPr>
+          <w:rFonts w:cs="Calibri" w:ascii="Calibri" w:hAnsi="Calibri" w:asciiTheme="minorHAnsi" w:cstheme="minorHAnsi" w:hAnsiTheme="minorHAnsi"/>
+          <w:sz w:val="16"/>
+          <w:szCs w:val="12"/>
+        </w:rPr>
+        <w:t xml:space="preserve">Créer des scripts d'automatisation.</w:t>
+      </w:r>
+      <w:r>
+        <w:rPr>
+          <w:rFonts w:cs="Calibri" w:ascii="Calibri" w:hAnsi="Calibri" w:asciiTheme="minorHAnsi" w:cstheme="minorHAnsi" w:hAnsiTheme="minorHAnsi"/>
+          <w:sz w:val="16"/>
+          <w:szCs w:val="12"/>
+        </w:rPr>
+        <w:t/>
+      </w:r>
+      <w:r>
+        <w:rPr>
+          <w:rFonts w:cs="Calibri" w:ascii="Calibri" w:hAnsi="Calibri" w:asciiTheme="minorHAnsi" w:cstheme="minorHAnsi" w:hAnsiTheme="minorHAnsi"/>
+          <w:sz w:val="16"/>
+          <w:szCs w:val="12"/>
+        </w:rPr>
+        <w:t/>
+      </w:r>
+      <w:r>
+        <w:rPr>
+          <w:rFonts w:cs="Calibri" w:ascii="Calibri" w:hAnsi="Calibri" w:asciiTheme="minorHAnsi" w:cstheme="minorHAnsi" w:hAnsiTheme="minorHAnsi"/>
+          <w:color w:val="595959"/>
+          <w:sz w:val="16"/>
+          <w:szCs w:val="12"/>
+        </w:rPr>
+        <w:t/>
+      </w:r>
+      <w:r>
+        <w:rPr>
+          <w:rFonts w:cs="Calibri" w:ascii="Calibri" w:hAnsi="Calibri" w:asciiTheme="minorHAnsi" w:cstheme="minorHAnsi" w:hAnsiTheme="minorHAnsi"/>
+          <w:sz w:val="16"/>
+          <w:szCs w:val="12"/>
+        </w:rPr>
+        <w:t/>
+      </w:r>
+    </w:p>
+    <w:p>
+      <w:pPr>
+        <w:pStyle w:val="Normal"/>
+        <w:rPr>
+          <w:rFonts w:ascii="Calibri" w:hAnsi="Calibri" w:cs="Calibri" w:asciiTheme="minorHAnsi" w:cstheme="minorHAnsi" w:hAnsiTheme="minorHAnsi"/>
+          <w:sz w:val="16"/>
+          <w:szCs w:val="12"/>
+        </w:rPr>
+      </w:pPr>
+      <w:r>
+        <w:rPr>
+          <w:rFonts w:cs="Calibri" w:ascii="Calibri" w:hAnsi="Calibri" w:asciiTheme="minorHAnsi" w:cstheme="minorHAnsi" w:hAnsiTheme="minorHAnsi"/>
+          <w:sz w:val="16"/>
+          <w:szCs w:val="12"/>
+        </w:rPr>
+        <w:t xml:space="preserve">Travailler en équipe.</w:t>
+      </w:r>
+      <w:r>
+        <w:rPr>
+          <w:rFonts w:cs="Calibri" w:ascii="Calibri" w:hAnsi="Calibri" w:asciiTheme="minorHAnsi" w:cstheme="minorHAnsi" w:hAnsiTheme="minorHAnsi"/>
+          <w:sz w:val="16"/>
+          <w:szCs w:val="12"/>
+        </w:rPr>
+        <w:t/>
+      </w:r>
+      <w:r>
+        <w:rPr>
+          <w:rFonts w:cs="Calibri" w:ascii="Calibri" w:hAnsi="Calibri" w:asciiTheme="minorHAnsi" w:cstheme="minorHAnsi" w:hAnsiTheme="minorHAnsi"/>
+          <w:sz w:val="16"/>
+          <w:szCs w:val="12"/>
+        </w:rPr>
+        <w:t/>
+      </w:r>
+      <w:r>
+        <w:rPr>
+          <w:rFonts w:cs="Calibri" w:ascii="Calibri" w:hAnsi="Calibri" w:asciiTheme="minorHAnsi" w:cstheme="minorHAnsi" w:hAnsiTheme="minorHAnsi"/>
+          <w:color w:val="595959"/>
+          <w:sz w:val="16"/>
+          <w:szCs w:val="12"/>
+        </w:rPr>
+        <w:t/>
+      </w:r>
+      <w:r>
+        <w:rPr>
+          <w:rFonts w:cs="Calibri" w:ascii="Calibri" w:hAnsi="Calibri" w:asciiTheme="minorHAnsi" w:cstheme="minorHAnsi" w:hAnsiTheme="minorHAnsi"/>
+          <w:sz w:val="16"/>
+          <w:szCs w:val="12"/>
+        </w:rPr>
+        <w:t/>
+      </w:r>
+    </w:p>
+    <w:p>
+      <w:pPr>
+        <w:pStyle w:val="Normal"/>
+        <w:rPr>
+          <w:rFonts w:ascii="Calibri" w:hAnsi="Calibri" w:cs="Calibri" w:asciiTheme="minorHAnsi" w:cstheme="minorHAnsi" w:hAnsiTheme="minorHAnsi"/>
+          <w:sz w:val="16"/>
+          <w:szCs w:val="12"/>
+        </w:rPr>
+      </w:pPr>
+      <w:r>
+        <w:rPr>
+          <w:rFonts w:cs="Calibri" w:ascii="Calibri" w:hAnsi="Calibri" w:asciiTheme="minorHAnsi" w:cstheme="minorHAnsi" w:hAnsiTheme="minorHAnsi"/>
+          <w:sz w:val="16"/>
+          <w:szCs w:val="12"/>
+        </w:rPr>
+        <w:t xml:space="preserve">S'adapter à l'architecture et aux librairies d'une application.</w:t>
+      </w:r>
+      <w:r>
+        <w:rPr>
+          <w:rFonts w:cs="Calibri" w:ascii="Calibri" w:hAnsi="Calibri" w:asciiTheme="minorHAnsi" w:cstheme="minorHAnsi" w:hAnsiTheme="minorHAnsi"/>
+          <w:sz w:val="16"/>
+          <w:szCs w:val="12"/>
+        </w:rPr>
+        <w:t/>
+      </w:r>
+      <w:r>
+        <w:rPr>
+          <w:rFonts w:cs="Calibri" w:ascii="Calibri" w:hAnsi="Calibri" w:asciiTheme="minorHAnsi" w:cstheme="minorHAnsi" w:hAnsiTheme="minorHAnsi"/>
+          <w:sz w:val="16"/>
+          <w:szCs w:val="12"/>
+        </w:rPr>
+        <w:t/>
+      </w:r>
+      <w:r>
+        <w:rPr>
+          <w:rFonts w:cs="Calibri" w:ascii="Calibri" w:hAnsi="Calibri" w:asciiTheme="minorHAnsi" w:cstheme="minorHAnsi" w:hAnsiTheme="minorHAnsi"/>
+          <w:color w:val="595959"/>
+          <w:sz w:val="16"/>
+          <w:szCs w:val="12"/>
+        </w:rPr>
+        <w:t/>
+      </w:r>
+      <w:r>
+        <w:rPr>
+          <w:rFonts w:cs="Calibri" w:ascii="Calibri" w:hAnsi="Calibri" w:asciiTheme="minorHAnsi" w:cstheme="minorHAnsi" w:hAnsiTheme="minorHAnsi"/>
+          <w:sz w:val="16"/>
+          <w:szCs w:val="12"/>
+        </w:rPr>
+        <w:t/>
+      </w:r>
+    </w:p>
+    <w:p>
+      <w:pPr>
+        <w:pStyle w:val="Normal"/>
+        <w:rPr>
+          <w:rFonts w:ascii="Calibri" w:hAnsi="Calibri" w:cs="Calibri" w:asciiTheme="minorHAnsi" w:cstheme="minorHAnsi" w:hAnsiTheme="minorHAnsi"/>
+          <w:sz w:val="16"/>
+          <w:szCs w:val="12"/>
+        </w:rPr>
+      </w:pPr>
+      <w:r>
+        <w:rPr>
+          <w:rFonts w:cs="Calibri" w:ascii="Calibri" w:hAnsi="Calibri" w:asciiTheme="minorHAnsi" w:cstheme="minorHAnsi" w:hAnsiTheme="minorHAnsi"/>
+          <w:sz w:val="16"/>
+          <w:szCs w:val="12"/>
+        </w:rPr>
+        <w:t xml:space="preserve">Afficher des composant ou des informations dynamiquement.</w:t>
+      </w:r>
+      <w:r>
+        <w:rPr>
+          <w:rFonts w:cs="Calibri" w:ascii="Calibri" w:hAnsi="Calibri" w:asciiTheme="minorHAnsi" w:cstheme="minorHAnsi" w:hAnsiTheme="minorHAnsi"/>
+          <w:sz w:val="16"/>
+          <w:szCs w:val="12"/>
+        </w:rPr>
+        <w:t/>
+      </w:r>
+      <w:r>
+        <w:rPr>
+          <w:rFonts w:cs="Calibri" w:ascii="Calibri" w:hAnsi="Calibri" w:asciiTheme="minorHAnsi" w:cstheme="minorHAnsi" w:hAnsiTheme="minorHAnsi"/>
+          <w:sz w:val="16"/>
+          <w:szCs w:val="12"/>
+        </w:rPr>
+        <w:t/>
+      </w:r>
+      <w:r>
+        <w:rPr>
+          <w:rFonts w:cs="Calibri" w:ascii="Calibri" w:hAnsi="Calibri" w:asciiTheme="minorHAnsi" w:cstheme="minorHAnsi" w:hAnsiTheme="minorHAnsi"/>
+          <w:color w:val="595959"/>
+          <w:sz w:val="16"/>
+          <w:szCs w:val="12"/>
+        </w:rPr>
+        <w:t/>
+      </w:r>
+      <w:r>
+        <w:rPr>
+          <w:rFonts w:cs="Calibri" w:ascii="Calibri" w:hAnsi="Calibri" w:asciiTheme="minorHAnsi" w:cstheme="minorHAnsi" w:hAnsiTheme="minorHAnsi"/>
+          <w:sz w:val="16"/>
+          <w:szCs w:val="12"/>
+        </w:rPr>
+        <w:t/>
+      </w:r>
+    </w:p>
+    <w:p>
+      <w:pPr>
+        <w:pStyle w:val="Normal"/>
+        <w:rPr>
+          <w:rFonts w:ascii="Calibri" w:hAnsi="Calibri" w:cs="Calibri" w:asciiTheme="minorHAnsi" w:cstheme="minorHAnsi" w:hAnsiTheme="minorHAnsi"/>
+          <w:sz w:val="16"/>
+          <w:szCs w:val="12"/>
+        </w:rPr>
+      </w:pPr>
+      <w:r>
+        <w:rPr>
+          <w:rFonts w:cs="Calibri" w:ascii="Calibri" w:hAnsi="Calibri" w:asciiTheme="minorHAnsi" w:cstheme="minorHAnsi" w:hAnsiTheme="minorHAnsi"/>
+          <w:sz w:val="16"/>
+          <w:szCs w:val="12"/>
+        </w:rPr>
+        <w:t xml:space="preserve">Permettre à l'utilisateur de filtrer les données.</w:t>
+      </w:r>
+      <w:r>
+        <w:rPr>
+          <w:rFonts w:cs="Calibri" w:ascii="Calibri" w:hAnsi="Calibri" w:asciiTheme="minorHAnsi" w:cstheme="minorHAnsi" w:hAnsiTheme="minorHAnsi"/>
+          <w:sz w:val="16"/>
+          <w:szCs w:val="12"/>
+        </w:rPr>
+        <w:t/>
+      </w:r>
+      <w:r>
+        <w:rPr>
+          <w:rFonts w:cs="Calibri" w:ascii="Calibri" w:hAnsi="Calibri" w:asciiTheme="minorHAnsi" w:cstheme="minorHAnsi" w:hAnsiTheme="minorHAnsi"/>
+          <w:sz w:val="16"/>
+          <w:szCs w:val="12"/>
+        </w:rPr>
+        <w:t/>
+      </w:r>
+      <w:r>
+        <w:rPr>
+          <w:rFonts w:cs="Calibri" w:ascii="Calibri" w:hAnsi="Calibri" w:asciiTheme="minorHAnsi" w:cstheme="minorHAnsi" w:hAnsiTheme="minorHAnsi"/>
+          <w:color w:val="595959"/>
+          <w:sz w:val="16"/>
+          <w:szCs w:val="12"/>
+        </w:rPr>
+        <w:t/>
+      </w:r>
+      <w:r>
+        <w:rPr>
+          <w:rFonts w:cs="Calibri" w:ascii="Calibri" w:hAnsi="Calibri" w:asciiTheme="minorHAnsi" w:cstheme="minorHAnsi" w:hAnsiTheme="minorHAnsi"/>
+          <w:sz w:val="16"/>
+          <w:szCs w:val="12"/>
+        </w:rPr>
+        <w:t/>
+      </w:r>
+    </w:p>
+    <w:p>
+      <w:pPr>
+        <w:pStyle w:val="Normal"/>
+        <w:rPr>
+          <w:rFonts w:ascii="Calibri" w:hAnsi="Calibri" w:cs="Calibri" w:asciiTheme="minorHAnsi" w:cstheme="minorHAnsi" w:hAnsiTheme="minorHAnsi"/>
+          <w:sz w:val="16"/>
+          <w:szCs w:val="12"/>
+        </w:rPr>
+      </w:pPr>
+      <w:r>
+        <w:rPr>
+          <w:rFonts w:cs="Calibri" w:ascii="Calibri" w:hAnsi="Calibri" w:asciiTheme="minorHAnsi" w:cstheme="minorHAnsi" w:hAnsiTheme="minorHAnsi"/>
+          <w:sz w:val="16"/>
+          <w:szCs w:val="12"/>
+        </w:rPr>
+        <w:t/>
+      </w:r>
+      <w:r>
+        <w:rPr>
+          <w:rFonts w:cs="Calibri" w:ascii="Calibri" w:hAnsi="Calibri" w:asciiTheme="minorHAnsi" w:cstheme="minorHAnsi" w:hAnsiTheme="minorHAnsi"/>
+          <w:sz w:val="16"/>
+          <w:szCs w:val="12"/>
+        </w:rPr>
+        <w:t/>
+      </w:r>
+      <w:r>
+        <w:rPr>
+          <w:rFonts w:cs="Calibri" w:ascii="Calibri" w:hAnsi="Calibri" w:asciiTheme="minorHAnsi" w:cstheme="minorHAnsi" w:hAnsiTheme="minorHAnsi"/>
+          <w:color w:val="595959"/>
+          <w:sz w:val="16"/>
+          <w:szCs w:val="12"/>
+        </w:rPr>
+        <w:t/>
+      </w:r>
+      <w:r>
+        <w:rPr>
+          <w:rFonts w:cs="Calibri" w:ascii="Calibri" w:hAnsi="Calibri" w:asciiTheme="minorHAnsi" w:cstheme="minorHAnsi" w:hAnsiTheme="minorHAnsi"/>
+          <w:sz w:val="16"/>
+          <w:szCs w:val="12"/>
+        </w:rPr>
+        <w:t xml:space="preserve">SalesForce Commerce Cloud   </w:t>
+      </w:r>
+      <w:r>
+        <w:rPr>
+          <w:rFonts w:cs="Calibri" w:ascii="Calibri" w:hAnsi="Calibri" w:asciiTheme="minorHAnsi" w:cstheme="minorHAnsi" w:hAnsiTheme="minorHAnsi"/>
+          <w:sz w:val="16"/>
+          <w:szCs w:val="12"/>
+        </w:rPr>
+        <w:t/>
+      </w:r>
+      <w:r>
+        <w:rPr>
+          <w:rFonts w:cs="Calibri" w:ascii="Calibri" w:hAnsi="Calibri" w:asciiTheme="minorHAnsi" w:cstheme="minorHAnsi" w:hAnsiTheme="minorHAnsi"/>
+          <w:sz w:val="16"/>
+          <w:szCs w:val="12"/>
+        </w:rPr>
+        <w:t/>
+      </w:r>
+      <w:r>
+        <w:rPr>
+          <w:rFonts w:cs="Calibri" w:ascii="Calibri" w:hAnsi="Calibri" w:asciiTheme="minorHAnsi" w:cstheme="minorHAnsi" w:hAnsiTheme="minorHAnsi"/>
+          <w:color w:val="595959"/>
+          <w:sz w:val="16"/>
+          <w:szCs w:val="12"/>
+        </w:rPr>
+        <w:t/>
+      </w:r>
+      <w:r>
+        <w:rPr>
+          <w:rFonts w:cs="Calibri" w:ascii="Calibri" w:hAnsi="Calibri" w:asciiTheme="minorHAnsi" w:cstheme="minorHAnsi" w:hAnsiTheme="minorHAnsi"/>
+          <w:sz w:val="16"/>
+          <w:szCs w:val="12"/>
+        </w:rPr>
+        <w:t xml:space="preserve">Sass   </w:t>
+      </w:r>
+      <w:r>
+        <w:rPr>
+          <w:rFonts w:cs="Calibri" w:ascii="Calibri" w:hAnsi="Calibri" w:asciiTheme="minorHAnsi" w:cstheme="minorHAnsi" w:hAnsiTheme="minorHAnsi"/>
+          <w:sz w:val="16"/>
+          <w:szCs w:val="12"/>
+        </w:rPr>
+        <w:t/>
+      </w:r>
+      <w:r>
+        <w:rPr>
+          <w:rFonts w:cs="Calibri" w:ascii="Calibri" w:hAnsi="Calibri" w:asciiTheme="minorHAnsi" w:cstheme="minorHAnsi" w:hAnsiTheme="minorHAnsi"/>
+          <w:sz w:val="16"/>
+          <w:szCs w:val="12"/>
+        </w:rPr>
+        <w:t/>
+      </w:r>
+      <w:r>
+        <w:rPr>
+          <w:rFonts w:cs="Calibri" w:ascii="Calibri" w:hAnsi="Calibri" w:asciiTheme="minorHAnsi" w:cstheme="minorHAnsi" w:hAnsiTheme="minorHAnsi"/>
+          <w:color w:val="595959"/>
+          <w:sz w:val="16"/>
+          <w:szCs w:val="12"/>
+        </w:rPr>
+        <w:t/>
+      </w:r>
+      <w:r>
+        <w:rPr>
+          <w:rFonts w:cs="Calibri" w:ascii="Calibri" w:hAnsi="Calibri" w:asciiTheme="minorHAnsi" w:cstheme="minorHAnsi" w:hAnsiTheme="minorHAnsi"/>
+          <w:sz w:val="16"/>
+          <w:szCs w:val="12"/>
+        </w:rPr>
+        <w:t xml:space="preserve">HTML 5   </w:t>
+      </w:r>
+      <w:r>
+        <w:rPr>
+          <w:rFonts w:cs="Calibri" w:ascii="Calibri" w:hAnsi="Calibri" w:asciiTheme="minorHAnsi" w:cstheme="minorHAnsi" w:hAnsiTheme="minorHAnsi"/>
+          <w:sz w:val="16"/>
+          <w:szCs w:val="12"/>
+        </w:rPr>
+        <w:t/>
+      </w:r>
+      <w:r>
+        <w:rPr>
+          <w:rFonts w:cs="Calibri" w:ascii="Calibri" w:hAnsi="Calibri" w:asciiTheme="minorHAnsi" w:cstheme="minorHAnsi" w:hAnsiTheme="minorHAnsi"/>
+          <w:sz w:val="16"/>
+          <w:szCs w:val="12"/>
+        </w:rPr>
+        <w:t/>
+      </w:r>
+      <w:r>
+        <w:rPr>
+          <w:rFonts w:cs="Calibri" w:ascii="Calibri" w:hAnsi="Calibri" w:asciiTheme="minorHAnsi" w:cstheme="minorHAnsi" w:hAnsiTheme="minorHAnsi"/>
+          <w:color w:val="595959"/>
+          <w:sz w:val="16"/>
+          <w:szCs w:val="12"/>
+        </w:rPr>
+        <w:t/>
+      </w:r>
+      <w:r>
+        <w:rPr>
+          <w:rFonts w:cs="Calibri" w:ascii="Calibri" w:hAnsi="Calibri" w:asciiTheme="minorHAnsi" w:cstheme="minorHAnsi" w:hAnsiTheme="minorHAnsi"/>
+          <w:sz w:val="16"/>
+          <w:szCs w:val="12"/>
+        </w:rPr>
+        <w:t xml:space="preserve">CSS 3   </w:t>
+      </w:r>
+      <w:r>
+        <w:rPr>
+          <w:rFonts w:cs="Calibri" w:ascii="Calibri" w:hAnsi="Calibri" w:asciiTheme="minorHAnsi" w:cstheme="minorHAnsi" w:hAnsiTheme="minorHAnsi"/>
+          <w:sz w:val="16"/>
+          <w:szCs w:val="12"/>
+        </w:rPr>
+        <w:t/>
+      </w:r>
+      <w:r>
+        <w:rPr>
+          <w:rFonts w:cs="Calibri" w:ascii="Calibri" w:hAnsi="Calibri" w:asciiTheme="minorHAnsi" w:cstheme="minorHAnsi" w:hAnsiTheme="minorHAnsi"/>
+          <w:sz w:val="16"/>
+          <w:szCs w:val="12"/>
+        </w:rPr>
+        <w:t/>
+      </w:r>
+      <w:r>
+        <w:rPr>
+          <w:rFonts w:cs="Calibri" w:ascii="Calibri" w:hAnsi="Calibri" w:asciiTheme="minorHAnsi" w:cstheme="minorHAnsi" w:hAnsiTheme="minorHAnsi"/>
+          <w:color w:val="595959"/>
+          <w:sz w:val="16"/>
+          <w:szCs w:val="12"/>
+        </w:rPr>
+        <w:t/>
+      </w:r>
+      <w:r>
+        <w:rPr>
+          <w:rFonts w:cs="Calibri" w:ascii="Calibri" w:hAnsi="Calibri" w:asciiTheme="minorHAnsi" w:cstheme="minorHAnsi" w:hAnsiTheme="minorHAnsi"/>
+          <w:sz w:val="16"/>
+          <w:szCs w:val="12"/>
+        </w:rPr>
+        <w:t xml:space="preserve">JavaScript   </w:t>
+      </w:r>
+      <w:r>
+        <w:rPr>
+          <w:rFonts w:cs="Calibri" w:ascii="Calibri" w:hAnsi="Calibri" w:asciiTheme="minorHAnsi" w:cstheme="minorHAnsi" w:hAnsiTheme="minorHAnsi"/>
+          <w:sz w:val="16"/>
+          <w:szCs w:val="12"/>
+        </w:rPr>
+        <w:t/>
+      </w:r>
+      <w:r>
+        <w:rPr>
+          <w:rFonts w:cs="Calibri" w:ascii="Calibri" w:hAnsi="Calibri" w:asciiTheme="minorHAnsi" w:cstheme="minorHAnsi" w:hAnsiTheme="minorHAnsi"/>
+          <w:sz w:val="16"/>
+          <w:szCs w:val="12"/>
+        </w:rPr>
+        <w:t/>
+      </w:r>
+      <w:r>
+        <w:rPr>
+          <w:rFonts w:cs="Calibri" w:ascii="Calibri" w:hAnsi="Calibri" w:asciiTheme="minorHAnsi" w:cstheme="minorHAnsi" w:hAnsiTheme="minorHAnsi"/>
+          <w:color w:val="595959"/>
+          <w:sz w:val="16"/>
+          <w:szCs w:val="12"/>
+        </w:rPr>
+        <w:t/>
+      </w:r>
+      <w:r>
+        <w:rPr>
+          <w:rFonts w:cs="Calibri" w:ascii="Calibri" w:hAnsi="Calibri" w:asciiTheme="minorHAnsi" w:cstheme="minorHAnsi" w:hAnsiTheme="minorHAnsi"/>
+          <w:sz w:val="16"/>
+          <w:szCs w:val="12"/>
+        </w:rPr>
+        <w:t xml:space="preserve">Node &amp; Express   </w:t>
+      </w:r>
+      <w:r>
+        <w:rPr>
+          <w:rFonts w:cs="Calibri" w:ascii="Calibri" w:hAnsi="Calibri" w:asciiTheme="minorHAnsi" w:cstheme="minorHAnsi" w:hAnsiTheme="minorHAnsi"/>
+          <w:sz w:val="16"/>
+          <w:szCs w:val="12"/>
+        </w:rPr>
+        <w:t/>
+      </w:r>
+      <w:r>
+        <w:rPr>
+          <w:rFonts w:cs="Calibri" w:ascii="Calibri" w:hAnsi="Calibri" w:asciiTheme="minorHAnsi" w:cstheme="minorHAnsi" w:hAnsiTheme="minorHAnsi"/>
+          <w:sz w:val="16"/>
+          <w:szCs w:val="12"/>
+        </w:rPr>
+        <w:t/>
+      </w:r>
+      <w:r>
+        <w:rPr>
+          <w:rFonts w:cs="Calibri" w:ascii="Calibri" w:hAnsi="Calibri" w:asciiTheme="minorHAnsi" w:cstheme="minorHAnsi" w:hAnsiTheme="minorHAnsi"/>
+          <w:color w:val="595959"/>
+          <w:sz w:val="16"/>
+          <w:szCs w:val="12"/>
+        </w:rPr>
+        <w:t/>
+      </w:r>
+      <w:r>
+        <w:rPr>
+          <w:rFonts w:cs="Calibri" w:ascii="Calibri" w:hAnsi="Calibri" w:asciiTheme="minorHAnsi" w:cstheme="minorHAnsi" w:hAnsiTheme="minorHAnsi"/>
+          <w:sz w:val="16"/>
+          <w:szCs w:val="12"/>
+        </w:rPr>
+        <w:t xml:space="preserve">Gulp   </w:t>
+      </w:r>
+      <w:r>
+        <w:rPr>
+          <w:rFonts w:cs="Calibri" w:ascii="Calibri" w:hAnsi="Calibri" w:asciiTheme="minorHAnsi" w:cstheme="minorHAnsi" w:hAnsiTheme="minorHAnsi"/>
+          <w:sz w:val="16"/>
+          <w:szCs w:val="12"/>
+        </w:rPr>
+        <w:t/>
+      </w:r>
+      <w:r>
+        <w:rPr>
+          <w:rFonts w:cs="Calibri" w:ascii="Calibri" w:hAnsi="Calibri" w:asciiTheme="minorHAnsi" w:cstheme="minorHAnsi" w:hAnsiTheme="minorHAnsi"/>
+          <w:color w:val="595959"/>
+          <w:sz w:val="16"/>
+          <w:szCs w:val="12"/>
+        </w:rPr>
+        <w:t/>
+      </w:r>
+      <w:r>
+        <w:rPr>
+          <w:rFonts w:cs="Calibri" w:ascii="Calibri" w:hAnsi="Calibri" w:asciiTheme="minorHAnsi" w:cstheme="minorHAnsi" w:hAnsiTheme="minorHAnsi"/>
+          <w:sz w:val="16"/>
+          <w:szCs w:val="12"/>
+        </w:rPr>
+        <w:t/>
+      </w:r>
+    </w:p>
+    <w:p>
+      <w:pPr>
+        <w:pStyle w:val="Normal"/>
+        <w:rPr>
+          <w:rFonts w:ascii="Calibri" w:hAnsi="Calibri" w:cs="Calibri" w:asciiTheme="minorHAnsi" w:cstheme="minorHAnsi" w:hAnsiTheme="minorHAnsi"/>
+          <w:sz w:val="16"/>
+          <w:szCs w:val="12"/>
+        </w:rPr>
+      </w:pPr>
+      <w:r>
+        <w:rPr/>
+      </w:r>
+    </w:p>
+    <w:p>
+      <w:pPr>
+        <w:pStyle w:val="Normal"/>
+        <w:rPr>
+          <w:rFonts w:ascii="Calibri" w:hAnsi="Calibri" w:cs="Calibri" w:asciiTheme="minorHAnsi" w:cstheme="minorHAnsi" w:hAnsiTheme="minorHAnsi"/>
+          <w:sz w:val="16"/>
+          <w:szCs w:val="12"/>
+        </w:rPr>
+      </w:pPr>
+      <w:r>
+        <w:rPr>
+          <w:rFonts w:cs="Calibri" w:ascii="Calibri" w:hAnsi="Calibri" w:asciiTheme="minorHAnsi" w:cstheme="minorHAnsi" w:hAnsiTheme="minorHAnsi"/>
+          <w:sz w:val="16"/>
+          <w:szCs w:val="12"/>
+        </w:rPr>
+        <w:t/>
+      </w:r>
+      <w:r>
+        <w:rPr>
+          <w:rFonts w:cs="Calibri" w:ascii="Calibri" w:hAnsi="Calibri" w:asciiTheme="minorHAnsi" w:cstheme="minorHAnsi" w:hAnsiTheme="minorHAnsi"/>
+          <w:color w:val="595959"/>
+          <w:sz w:val="16"/>
+          <w:szCs w:val="12"/>
+        </w:rPr>
+        <w:t/>
+      </w:r>
+      <w:r>
+        <w:rPr>
+          <w:rFonts w:cs="Calibri" w:ascii="Calibri" w:hAnsi="Calibri" w:asciiTheme="minorHAnsi" w:cstheme="minorHAnsi" w:hAnsiTheme="minorHAnsi"/>
+          <w:sz w:val="16"/>
+          <w:szCs w:val="12"/>
+        </w:rPr>
+        <w:t/>
       </w:r>
     </w:p>
     <w:p>
@@ -8577,6 +10610,19 @@
         </w:rPr>
       </w:pPr>
       <w:r>
+        <w:rPr/>
+      </w:r>
+    </w:p>
+    <w:p>
+      <w:pPr>
+        <w:pStyle w:val="Normal"/>
+        <w:rPr>
+          <w:rFonts w:ascii="Calibri" w:hAnsi="Calibri" w:cs="Calibri" w:asciiTheme="minorHAnsi" w:cstheme="minorHAnsi" w:hAnsiTheme="minorHAnsi"/>
+          <w:sz w:val="16"/>
+          <w:szCs w:val="12"/>
+        </w:rPr>
+      </w:pPr>
+      <w:r>
         <w:rPr>
           <w:rFonts w:cs="Calibri" w:ascii="Calibri" w:hAnsi="Calibri" w:asciiTheme="minorHAnsi" w:cstheme="minorHAnsi" w:hAnsiTheme="minorHAnsi"/>
           <w:sz w:val="16"/>
@@ -9205,6 +11251,19 @@
         </w:rPr>
       </w:pPr>
       <w:r>
+        <w:rPr/>
+      </w:r>
+    </w:p>
+    <w:p>
+      <w:pPr>
+        <w:pStyle w:val="Normal"/>
+        <w:rPr>
+          <w:rFonts w:ascii="Calibri" w:hAnsi="Calibri" w:cs="Calibri" w:asciiTheme="minorHAnsi" w:cstheme="minorHAnsi" w:hAnsiTheme="minorHAnsi"/>
+          <w:sz w:val="16"/>
+          <w:szCs w:val="12"/>
+        </w:rPr>
+      </w:pPr>
+      <w:r>
         <w:rPr>
           <w:rFonts w:cs="Calibri" w:ascii="Calibri" w:hAnsi="Calibri" w:asciiTheme="minorHAnsi" w:cstheme="minorHAnsi" w:hAnsiTheme="minorHAnsi"/>
           <w:sz w:val="16"/>
@@ -9829,6 +11888,19 @@
         </w:rPr>
       </w:pPr>
       <w:r>
+        <w:rPr/>
+      </w:r>
+    </w:p>
+    <w:p>
+      <w:pPr>
+        <w:pStyle w:val="Normal"/>
+        <w:rPr>
+          <w:rFonts w:ascii="Calibri" w:hAnsi="Calibri" w:cs="Calibri" w:asciiTheme="minorHAnsi" w:cstheme="minorHAnsi" w:hAnsiTheme="minorHAnsi"/>
+          <w:sz w:val="16"/>
+          <w:szCs w:val="12"/>
+        </w:rPr>
+      </w:pPr>
+      <w:r>
         <w:rPr>
           <w:rFonts w:cs="Calibri" w:ascii="Calibri" w:hAnsi="Calibri" w:asciiTheme="minorHAnsi" w:cstheme="minorHAnsi" w:hAnsiTheme="minorHAnsi"/>
           <w:sz w:val="16"/>
@@ -10628,6 +12700,19 @@
         </w:rPr>
       </w:pPr>
       <w:r>
+        <w:rPr/>
+      </w:r>
+    </w:p>
+    <w:p>
+      <w:pPr>
+        <w:pStyle w:val="Normal"/>
+        <w:rPr>
+          <w:rFonts w:ascii="Calibri" w:hAnsi="Calibri" w:cs="Calibri" w:asciiTheme="minorHAnsi" w:cstheme="minorHAnsi" w:hAnsiTheme="minorHAnsi"/>
+          <w:sz w:val="16"/>
+          <w:szCs w:val="12"/>
+        </w:rPr>
+      </w:pPr>
+      <w:r>
         <w:rPr>
           <w:rFonts w:cs="Calibri" w:ascii="Calibri" w:hAnsi="Calibri" w:asciiTheme="minorHAnsi" w:cstheme="minorHAnsi" w:hAnsiTheme="minorHAnsi"/>
           <w:sz w:val="16"/>
@@ -11241,6 +13326,19 @@
         </w:rPr>
       </w:pPr>
       <w:r>
+        <w:rPr/>
+      </w:r>
+    </w:p>
+    <w:p>
+      <w:pPr>
+        <w:pStyle w:val="Normal"/>
+        <w:rPr>
+          <w:rFonts w:ascii="Calibri" w:hAnsi="Calibri" w:cs="Calibri" w:asciiTheme="minorHAnsi" w:cstheme="minorHAnsi" w:hAnsiTheme="minorHAnsi"/>
+          <w:sz w:val="16"/>
+          <w:szCs w:val="12"/>
+        </w:rPr>
+      </w:pPr>
+      <w:r>
         <w:rPr>
           <w:rFonts w:cs="Calibri" w:ascii="Calibri" w:hAnsi="Calibri" w:asciiTheme="minorHAnsi" w:cstheme="minorHAnsi" w:hAnsiTheme="minorHAnsi"/>
           <w:sz w:val="16"/>
@@ -11854,6 +13952,19 @@
         </w:rPr>
       </w:pPr>
       <w:r>
+        <w:rPr/>
+      </w:r>
+    </w:p>
+    <w:p>
+      <w:pPr>
+        <w:pStyle w:val="Normal"/>
+        <w:rPr>
+          <w:rFonts w:ascii="Calibri" w:hAnsi="Calibri" w:cs="Calibri" w:asciiTheme="minorHAnsi" w:cstheme="minorHAnsi" w:hAnsiTheme="minorHAnsi"/>
+          <w:sz w:val="16"/>
+          <w:szCs w:val="12"/>
+        </w:rPr>
+      </w:pPr>
+      <w:r>
         <w:rPr>
           <w:rFonts w:cs="Calibri" w:ascii="Calibri" w:hAnsi="Calibri" w:asciiTheme="minorHAnsi" w:cstheme="minorHAnsi" w:hAnsiTheme="minorHAnsi"/>
           <w:sz w:val="16"/>
@@ -11877,92 +13988,6 @@
           <w:szCs w:val="12"/>
         </w:rPr>
         <w:t/>
-      </w:r>
-    </w:p>
-    <w:p>
-      <w:pPr>
-        <w:pStyle w:val="Normal"/>
-        <w:rPr>
-          <w:rFonts w:ascii="Calibri" w:hAnsi="Calibri" w:cs="Calibri" w:asciiTheme="minorHAnsi" w:cstheme="minorHAnsi" w:hAnsiTheme="minorHAnsi"/>
-          <w:sz w:val="16"/>
-          <w:szCs w:val="12"/>
-        </w:rPr>
-      </w:pPr>
-      <w:r>
-        <w:rPr>
-          <w:rFonts w:cs="Calibri" w:cstheme="minorHAnsi" w:ascii="Calibri" w:hAnsi="Calibri"/>
-          <w:sz w:val="16"/>
-          <w:szCs w:val="12"/>
-        </w:rPr>
-      </w:r>
-      <w:r>
-        <w:br w:type="page"/>
-      </w:r>
-    </w:p>
-    <w:p>
-      <w:pPr>
-        <w:pStyle w:val="Normal"/>
-        <w:rPr/>
-      </w:pPr>
-      <w:r>
-        <w:rPr/>
-        <w:t>title: 'Cash Vision',</w:t>
-      </w:r>
-    </w:p>
-    <w:p>
-      <w:pPr>
-        <w:pStyle w:val="Normal"/>
-        <w:rPr/>
-      </w:pPr>
-      <w:r>
-        <w:rPr/>
-        <w:t xml:space="preserve">    </w:t>
-      </w:r>
-      <w:r>
-        <w:rPr/>
-        <w:t>company: 'Projet personnel SaaS',</w:t>
-      </w:r>
-    </w:p>
-    <w:p>
-      <w:pPr>
-        <w:pStyle w:val="Normal"/>
-        <w:rPr/>
-      </w:pPr>
-      <w:r>
-        <w:rPr/>
-        <w:t xml:space="preserve">    </w:t>
-      </w:r>
-      <w:r>
-        <w:rPr/>
-        <w:t>begin: '10/2020',</w:t>
-      </w:r>
-    </w:p>
-    <w:p>
-      <w:pPr>
-        <w:pStyle w:val="Normal"/>
-        <w:rPr/>
-      </w:pPr>
-      <w:r>
-        <w:rPr/>
-        <w:t xml:space="preserve">    </w:t>
-      </w:r>
-      <w:r>
-        <w:rPr/>
-        <w:t>end: 'Invalid Date',</w:t>
-      </w:r>
-    </w:p>
-    <w:p>
-      <w:pPr>
-        <w:pStyle w:val="Normal"/>
-        <w:rPr/>
-      </w:pPr>
-      <w:r>
-        <w:rPr/>
-        <w:t xml:space="preserve">    </w:t>
-      </w:r>
-      <w:r>
-        <w:rPr/>
-        <w:t>description: '</w:t>
       </w:r>
     </w:p>
     <w:sectPr>

</xml_diff>

<commit_message>
update default template with avalabilities
</commit_message>
<xml_diff>
--- a/src/app/CV Gabriel Brun développeur React.docx
+++ b/src/app/CV Gabriel Brun développeur React.docx
@@ -1423,11 +1423,7 @@
       </w:pPr>
       <w:r>
         <w:rPr/>
-        <w:t xml:space="preserve">Certificats </w:t>
-      </w:r>
-      <w:r>
-        <w:rPr/>
-        <w:t>&amp; recommandations</w:t>
+        <w:t>Certificats &amp; recommandations</w:t>
       </w:r>
     </w:p>
     <w:p>
@@ -3361,16 +3357,178 @@
     </w:p>
     <w:p>
       <w:pPr>
-        <w:pStyle w:val="Normal"/>
-        <w:bidi w:val="0"/>
-        <w:jc w:val="both"/>
-        <w:rPr>
-          <w:caps w:val="false"/>
-          <w:smallCaps w:val="false"/>
-        </w:rPr>
-      </w:pPr>
-      <w:r>
-        <w:rPr/>
+        <w:pStyle w:val="Titre1"/>
+        <w:rPr>
+          <w:caps w:val="false"/>
+          <w:smallCaps w:val="false"/>
+        </w:rPr>
+      </w:pPr>
+      <w:r>
+        <w:rPr/>
+        <w:t>Disponibilité</w:t>
+      </w:r>
+    </w:p>
+    <w:p>
+      <w:pPr>
+        <w:pStyle w:val="Corpsdetexte"/>
+        <w:rPr>
+          <w:caps w:val="false"/>
+          <w:smallCaps w:val="false"/>
+        </w:rPr>
+      </w:pPr>
+      <w:r>
+        <w:rPr>
+          <w:rFonts w:eastAsia="Noto Serif CJK SC" w:cs="Lohit Devanagari" w:ascii="apple-system;BlinkMacSystemFont;Segoe UI;Roboto;Noto Sans;Ubuntu;Droid Sans;Helvetica Neue;sans-serif" w:hAnsi="apple-system;BlinkMacSystemFont;Segoe UI;Roboto;Noto Sans;Ubuntu;Droid Sans;Helvetica Neue;sans-serif"/>
+          <w:b w:val="false"/>
+          <w:i w:val="false"/>
+          <w:caps w:val="false"/>
+          <w:smallCaps w:val="false"/>
+          <w:color w:val="172B4D"/>
+          <w:spacing w:val="0"/>
+          <w:kern w:val="2"/>
+          <w:sz w:val="21"/>
+          <w:szCs w:val="24"/>
+          <w:lang w:val="fr-FR" w:eastAsia="zh-CN" w:bidi="hi-IN"/>
+        </w:rPr>
+        <w:t xml:space="preserve">Je suis disponible tous les matins de 9 h à 13 h sauf 1 mercredi sur 2. </w:t>
+      </w:r>
+    </w:p>
+    <w:p>
+      <w:pPr>
+        <w:pStyle w:val="Corpsdetexte"/>
+        <w:spacing w:before="0" w:after="140"/>
+        <w:rPr>
+          <w:caps w:val="false"/>
+          <w:smallCaps w:val="false"/>
+        </w:rPr>
+      </w:pPr>
+      <w:r>
+        <w:rPr>
+          <w:rFonts w:eastAsia="Noto Serif CJK SC" w:cs="Lohit Devanagari" w:ascii="apple-system;BlinkMacSystemFont;Segoe UI;Roboto;Noto Sans;Ubuntu;Droid Sans;Helvetica Neue;sans-serif" w:hAnsi="apple-system;BlinkMacSystemFont;Segoe UI;Roboto;Noto Sans;Ubuntu;Droid Sans;Helvetica Neue;sans-serif"/>
+          <w:b w:val="false"/>
+          <w:i w:val="false"/>
+          <w:caps w:val="false"/>
+          <w:smallCaps w:val="false"/>
+          <w:color w:val="172B4D"/>
+          <w:spacing w:val="0"/>
+          <w:kern w:val="2"/>
+          <w:sz w:val="21"/>
+          <w:szCs w:val="24"/>
+          <w:lang w:val="fr-FR" w:eastAsia="zh-CN" w:bidi="hi-IN"/>
+        </w:rPr>
+        <w:t>S</w:t>
+      </w:r>
+      <w:r>
+        <w:rPr>
+          <w:rFonts w:eastAsia="Noto Serif CJK SC" w:cs="Lohit Devanagari" w:ascii="apple-system;BlinkMacSystemFont;Segoe UI;Roboto;Noto Sans;Ubuntu;Droid Sans;Helvetica Neue;sans-serif" w:hAnsi="apple-system;BlinkMacSystemFont;Segoe UI;Roboto;Noto Sans;Ubuntu;Droid Sans;Helvetica Neue;sans-serif"/>
+          <w:b w:val="false"/>
+          <w:i w:val="false"/>
+          <w:caps w:val="false"/>
+          <w:smallCaps w:val="false"/>
+          <w:color w:val="172B4D"/>
+          <w:spacing w:val="0"/>
+          <w:kern w:val="2"/>
+          <w:sz w:val="21"/>
+          <w:szCs w:val="24"/>
+          <w:lang w:val="fr-FR" w:eastAsia="zh-CN" w:bidi="hi-IN"/>
+        </w:rPr>
+        <w:t>ur demande</w:t>
+      </w:r>
+      <w:r>
+        <w:rPr>
+          <w:rFonts w:eastAsia="Noto Serif CJK SC" w:cs="Lohit Devanagari" w:ascii="apple-system;BlinkMacSystemFont;Segoe UI;Roboto;Noto Sans;Ubuntu;Droid Sans;Helvetica Neue;sans-serif" w:hAnsi="apple-system;BlinkMacSystemFont;Segoe UI;Roboto;Noto Sans;Ubuntu;Droid Sans;Helvetica Neue;sans-serif"/>
+          <w:b w:val="false"/>
+          <w:i w:val="false"/>
+          <w:caps w:val="false"/>
+          <w:smallCaps w:val="false"/>
+          <w:color w:val="172B4D"/>
+          <w:spacing w:val="0"/>
+          <w:kern w:val="2"/>
+          <w:sz w:val="21"/>
+          <w:szCs w:val="24"/>
+          <w:lang w:val="fr-FR" w:eastAsia="zh-CN" w:bidi="hi-IN"/>
+        </w:rPr>
+        <w:t xml:space="preserve">, </w:t>
+      </w:r>
+      <w:r>
+        <w:rPr>
+          <w:rFonts w:eastAsia="Noto Serif CJK SC" w:cs="Lohit Devanagari" w:ascii="apple-system;BlinkMacSystemFont;Segoe UI;Roboto;Noto Sans;Ubuntu;Droid Sans;Helvetica Neue;sans-serif" w:hAnsi="apple-system;BlinkMacSystemFont;Segoe UI;Roboto;Noto Sans;Ubuntu;Droid Sans;Helvetica Neue;sans-serif"/>
+          <w:b w:val="false"/>
+          <w:i w:val="false"/>
+          <w:caps w:val="false"/>
+          <w:smallCaps w:val="false"/>
+          <w:color w:val="172B4D"/>
+          <w:spacing w:val="0"/>
+          <w:kern w:val="2"/>
+          <w:sz w:val="21"/>
+          <w:szCs w:val="24"/>
+          <w:lang w:val="fr-FR" w:eastAsia="zh-CN" w:bidi="hi-IN"/>
+        </w:rPr>
+        <w:t xml:space="preserve">il est possible que je puisse </w:t>
+      </w:r>
+      <w:r>
+        <w:rPr>
+          <w:rFonts w:eastAsia="Noto Serif CJK SC" w:cs="Lohit Devanagari" w:ascii="apple-system;BlinkMacSystemFont;Segoe UI;Roboto;Noto Sans;Ubuntu;Droid Sans;Helvetica Neue;sans-serif" w:hAnsi="apple-system;BlinkMacSystemFont;Segoe UI;Roboto;Noto Sans;Ubuntu;Droid Sans;Helvetica Neue;sans-serif"/>
+          <w:b w:val="false"/>
+          <w:i w:val="false"/>
+          <w:caps w:val="false"/>
+          <w:smallCaps w:val="false"/>
+          <w:color w:val="172B4D"/>
+          <w:spacing w:val="0"/>
+          <w:kern w:val="2"/>
+          <w:sz w:val="21"/>
+          <w:szCs w:val="24"/>
+          <w:lang w:val="fr-FR" w:eastAsia="zh-CN" w:bidi="hi-IN"/>
+        </w:rPr>
+        <w:t xml:space="preserve">travailler </w:t>
+      </w:r>
+      <w:r>
+        <w:rPr>
+          <w:rFonts w:eastAsia="Noto Serif CJK SC" w:cs="Lohit Devanagari" w:ascii="apple-system;BlinkMacSystemFont;Segoe UI;Roboto;Noto Sans;Ubuntu;Droid Sans;Helvetica Neue;sans-serif" w:hAnsi="apple-system;BlinkMacSystemFont;Segoe UI;Roboto;Noto Sans;Ubuntu;Droid Sans;Helvetica Neue;sans-serif"/>
+          <w:b w:val="false"/>
+          <w:i w:val="false"/>
+          <w:caps w:val="false"/>
+          <w:smallCaps w:val="false"/>
+          <w:color w:val="172B4D"/>
+          <w:spacing w:val="0"/>
+          <w:kern w:val="2"/>
+          <w:sz w:val="21"/>
+          <w:szCs w:val="24"/>
+          <w:lang w:val="fr-FR" w:eastAsia="zh-CN" w:bidi="hi-IN"/>
+        </w:rPr>
+        <w:t xml:space="preserve">en plus </w:t>
+      </w:r>
+      <w:r>
+        <w:rPr>
+          <w:rFonts w:eastAsia="Noto Serif CJK SC" w:cs="Lohit Devanagari" w:ascii="apple-system;BlinkMacSystemFont;Segoe UI;Roboto;Noto Sans;Ubuntu;Droid Sans;Helvetica Neue;sans-serif" w:hAnsi="apple-system;BlinkMacSystemFont;Segoe UI;Roboto;Noto Sans;Ubuntu;Droid Sans;Helvetica Neue;sans-serif"/>
+          <w:b w:val="false"/>
+          <w:i w:val="false"/>
+          <w:caps w:val="false"/>
+          <w:smallCaps w:val="false"/>
+          <w:color w:val="172B4D"/>
+          <w:spacing w:val="0"/>
+          <w:kern w:val="2"/>
+          <w:sz w:val="21"/>
+          <w:szCs w:val="24"/>
+          <w:lang w:val="fr-FR" w:eastAsia="zh-CN" w:bidi="hi-IN"/>
+        </w:rPr>
+        <w:t xml:space="preserve">quelques après-midi </w:t>
+      </w:r>
+      <w:r>
+        <w:rPr>
+          <w:rFonts w:eastAsia="Noto Serif CJK SC" w:cs="Lohit Devanagari" w:ascii="apple-system;BlinkMacSystemFont;Segoe UI;Roboto;Noto Sans;Ubuntu;Droid Sans;Helvetica Neue;sans-serif" w:hAnsi="apple-system;BlinkMacSystemFont;Segoe UI;Roboto;Noto Sans;Ubuntu;Droid Sans;Helvetica Neue;sans-serif"/>
+          <w:b w:val="false"/>
+          <w:i w:val="false"/>
+          <w:caps w:val="false"/>
+          <w:smallCaps w:val="false"/>
+          <w:color w:val="172B4D"/>
+          <w:spacing w:val="0"/>
+          <w:kern w:val="2"/>
+          <w:sz w:val="21"/>
+          <w:szCs w:val="24"/>
+          <w:lang w:val="fr-FR" w:eastAsia="zh-CN" w:bidi="hi-IN"/>
+        </w:rPr>
+        <w:t>1 semaine sur 2.</w:t>
       </w:r>
     </w:p>
     <w:sectPr>

</xml_diff>

<commit_message>
add availability in default resume
</commit_message>
<xml_diff>
--- a/src/app/CV Gabriel Brun développeur React.docx
+++ b/src/app/CV Gabriel Brun développeur React.docx
@@ -67,7 +67,7 @@
       </w:pPr>
       <w:r>
         <w:rPr/>
-        <w:t xml:space="preserve">Bonjour, moi c'est Gabriel Brun. Passionné par les technologies, j'aime coder des applications pour améliorer la vie de leurs utilisateurs. Geek, je découvre la programmation pendant mes loisirs en 2015. En 2017, je sors d'une formation de développeur full-stack avant de travailler plus de 2 années en CDI dans le web en JS front et back. Autodidacte, je me lance comme freelance fin 2019 et me spécialise dans l'écosystème React. Je sais entre autres utiliser la MERN et la JAMStack.</w:t>
+        <w:t xml:space="preserve">Bonjour, moi c'est Gabriel Brun. Passionné par les technologies, j'aime coder des applications pour améliorer la vie de leurs utilisateurs. Geek, je découvre la programmation pendant mes loisirs en 2015. En 2017, je sors d'une formation de développeur full-stack avant de travailler plus de 2 années en CDI dans le web en JS front et back. Autodidacte, je me lance comme freelance fin 2019 et me spécialise dans l'écosystème React.</w:t>
       </w:r>
     </w:p>
     <w:p>
@@ -3371,6 +3371,7 @@
     <w:p>
       <w:pPr>
         <w:pStyle w:val="Corpsdetexte"/>
+        <w:spacing w:before="0" w:after="140"/>
         <w:rPr>
           <w:caps w:val="false"/>
           <w:smallCaps w:val="false"/>
@@ -3390,18 +3391,11 @@
           <w:szCs w:val="24"/>
           <w:lang w:val="fr-FR" w:eastAsia="zh-CN" w:bidi="hi-IN"/>
         </w:rPr>
-        <w:t xml:space="preserve">Je suis disponible tous les matins de 9 h à 13 h sauf 1 mercredi sur 2. </w:t>
-      </w:r>
-    </w:p>
-    <w:p>
-      <w:pPr>
-        <w:pStyle w:val="Corpsdetexte"/>
-        <w:spacing w:before="0" w:after="140"/>
-        <w:rPr>
-          <w:caps w:val="false"/>
-          <w:smallCaps w:val="false"/>
-        </w:rPr>
-      </w:pPr>
+        <w:t xml:space="preserve">Je suis disponible 4 heures par jour et 9 jours sur 10. </w:t>
+      </w:r>
+      <w:r>
+        <w:br/>
+      </w:r>
       <w:r>
         <w:rPr>
           <w:rFonts w:eastAsia="Noto Serif CJK SC" w:cs="Lohit Devanagari" w:ascii="apple-system;BlinkMacSystemFont;Segoe UI;Roboto;Noto Sans;Ubuntu;Droid Sans;Helvetica Neue;sans-serif" w:hAnsi="apple-system;BlinkMacSystemFont;Segoe UI;Roboto;Noto Sans;Ubuntu;Droid Sans;Helvetica Neue;sans-serif"/>
@@ -3416,7 +3410,7 @@
           <w:szCs w:val="24"/>
           <w:lang w:val="fr-FR" w:eastAsia="zh-CN" w:bidi="hi-IN"/>
         </w:rPr>
-        <w:t>S</w:t>
+        <w:t xml:space="preserve">Je ne suis pas disponible 1 mercredi sur 2.</w:t>
       </w:r>
       <w:r>
         <w:rPr>
@@ -3432,7 +3426,7 @@
           <w:szCs w:val="24"/>
           <w:lang w:val="fr-FR" w:eastAsia="zh-CN" w:bidi="hi-IN"/>
         </w:rPr>
-        <w:t>ur demande</w:t>
+        <w:t/>
       </w:r>
       <w:r>
         <w:rPr>
@@ -3448,87 +3442,7 @@
           <w:szCs w:val="24"/>
           <w:lang w:val="fr-FR" w:eastAsia="zh-CN" w:bidi="hi-IN"/>
         </w:rPr>
-        <w:t xml:space="preserve">, </w:t>
-      </w:r>
-      <w:r>
-        <w:rPr>
-          <w:rFonts w:eastAsia="Noto Serif CJK SC" w:cs="Lohit Devanagari" w:ascii="apple-system;BlinkMacSystemFont;Segoe UI;Roboto;Noto Sans;Ubuntu;Droid Sans;Helvetica Neue;sans-serif" w:hAnsi="apple-system;BlinkMacSystemFont;Segoe UI;Roboto;Noto Sans;Ubuntu;Droid Sans;Helvetica Neue;sans-serif"/>
-          <w:b w:val="false"/>
-          <w:i w:val="false"/>
-          <w:caps w:val="false"/>
-          <w:smallCaps w:val="false"/>
-          <w:color w:val="172B4D"/>
-          <w:spacing w:val="0"/>
-          <w:kern w:val="2"/>
-          <w:sz w:val="21"/>
-          <w:szCs w:val="24"/>
-          <w:lang w:val="fr-FR" w:eastAsia="zh-CN" w:bidi="hi-IN"/>
-        </w:rPr>
-        <w:t xml:space="preserve">il est possible que je puisse </w:t>
-      </w:r>
-      <w:r>
-        <w:rPr>
-          <w:rFonts w:eastAsia="Noto Serif CJK SC" w:cs="Lohit Devanagari" w:ascii="apple-system;BlinkMacSystemFont;Segoe UI;Roboto;Noto Sans;Ubuntu;Droid Sans;Helvetica Neue;sans-serif" w:hAnsi="apple-system;BlinkMacSystemFont;Segoe UI;Roboto;Noto Sans;Ubuntu;Droid Sans;Helvetica Neue;sans-serif"/>
-          <w:b w:val="false"/>
-          <w:i w:val="false"/>
-          <w:caps w:val="false"/>
-          <w:smallCaps w:val="false"/>
-          <w:color w:val="172B4D"/>
-          <w:spacing w:val="0"/>
-          <w:kern w:val="2"/>
-          <w:sz w:val="21"/>
-          <w:szCs w:val="24"/>
-          <w:lang w:val="fr-FR" w:eastAsia="zh-CN" w:bidi="hi-IN"/>
-        </w:rPr>
-        <w:t xml:space="preserve">travailler </w:t>
-      </w:r>
-      <w:r>
-        <w:rPr>
-          <w:rFonts w:eastAsia="Noto Serif CJK SC" w:cs="Lohit Devanagari" w:ascii="apple-system;BlinkMacSystemFont;Segoe UI;Roboto;Noto Sans;Ubuntu;Droid Sans;Helvetica Neue;sans-serif" w:hAnsi="apple-system;BlinkMacSystemFont;Segoe UI;Roboto;Noto Sans;Ubuntu;Droid Sans;Helvetica Neue;sans-serif"/>
-          <w:b w:val="false"/>
-          <w:i w:val="false"/>
-          <w:caps w:val="false"/>
-          <w:smallCaps w:val="false"/>
-          <w:color w:val="172B4D"/>
-          <w:spacing w:val="0"/>
-          <w:kern w:val="2"/>
-          <w:sz w:val="21"/>
-          <w:szCs w:val="24"/>
-          <w:lang w:val="fr-FR" w:eastAsia="zh-CN" w:bidi="hi-IN"/>
-        </w:rPr>
-        <w:t xml:space="preserve">en plus </w:t>
-      </w:r>
-      <w:r>
-        <w:rPr>
-          <w:rFonts w:eastAsia="Noto Serif CJK SC" w:cs="Lohit Devanagari" w:ascii="apple-system;BlinkMacSystemFont;Segoe UI;Roboto;Noto Sans;Ubuntu;Droid Sans;Helvetica Neue;sans-serif" w:hAnsi="apple-system;BlinkMacSystemFont;Segoe UI;Roboto;Noto Sans;Ubuntu;Droid Sans;Helvetica Neue;sans-serif"/>
-          <w:b w:val="false"/>
-          <w:i w:val="false"/>
-          <w:caps w:val="false"/>
-          <w:smallCaps w:val="false"/>
-          <w:color w:val="172B4D"/>
-          <w:spacing w:val="0"/>
-          <w:kern w:val="2"/>
-          <w:sz w:val="21"/>
-          <w:szCs w:val="24"/>
-          <w:lang w:val="fr-FR" w:eastAsia="zh-CN" w:bidi="hi-IN"/>
-        </w:rPr>
-        <w:t xml:space="preserve">quelques après-midi </w:t>
-      </w:r>
-      <w:r>
-        <w:rPr>
-          <w:rFonts w:eastAsia="Noto Serif CJK SC" w:cs="Lohit Devanagari" w:ascii="apple-system;BlinkMacSystemFont;Segoe UI;Roboto;Noto Sans;Ubuntu;Droid Sans;Helvetica Neue;sans-serif" w:hAnsi="apple-system;BlinkMacSystemFont;Segoe UI;Roboto;Noto Sans;Ubuntu;Droid Sans;Helvetica Neue;sans-serif"/>
-          <w:b w:val="false"/>
-          <w:i w:val="false"/>
-          <w:caps w:val="false"/>
-          <w:smallCaps w:val="false"/>
-          <w:color w:val="172B4D"/>
-          <w:spacing w:val="0"/>
-          <w:kern w:val="2"/>
-          <w:sz w:val="21"/>
-          <w:szCs w:val="24"/>
-          <w:lang w:val="fr-FR" w:eastAsia="zh-CN" w:bidi="hi-IN"/>
-        </w:rPr>
-        <w:t>1 semaine sur 2.</w:t>
+        <w:t/>
       </w:r>
     </w:p>
     <w:sectPr>
@@ -3603,7 +3517,7 @@
         <w:sz w:val="16"/>
         <w:szCs w:val="16"/>
       </w:rPr>
-      <w:t xml:space="preserve">CV généré le 26/06/2021 </w:t>
+      <w:t xml:space="preserve">CV généré le 06/07/2021 </w:t>
     </w:r>
     <w:hyperlink r:id="rId1">
       <w:r>
@@ -3628,7 +3542,40 @@
         <w:szCs w:val="16"/>
         <w:lang w:val="fr-FR" w:eastAsia="zh-CN" w:bidi="hi-IN"/>
       </w:rPr>
-      <w:t>ia un script NodeJS et une API GraphQL</w:t>
+      <w:t xml:space="preserve">ia un script NodeJS et </w:t>
+    </w:r>
+    <w:r>
+      <w:rPr>
+        <w:rFonts w:eastAsia="Noto Serif CJK SC" w:cs="Lohit Devanagari"/>
+        <w:color w:val="auto"/>
+        <w:kern w:val="2"/>
+        <w:sz w:val="16"/>
+        <w:szCs w:val="16"/>
+        <w:lang w:val="fr-FR" w:eastAsia="zh-CN" w:bidi="hi-IN"/>
+      </w:rPr>
+      <w:t>cette</w:t>
+    </w:r>
+    <w:r>
+      <w:rPr>
+        <w:rFonts w:eastAsia="Noto Serif CJK SC" w:cs="Lohit Devanagari"/>
+        <w:color w:val="auto"/>
+        <w:kern w:val="2"/>
+        <w:sz w:val="16"/>
+        <w:szCs w:val="16"/>
+        <w:lang w:val="fr-FR" w:eastAsia="zh-CN" w:bidi="hi-IN"/>
+      </w:rPr>
+      <w:t xml:space="preserve"> API GraphQL : </w:t>
+    </w:r>
+    <w:r>
+      <w:rPr>
+        <w:rFonts w:eastAsia="Noto Serif CJK SC" w:cs="Lohit Devanagari"/>
+        <w:color w:val="auto"/>
+        <w:kern w:val="2"/>
+        <w:sz w:val="16"/>
+        <w:szCs w:val="16"/>
+        <w:lang w:val="fr-FR" w:eastAsia="zh-CN" w:bidi="hi-IN"/>
+      </w:rPr>
+      <w:t>https://gabriel-brun-resume-backend.herokuapp.com/graphql</w:t>
     </w:r>
   </w:p>
 </w:hdr>

</xml_diff>

<commit_message>
Change main resume template and generate new resume.
</commit_message>
<xml_diff>
--- a/src/app/CV Gabriel Brun développeur React.docx
+++ b/src/app/CV Gabriel Brun développeur React.docx
@@ -67,7 +67,7 @@
       </w:pPr>
       <w:r>
         <w:rPr/>
-        <w:t xml:space="preserve">Bonjour, moi c'est Gabriel Brun. Passionné par les technologies, j'aime coder des applications pour améliorer la vie de leurs utilisateurs. Geek, je découvre la programmation pendant mes loisirs en 2015. En 2017, je sors d'une formation de développeur full-stack avant de travailler plus de 2 années en CDI dans le web en JS front et back. Autodidacte, je me lance comme freelance fin 2019 et me spécialise dans l'écosystème React.</w:t>
+        <w:t xml:space="preserve">Bonjour, moi c'est Gabriel Brun. Passionné par les technologies, j'aime coder des applications pour améliorer la vie de leurs utilisateurs. Geek, je découvre la programmation pendant mes loisirs en 2015. En 2017, je sors d'une formation de développeur full-stack avant de travailler plus de 2 années en CDI dans le web en JS front et back. Autodidacte, je me lance comme freelance fin 2019 et me spécialise dans l'univers JS et React.</w:t>
       </w:r>
     </w:p>
     <w:p>
@@ -1219,6 +1219,36 @@
       </w:r>
       <w:r>
         <w:rPr/>
+        <w:t xml:space="preserve">SFCC</w:t>
+      </w:r>
+      <w:r>
+        <w:rPr>
+          <w:rFonts w:eastAsia="Noto Serif CJK SC" w:cs="Lohit Devanagari"/>
+          <w:color w:val="auto"/>
+          <w:kern w:val="2"/>
+          <w:sz w:val="24"/>
+          <w:szCs w:val="24"/>
+          <w:lang w:val="fr-FR" w:eastAsia="zh-CN" w:bidi="hi-IN"/>
+        </w:rPr>
+        <w:t/>
+      </w:r>
+      <w:r>
+        <w:rPr/>
+        <w:t xml:space="preserve">    </w:t>
+      </w:r>
+      <w:r>
+        <w:rPr>
+          <w:rFonts w:eastAsia="Noto Serif CJK SC" w:cs="Lohit Devanagari"/>
+          <w:color w:val="auto"/>
+          <w:kern w:val="2"/>
+          <w:sz w:val="24"/>
+          <w:szCs w:val="24"/>
+          <w:lang w:val="fr-FR" w:eastAsia="zh-CN" w:bidi="hi-IN"/>
+        </w:rPr>
+        <w:t/>
+      </w:r>
+      <w:r>
+        <w:rPr/>
         <w:t xml:space="preserve">GraphQL</w:t>
       </w:r>
       <w:r>
@@ -1797,7 +1827,7 @@
         <w:rPr>
           <w:shd w:fill="F0DB4F" w:val="clear"/>
         </w:rPr>
-        <w:t xml:space="preserve">Biologique Recherche</w:t>
+        <w:t xml:space="preserve">BearingPoint</w:t>
       </w:r>
       <w:r>
         <w:rPr>
@@ -1828,71 +1858,6 @@
           <w:shd w:fill="61DBFB" w:val="clear"/>
         </w:rPr>
         <w:t/>
-      </w:r>
-    </w:p>
-    <w:p>
-      <w:pPr>
-        <w:pStyle w:val="Normal"/>
-        <w:bidi w:val="0"/>
-        <w:jc w:val="left"/>
-        <w:rPr/>
-      </w:pPr>
-      <w:r>
-        <w:rPr/>
-        <w:t xml:space="preserve">- Contribuer à la création du site e-commerce de Biologique Recherche.</w:t>
-      </w:r>
-      <w:r>
-        <w:br/>
-      </w:r>
-      <w:r>
-        <w:rPr/>
-        <w:t xml:space="preserve">- Utilisation du framework Salesforce Commerce Cloud SFRA.</w:t>
-      </w:r>
-      <w:r>
-        <w:br/>
-      </w:r>
-      <w:r>
-        <w:rPr/>
-        <w:t xml:space="preserve">- Travailler en front et en back avec HTML, CSS, JS.</w:t>
-      </w:r>
-      <w:r>
-        <w:br/>
-      </w:r>
-      <w:r>
-        <w:rPr/>
-        <w:t xml:space="preserve">- Utilisation de Saas et de Webpack + Babel (ES6).</w:t>
-      </w:r>
-      <w:r>
-        <w:br/>
-      </w:r>
-      <w:r>
-        <w:rPr/>
-        <w:t xml:space="preserve">- Utilisation de Microsoft Azure DevOps et de Jira.</w:t>
-      </w:r>
-      <w:r>
-        <w:br/>
-      </w:r>
-      <w:r>
-        <w:rPr/>
-        <w:t xml:space="preserve">- Travail en méthodologie agile.</w:t>
-      </w:r>
-      <w:r>
-        <w:br/>
-      </w:r>
-      <w:r>
-        <w:rPr/>
-        <w:t xml:space="preserve">- Création de macros en JS sur Google Sheet pour l’intégration de la base de données produits du client.</w:t>
-      </w:r>
-    </w:p>
-    <w:p>
-      <w:pPr>
-        <w:pStyle w:val="Titre2"/>
-        <w:ind w:left="283" w:right="0" w:hanging="0"/>
-        <w:rPr/>
-      </w:pPr>
-      <w:r>
-        <w:rPr/>
-        <w:t xml:space="preserve">10/2020</w:t>
       </w:r>
       <w:r>
         <w:rPr>
@@ -1906,77 +1871,7 @@
           <w:shd w:fill="auto" w:val="clear"/>
           <w:lang w:val="fr-FR" w:eastAsia="zh-CN" w:bidi="hi-IN"/>
         </w:rPr>
-        <w:t/>
-      </w:r>
-      <w:r>
-        <w:rPr/>
         <w:t xml:space="preserve"> </w:t>
-      </w:r>
-      <w:r>
-        <w:rPr>
-          <w:shd w:fill="F0DB4F" w:val="clear"/>
-        </w:rPr>
-        <w:t xml:space="preserve">Projet personnel SaaS</w:t>
-      </w:r>
-      <w:r>
-        <w:rPr>
-          <w:shd w:fill="auto" w:val="clear"/>
-        </w:rPr>
-        <w:t xml:space="preserve"> </w:t>
-      </w:r>
-      <w:r>
-        <w:rPr>
-          <w:shd w:fill="61DBFB" w:val="clear"/>
-        </w:rPr>
-        <w:t xml:space="preserve">Cash Vision</w:t>
-      </w:r>
-      <w:r>
-        <w:rPr>
-          <w:rFonts w:eastAsia="Noto Serif CJK SC" w:cs="Lohit Devanagari" w:ascii="Liberation Serif" w:hAnsi="Liberation Serif"/>
-          <w:color w:val="000000"/>
-          <w:kern w:val="2"/>
-          <w:sz w:val="24"/>
-          <w:szCs w:val="24"/>
-          <w:shd w:fill="61DBFB" w:val="clear"/>
-          <w:lang w:val="fr-FR" w:eastAsia="zh-CN" w:bidi="hi-IN"/>
-        </w:rPr>
-        <w:t/>
-      </w:r>
-      <w:r>
-        <w:rPr>
-          <w:shd w:fill="61DBFB" w:val="clear"/>
-        </w:rPr>
-        <w:t/>
-      </w:r>
-    </w:p>
-    <w:p>
-      <w:pPr>
-        <w:pStyle w:val="Normal"/>
-        <w:bidi w:val="0"/>
-        <w:jc w:val="left"/>
-        <w:rPr/>
-      </w:pPr>
-      <w:r>
-        <w:rPr/>
-        <w:t xml:space="preserve">Comme le disent de nombreux investisseurs, "Cash is king". Cependant, il peut être compliqué de savoir si votre argent disponible augmente ou diminue si vous avez par exemple 10 comptes différents.</w:t>
-      </w:r>
-      <w:r>
-        <w:br/>
-      </w:r>
-      <w:r>
-        <w:rPr/>
-        <w:t xml:space="preserve">Au lieu d'utiliser la MERN stack avec MongoDB comme je l'avais déjà fait, j'utilise MySQL, Node, Express, JWT et React pour résoudre ce problème.</w:t>
-      </w:r>
-    </w:p>
-    <w:p>
-      <w:pPr>
-        <w:pStyle w:val="Titre2"/>
-        <w:ind w:left="283" w:right="0" w:hanging="0"/>
-        <w:rPr/>
-      </w:pPr>
-      <w:r>
-        <w:rPr/>
-        <w:t xml:space="preserve">08/2020</w:t>
       </w:r>
       <w:r>
         <w:rPr>
@@ -1987,6 +1882,139 @@
           <w:kern w:val="2"/>
           <w:sz w:val="28"/>
           <w:szCs w:val="32"/>
+          <w:shd w:fill="F0DB4F" w:val="clear"/>
+          <w:lang w:val="fr-FR" w:eastAsia="zh-CN" w:bidi="hi-IN"/>
+        </w:rPr>
+        <w:t xml:space="preserve">E-commerce Biologique Recherche</w:t>
+      </w:r>
+    </w:p>
+    <w:p>
+      <w:pPr>
+        <w:pStyle w:val="Normal"/>
+        <w:bidi w:val="0"/>
+        <w:jc w:val="left"/>
+        <w:rPr/>
+      </w:pPr>
+      <w:r>
+        <w:rPr/>
+        <w:t xml:space="preserve">Création d'un site E-commerce accessible uniquement avec un compte.</w:t>
+      </w:r>
+    </w:p>
+    <w:p>
+      <w:pPr>
+        <w:pStyle w:val="Normal"/>
+        <w:bidi w:val="0"/>
+        <w:jc w:val="left"/>
+        <w:rPr/>
+      </w:pPr>
+      <w:r>
+        <w:rPr/>
+        <w:t xml:space="preserve">- Contribuer à la création du site e-commerce de Biologique Recherche.</w:t>
+      </w:r>
+    </w:p>
+    <w:p>
+      <w:pPr>
+        <w:pStyle w:val="Normal"/>
+        <w:bidi w:val="0"/>
+        <w:jc w:val="left"/>
+        <w:rPr/>
+      </w:pPr>
+      <w:r>
+        <w:rPr/>
+        <w:t xml:space="preserve">- Utilisation du framework Salesforce Commerce Cloud SFRA.</w:t>
+      </w:r>
+    </w:p>
+    <w:p>
+      <w:pPr>
+        <w:pStyle w:val="Normal"/>
+        <w:bidi w:val="0"/>
+        <w:jc w:val="left"/>
+        <w:rPr/>
+      </w:pPr>
+      <w:r>
+        <w:rPr/>
+        <w:t xml:space="preserve">- Travailler en front et en back avec HTML, CSS, JS.</w:t>
+      </w:r>
+    </w:p>
+    <w:p>
+      <w:pPr>
+        <w:pStyle w:val="Normal"/>
+        <w:bidi w:val="0"/>
+        <w:jc w:val="left"/>
+        <w:rPr/>
+      </w:pPr>
+      <w:r>
+        <w:rPr/>
+        <w:t xml:space="preserve">- Utilisation de Saas et de Webpack + Babel (ES6).</w:t>
+      </w:r>
+    </w:p>
+    <w:p>
+      <w:pPr>
+        <w:pStyle w:val="Normal"/>
+        <w:bidi w:val="0"/>
+        <w:jc w:val="left"/>
+        <w:rPr/>
+      </w:pPr>
+      <w:r>
+        <w:rPr/>
+        <w:t xml:space="preserve">- Utilisation de Microsoft Azure DevOps et de Jira.</w:t>
+      </w:r>
+    </w:p>
+    <w:p>
+      <w:pPr>
+        <w:pStyle w:val="Normal"/>
+        <w:bidi w:val="0"/>
+        <w:jc w:val="left"/>
+        <w:rPr/>
+      </w:pPr>
+      <w:r>
+        <w:rPr/>
+        <w:t xml:space="preserve">- Travail en méthodologie agile.</w:t>
+      </w:r>
+    </w:p>
+    <w:p>
+      <w:pPr>
+        <w:pStyle w:val="Normal"/>
+        <w:bidi w:val="0"/>
+        <w:jc w:val="left"/>
+        <w:rPr/>
+      </w:pPr>
+      <w:r>
+        <w:rPr/>
+        <w:t xml:space="preserve">- Création de macros en JS sur Google Sheet pour l’intégration de la base de données produits du client.</w:t>
+      </w:r>
+    </w:p>
+    <w:p>
+      <w:pPr>
+        <w:pStyle w:val="Normal"/>
+        <w:bidi w:val="0"/>
+        <w:jc w:val="left"/>
+        <w:rPr/>
+      </w:pPr>
+      <w:r>
+        <w:rPr/>
+        <w:t/>
+      </w:r>
+    </w:p>
+    <w:p>
+      <w:pPr>
+        <w:pStyle w:val="Titre2"/>
+        <w:ind w:left="283" w:right="0" w:hanging="0"/>
+        <w:rPr/>
+      </w:pPr>
+      <w:r>
+        <w:rPr/>
+        <w:t xml:space="preserve">10/2020</w:t>
+      </w:r>
+      <w:r>
+        <w:rPr>
+          <w:rFonts w:eastAsia="Noto Sans CJK SC" w:cs="Lohit Devanagari"/>
+          <w:b/>
+          <w:bCs/>
+          <w:color w:val="000000"/>
+          <w:kern w:val="2"/>
+          <w:sz w:val="28"/>
+          <w:szCs w:val="32"/>
           <w:shd w:fill="auto" w:val="clear"/>
           <w:lang w:val="fr-FR" w:eastAsia="zh-CN" w:bidi="hi-IN"/>
         </w:rPr>
@@ -2012,7 +2040,7 @@
       </w:r>
       <w:r>
         <w:rPr/>
-        <w:t xml:space="preserve"> 10/2020</w:t>
+        <w:t xml:space="preserve"> 11/2020</w:t>
       </w:r>
       <w:r>
         <w:rPr>
@@ -2046,7 +2074,7 @@
         <w:rPr>
           <w:shd w:fill="F0DB4F" w:val="clear"/>
         </w:rPr>
-        <w:t xml:space="preserve">EMA-O</w:t>
+        <w:t xml:space="preserve">Projet personnel SaaS</w:t>
       </w:r>
       <w:r>
         <w:rPr>
@@ -2077,169 +2105,6 @@
           <w:shd w:fill="61DBFB" w:val="clear"/>
         </w:rPr>
         <w:t/>
-      </w:r>
-    </w:p>
-    <w:p>
-      <w:pPr>
-        <w:pStyle w:val="Normal"/>
-        <w:bidi w:val="0"/>
-        <w:jc w:val="left"/>
-        <w:rPr/>
-      </w:pPr>
-      <w:r>
-        <w:rPr/>
-        <w:t xml:space="preserve">Maintenir, mettre à jour et faire évoluer en ajoutant de nouvelles features une application en React.js connectée à une API REST en Symfony 4, API Platform et MySql. </w:t>
-      </w:r>
-      <w:r>
-        <w:br/>
-      </w:r>
-      <w:r>
-        <w:rPr/>
-        <w:t xml:space="preserve">L'application est utilisée par une entreprise aménageur, constructeur, bailleur, adossé à plus de 71 000 logements sociaux.</w:t>
-      </w:r>
-      <w:r>
-        <w:br/>
-      </w:r>
-      <w:r>
-        <w:rPr/>
-        <w:t xml:space="preserve">- Travailler avec une méthode agile basée sur SCRUM.</w:t>
-      </w:r>
-      <w:r>
-        <w:br/>
-      </w:r>
-      <w:r>
-        <w:rPr/>
-        <w:t xml:space="preserve">- Travailler en collaboration avec un product owner technique, une développeuse full-stack, un développeur back-end et un développeur front-end.</w:t>
-      </w:r>
-      <w:r>
-        <w:br/>
-      </w:r>
-      <w:r>
-        <w:rPr/>
-        <w:t xml:space="preserve">- S'adapter à l'architecture de l'application et utiliser les paquets existants dans l'application comme redux-form.</w:t>
-      </w:r>
-      <w:r>
-        <w:br/>
-      </w:r>
-      <w:r>
-        <w:rPr/>
-        <w:t xml:space="preserve">- Modifier des tableaux et des filtres.</w:t>
-      </w:r>
-      <w:r>
-        <w:br/>
-      </w:r>
-      <w:r>
-        <w:rPr/>
-        <w:t xml:space="preserve">- Analyser l'application et créer un compte-rendu pour permettre son amélioration.</w:t>
-      </w:r>
-      <w:r>
-        <w:br/>
-      </w:r>
-      <w:r>
-        <w:rPr/>
-        <w:t xml:space="preserve">- Sélectionner et mettre à jour des paquets.</w:t>
-      </w:r>
-      <w:r>
-        <w:br/>
-      </w:r>
-      <w:r>
-        <w:rPr/>
-        <w:t xml:space="preserve">- Mettre à jour le gestionnaire de paquet afin de permettre aux développeurs d'utiliser un paquet avec sa nouvelle version tout en gardant l'ancienne version du paquet pour ne pas casser le code existant.</w:t>
-      </w:r>
-      <w:r>
-        <w:br/>
-      </w:r>
-      <w:r>
-        <w:rPr/>
-        <w:t xml:space="preserve">- Créer de nouvelles features avec une architecture de type Flux via la librairie Redux.</w:t>
-      </w:r>
-      <w:r>
-        <w:br/>
-      </w:r>
-      <w:r>
-        <w:rPr/>
-        <w:t xml:space="preserve">- Utiliser le middleware Redux Thunk.</w:t>
-      </w:r>
-      <w:r>
-        <w:br/>
-      </w:r>
-      <w:r>
-        <w:rPr/>
-        <w:t xml:space="preserve">- Créer des services et requêtes basés sur l'API Fetch.</w:t>
-      </w:r>
-      <w:r>
-        <w:br/>
-      </w:r>
-      <w:r>
-        <w:rPr/>
-        <w:t xml:space="preserve">- Créer un system de drag and drop pour modifier l'ordre d'une liste de personnes.</w:t>
-      </w:r>
-      <w:r>
-        <w:br/>
-      </w:r>
-      <w:r>
-        <w:rPr/>
-        <w:t xml:space="preserve">- Créer une feature permettant de drop d'un fichier et son upload.</w:t>
-      </w:r>
-      <w:r>
-        <w:br/>
-      </w:r>
-      <w:r>
-        <w:rPr/>
-        <w:t xml:space="preserve">- Créer du CSS en se basant sur le design d’autres pages de l'application.</w:t>
-      </w:r>
-      <w:r>
-        <w:br/>
-      </w:r>
-      <w:r>
-        <w:rPr/>
-        <w:t xml:space="preserve">- Réaliser une nouvelle structure HTML et du CSS en mobile first en respectant une maquette modélisée par un designer.</w:t>
-      </w:r>
-      <w:r>
-        <w:br/>
-      </w:r>
-      <w:r>
-        <w:rPr/>
-        <w:t xml:space="preserve">- Créer des requêtes permettant de connecter des formulaires et boutons d’action avec l’API REST back-end.</w:t>
-      </w:r>
-      <w:r>
-        <w:br/>
-      </w:r>
-      <w:r>
-        <w:rPr/>
-        <w:t xml:space="preserve">- Créer des requêtes permettant la récupération des informations de la base de données.</w:t>
-      </w:r>
-      <w:r>
-        <w:br/>
-      </w:r>
-      <w:r>
-        <w:rPr/>
-        <w:t xml:space="preserve">- Mapper la structure et le nom des données récupérées pour qu’elles fonctionnent avec le code front pré-établi.</w:t>
-      </w:r>
-      <w:r>
-        <w:br/>
-      </w:r>
-      <w:r>
-        <w:rPr/>
-        <w:t xml:space="preserve">- Afficher ces informations dynamiquement en fonction des données.</w:t>
-      </w:r>
-      <w:r>
-        <w:br/>
-      </w:r>
-      <w:r>
-        <w:rPr/>
-        <w:t xml:space="preserve">- Permettre à l'utilisateur de filtrer les données pour une meilleure visibilité.</w:t>
-      </w:r>
-    </w:p>
-    <w:p>
-      <w:pPr>
-        <w:pStyle w:val="Titre2"/>
-        <w:ind w:left="283" w:right="0" w:hanging="0"/>
-        <w:rPr/>
-      </w:pPr>
-      <w:r>
-        <w:rPr/>
-        <w:t xml:space="preserve">05/2020</w:t>
       </w:r>
       <w:r>
         <w:rPr>
@@ -2253,77 +2118,7 @@
           <w:shd w:fill="auto" w:val="clear"/>
           <w:lang w:val="fr-FR" w:eastAsia="zh-CN" w:bidi="hi-IN"/>
         </w:rPr>
-        <w:t/>
-      </w:r>
-      <w:r>
-        <w:rPr/>
         <w:t xml:space="preserve"> </w:t>
-      </w:r>
-      <w:r>
-        <w:rPr>
-          <w:shd w:fill="F0DB4F" w:val="clear"/>
-        </w:rPr>
-        <w:t xml:space="preserve">Projet personnel SaaS</w:t>
-      </w:r>
-      <w:r>
-        <w:rPr>
-          <w:shd w:fill="auto" w:val="clear"/>
-        </w:rPr>
-        <w:t xml:space="preserve"> </w:t>
-      </w:r>
-      <w:r>
-        <w:rPr>
-          <w:shd w:fill="61DBFB" w:val="clear"/>
-        </w:rPr>
-        <w:t xml:space="preserve">Glocus Prospection Efficiente</w:t>
-      </w:r>
-      <w:r>
-        <w:rPr>
-          <w:rFonts w:eastAsia="Noto Serif CJK SC" w:cs="Lohit Devanagari" w:ascii="Liberation Serif" w:hAnsi="Liberation Serif"/>
-          <w:color w:val="000000"/>
-          <w:kern w:val="2"/>
-          <w:sz w:val="24"/>
-          <w:szCs w:val="24"/>
-          <w:shd w:fill="61DBFB" w:val="clear"/>
-          <w:lang w:val="fr-FR" w:eastAsia="zh-CN" w:bidi="hi-IN"/>
-        </w:rPr>
-        <w:t/>
-      </w:r>
-      <w:r>
-        <w:rPr>
-          <w:shd w:fill="61DBFB" w:val="clear"/>
-        </w:rPr>
-        <w:t/>
-      </w:r>
-    </w:p>
-    <w:p>
-      <w:pPr>
-        <w:pStyle w:val="Normal"/>
-        <w:bidi w:val="0"/>
-        <w:jc w:val="left"/>
-        <w:rPr/>
-      </w:pPr>
-      <w:r>
-        <w:rPr/>
-        <w:t xml:space="preserve">Un micro CRM pour prospecter efficacement et sans effort. Cette web app vous indique qui et quand relancer en fonction de vos paramètres et de la qualification de vos prospects.</w:t>
-      </w:r>
-      <w:r>
-        <w:br/>
-      </w:r>
-      <w:r>
-        <w:rPr/>
-        <w:t xml:space="preserve">Elle est réalisée en React + Redux thunk + Firebase + Styled Component et c’est une PWA ou progressive web app qui peut donc s’installer sur votre mobile entre autres.</w:t>
-      </w:r>
-    </w:p>
-    <w:p>
-      <w:pPr>
-        <w:pStyle w:val="Titre2"/>
-        <w:ind w:left="283" w:right="0" w:hanging="0"/>
-        <w:rPr/>
-      </w:pPr>
-      <w:r>
-        <w:rPr/>
-        <w:t xml:space="preserve">01/2020</w:t>
       </w:r>
       <w:r>
         <w:rPr>
@@ -2334,83 +2129,161 @@
           <w:kern w:val="2"/>
           <w:sz w:val="28"/>
           <w:szCs w:val="32"/>
-          <w:shd w:fill="auto" w:val="clear"/>
-          <w:lang w:val="fr-FR" w:eastAsia="zh-CN" w:bidi="hi-IN"/>
-        </w:rPr>
-        <w:t/>
-      </w:r>
-      <w:r>
-        <w:rPr/>
-        <w:t xml:space="preserve"> </w:t>
-      </w:r>
-      <w:r>
-        <w:rPr>
           <w:shd w:fill="F0DB4F" w:val="clear"/>
-        </w:rPr>
-        <w:t xml:space="preserve">Projet personnel SaaS</w:t>
-      </w:r>
-      <w:r>
-        <w:rPr>
-          <w:shd w:fill="auto" w:val="clear"/>
-        </w:rPr>
-        <w:t xml:space="preserve"> </w:t>
-      </w:r>
-      <w:r>
-        <w:rPr>
-          <w:shd w:fill="61DBFB" w:val="clear"/>
-        </w:rPr>
-        <w:t xml:space="preserve">Fair Refund</w:t>
-      </w:r>
-      <w:r>
-        <w:rPr>
-          <w:rFonts w:eastAsia="Noto Serif CJK SC" w:cs="Lohit Devanagari" w:ascii="Liberation Serif" w:hAnsi="Liberation Serif"/>
-          <w:color w:val="000000"/>
-          <w:kern w:val="2"/>
-          <w:sz w:val="24"/>
-          <w:szCs w:val="24"/>
-          <w:shd w:fill="61DBFB" w:val="clear"/>
-          <w:lang w:val="fr-FR" w:eastAsia="zh-CN" w:bidi="hi-IN"/>
-        </w:rPr>
-        <w:t/>
-      </w:r>
-      <w:r>
-        <w:rPr>
-          <w:shd w:fill="61DBFB" w:val="clear"/>
-        </w:rPr>
-        <w:t/>
-      </w:r>
-    </w:p>
-    <w:p>
-      <w:pPr>
-        <w:pStyle w:val="Normal"/>
-        <w:bidi w:val="0"/>
-        <w:jc w:val="left"/>
-        <w:rPr/>
-      </w:pPr>
-      <w:r>
-        <w:rPr/>
-        <w:t xml:space="preserve">Une web-app entièrement responsive pour suivre, et se faire rembourser certaines dépenses.</w:t>
+          <w:lang w:val="fr-FR" w:eastAsia="zh-CN" w:bidi="hi-IN"/>
+        </w:rPr>
+        <w:t xml:space="preserve">Cash Vision</w:t>
+      </w:r>
+    </w:p>
+    <w:p>
+      <w:pPr>
+        <w:pStyle w:val="Normal"/>
+        <w:bidi w:val="0"/>
+        <w:jc w:val="left"/>
+        <w:rPr/>
+      </w:pPr>
+      <w:r>
+        <w:rPr/>
+        <w:t xml:space="preserve">Comme le disent de nombreux investisseurs, "Cash is king". Cependant, il peut être compliqué de savoir si votre argent disponible augmente ou diminue si vous avez par exemple 10 comptes différents.</w:t>
       </w:r>
       <w:r>
         <w:br/>
       </w:r>
       <w:r>
         <w:rPr/>
-        <w:t xml:space="preserve">Cela peut être utile par exemple pour le transport, une colocation, une garde alternée d'enfants, l'immobilier, etc.</w:t>
-      </w:r>
-      <w:r>
-        <w:br/>
-      </w:r>
-      <w:r>
-        <w:rPr/>
-        <w:t xml:space="preserve">Toujours en React, cette application utilise les API de Firebase, Cloudinary et une architecture flux via les hooks useContext et useReducer combinés.</w:t>
-      </w:r>
-      <w:r>
-        <w:br/>
-      </w:r>
-      <w:r>
-        <w:rPr/>
-        <w:t xml:space="preserve">Authentification et feature mot de passe oublié.</w:t>
+        <w:t xml:space="preserve">Au lieu d'utiliser la MERN stack avec MongoDB comme je l'avais déjà fait, j'utilise MySQL, Node, Express, JWT et React pour résoudre ce problème.</w:t>
+      </w:r>
+    </w:p>
+    <w:p>
+      <w:pPr>
+        <w:pStyle w:val="Normal"/>
+        <w:bidi w:val="0"/>
+        <w:jc w:val="left"/>
+        <w:rPr/>
+      </w:pPr>
+      <w:r>
+        <w:rPr/>
+        <w:t xml:space="preserve">- Créer des models avec un ORM</w:t>
+      </w:r>
+    </w:p>
+    <w:p>
+      <w:pPr>
+        <w:pStyle w:val="Normal"/>
+        <w:bidi w:val="0"/>
+        <w:jc w:val="left"/>
+        <w:rPr/>
+      </w:pPr>
+      <w:r>
+        <w:rPr/>
+        <w:t xml:space="preserve">- Créer une API REST en Node.</w:t>
+      </w:r>
+    </w:p>
+    <w:p>
+      <w:pPr>
+        <w:pStyle w:val="Normal"/>
+        <w:bidi w:val="0"/>
+        <w:jc w:val="left"/>
+        <w:rPr/>
+      </w:pPr>
+      <w:r>
+        <w:rPr/>
+        <w:t xml:space="preserve">- Créer un serveur Node.</w:t>
+      </w:r>
+    </w:p>
+    <w:p>
+      <w:pPr>
+        <w:pStyle w:val="Normal"/>
+        <w:bidi w:val="0"/>
+        <w:jc w:val="left"/>
+        <w:rPr/>
+      </w:pPr>
+      <w:r>
+        <w:rPr/>
+        <w:t xml:space="preserve">- Créer des effets en CSS3.</w:t>
+      </w:r>
+    </w:p>
+    <w:p>
+      <w:pPr>
+        <w:pStyle w:val="Normal"/>
+        <w:bidi w:val="0"/>
+        <w:jc w:val="left"/>
+        <w:rPr/>
+      </w:pPr>
+      <w:r>
+        <w:rPr/>
+        <w:t xml:space="preserve">- Créer un système d'authentification.</w:t>
+      </w:r>
+    </w:p>
+    <w:p>
+      <w:pPr>
+        <w:pStyle w:val="Normal"/>
+        <w:bidi w:val="0"/>
+        <w:jc w:val="left"/>
+        <w:rPr/>
+      </w:pPr>
+      <w:r>
+        <w:rPr/>
+        <w:t xml:space="preserve">- Créer des relations entre des collections ou tables.</w:t>
+      </w:r>
+    </w:p>
+    <w:p>
+      <w:pPr>
+        <w:pStyle w:val="Normal"/>
+        <w:bidi w:val="0"/>
+        <w:jc w:val="left"/>
+        <w:rPr/>
+      </w:pPr>
+      <w:r>
+        <w:rPr/>
+        <w:t xml:space="preserve">- Travailler en fullstack (front et back).</w:t>
+      </w:r>
+    </w:p>
+    <w:p>
+      <w:pPr>
+        <w:pStyle w:val="Normal"/>
+        <w:bidi w:val="0"/>
+        <w:jc w:val="left"/>
+        <w:rPr/>
+      </w:pPr>
+      <w:r>
+        <w:rPr/>
+        <w:t xml:space="preserve">- Créer des requêtes permettant de connecter des formulaires, boutons d’action et autre avec une API REST.</w:t>
+      </w:r>
+    </w:p>
+    <w:p>
+      <w:pPr>
+        <w:pStyle w:val="Normal"/>
+        <w:bidi w:val="0"/>
+        <w:jc w:val="left"/>
+        <w:rPr/>
+      </w:pPr>
+      <w:r>
+        <w:rPr/>
+        <w:t xml:space="preserve">- Créer des requêtes permettant la récupération des informations d'une base de données.</w:t>
+      </w:r>
+    </w:p>
+    <w:p>
+      <w:pPr>
+        <w:pStyle w:val="Normal"/>
+        <w:bidi w:val="0"/>
+        <w:jc w:val="left"/>
+        <w:rPr/>
+      </w:pPr>
+      <w:r>
+        <w:rPr/>
+        <w:t xml:space="preserve">- Afficher des composant ou des informations dynamiquement.</w:t>
+      </w:r>
+    </w:p>
+    <w:p>
+      <w:pPr>
+        <w:pStyle w:val="Normal"/>
+        <w:bidi w:val="0"/>
+        <w:jc w:val="left"/>
+        <w:rPr/>
+      </w:pPr>
+      <w:r>
+        <w:rPr/>
+        <w:t/>
       </w:r>
     </w:p>
     <w:p>
@@ -2421,7 +2294,7 @@
       </w:pPr>
       <w:r>
         <w:rPr/>
-        <w:t xml:space="preserve">08/2019</w:t>
+        <w:t xml:space="preserve">08/2020</w:t>
       </w:r>
       <w:r>
         <w:rPr>
@@ -2443,62 +2316,31 @@
       </w:r>
       <w:r>
         <w:rPr>
-          <w:shd w:fill="F0DB4F" w:val="clear"/>
-        </w:rPr>
-        <w:t xml:space="preserve">Projet personnel SaaS</w:t>
-      </w:r>
-      <w:r>
-        <w:rPr>
-          <w:shd w:fill="auto" w:val="clear"/>
-        </w:rPr>
-        <w:t xml:space="preserve"> </w:t>
-      </w:r>
-      <w:r>
-        <w:rPr>
-          <w:shd w:fill="61DBFB" w:val="clear"/>
-        </w:rPr>
-        <w:t xml:space="preserve">Dominic System</w:t>
-      </w:r>
-      <w:r>
-        <w:rPr>
           <w:rFonts w:eastAsia="Noto Serif CJK SC" w:cs="Lohit Devanagari" w:ascii="Liberation Serif" w:hAnsi="Liberation Serif"/>
-          <w:color w:val="000000"/>
-          <w:kern w:val="2"/>
-          <w:sz w:val="24"/>
-          <w:szCs w:val="24"/>
-          <w:shd w:fill="61DBFB" w:val="clear"/>
-          <w:lang w:val="fr-FR" w:eastAsia="zh-CN" w:bidi="hi-IN"/>
-        </w:rPr>
-        <w:t/>
-      </w:r>
-      <w:r>
-        <w:rPr>
-          <w:shd w:fill="61DBFB" w:val="clear"/>
-        </w:rPr>
-        <w:t/>
-      </w:r>
-    </w:p>
-    <w:p>
-      <w:pPr>
-        <w:pStyle w:val="Normal"/>
-        <w:bidi w:val="0"/>
-        <w:jc w:val="left"/>
-        <w:rPr/>
-      </w:pPr>
-      <w:r>
-        <w:rPr/>
-        <w:t xml:space="preserve">Web app qui vous aide à utiliser des techniques de champions de mémoire afin de vous permettre de retenir une grande suite de chiffres. J'ai utilisé la MERN Stack (MongoDB, Express.js, React.js et Node.js). Il y a une API REST qui permet d'interagir avec la base de données.</w:t>
-      </w:r>
-    </w:p>
-    <w:p>
-      <w:pPr>
-        <w:pStyle w:val="Titre2"/>
-        <w:ind w:left="283" w:right="0" w:hanging="0"/>
-        <w:rPr/>
-      </w:pPr>
-      <w:r>
-        <w:rPr/>
-        <w:t xml:space="preserve">03/2019</w:t>
+          <w:b/>
+          <w:bCs/>
+          <w:color w:val="000000"/>
+          <w:kern w:val="2"/>
+          <w:sz w:val="24"/>
+          <w:szCs w:val="24"/>
+          <w:shd w:fill="auto" w:val="clear"/>
+          <w:lang w:val="fr-FR" w:eastAsia="zh-CN" w:bidi="hi-IN"/>
+        </w:rPr>
+        <w:t xml:space="preserve">à</w:t>
+      </w:r>
+      <w:r>
+        <w:rPr/>
+        <w:t xml:space="preserve"> 10/2020</w:t>
+      </w:r>
+      <w:r>
+        <w:rPr>
+          <w:shd w:fill="auto" w:val="clear"/>
+        </w:rPr>
+        <w:t/>
+      </w:r>
+      <w:r>
+        <w:rPr/>
+        <w:t/>
       </w:r>
       <w:r>
         <w:rPr>
@@ -2522,7 +2364,7 @@
         <w:rPr>
           <w:shd w:fill="F0DB4F" w:val="clear"/>
         </w:rPr>
-        <w:t xml:space="preserve">Projet personnel SaaS</w:t>
+        <w:t xml:space="preserve">EMA-O</w:t>
       </w:r>
       <w:r>
         <w:rPr>
@@ -2534,7 +2376,7 @@
         <w:rPr>
           <w:shd w:fill="61DBFB" w:val="clear"/>
         </w:rPr>
-        <w:t xml:space="preserve">Dokimo</w:t>
+        <w:t xml:space="preserve">Développeur React</w:t>
       </w:r>
       <w:r>
         <w:rPr>
@@ -2553,36 +2395,6 @@
           <w:shd w:fill="61DBFB" w:val="clear"/>
         </w:rPr>
         <w:t/>
-      </w:r>
-    </w:p>
-    <w:p>
-      <w:pPr>
-        <w:pStyle w:val="Normal"/>
-        <w:bidi w:val="0"/>
-        <w:jc w:val="left"/>
-        <w:rPr/>
-      </w:pPr>
-      <w:r>
-        <w:rPr/>
-        <w:t xml:space="preserve">Une web app pour les bailleurs et agences de gestion immobilière. Elle génère en quelques clics des avis d’échéances, des quittances de loyer ou des reçus partiels de loyers en fonction des paiements des locataires.</w:t>
-      </w:r>
-      <w:r>
-        <w:br/>
-      </w:r>
-      <w:r>
-        <w:rPr/>
-        <w:t xml:space="preserve">Elle est réalisée en  React.js + Easy Peasy (qui utilise Redux + Redux thunk) + Firebase pour l’authentification et la base de données.</w:t>
-      </w:r>
-    </w:p>
-    <w:p>
-      <w:pPr>
-        <w:pStyle w:val="Titre2"/>
-        <w:ind w:left="283" w:right="0" w:hanging="0"/>
-        <w:rPr/>
-      </w:pPr>
-      <w:r>
-        <w:rPr/>
-        <w:t xml:space="preserve">11/2018</w:t>
       </w:r>
       <w:r>
         <w:rPr>
@@ -2596,70 +2408,7 @@
           <w:shd w:fill="auto" w:val="clear"/>
           <w:lang w:val="fr-FR" w:eastAsia="zh-CN" w:bidi="hi-IN"/>
         </w:rPr>
-        <w:t/>
-      </w:r>
-      <w:r>
-        <w:rPr/>
         <w:t xml:space="preserve"> </w:t>
-      </w:r>
-      <w:r>
-        <w:rPr>
-          <w:shd w:fill="F0DB4F" w:val="clear"/>
-        </w:rPr>
-        <w:t xml:space="preserve">Projet personnel SaaS</w:t>
-      </w:r>
-      <w:r>
-        <w:rPr>
-          <w:shd w:fill="auto" w:val="clear"/>
-        </w:rPr>
-        <w:t xml:space="preserve"> </w:t>
-      </w:r>
-      <w:r>
-        <w:rPr>
-          <w:shd w:fill="61DBFB" w:val="clear"/>
-        </w:rPr>
-        <w:t xml:space="preserve">Ancien portfolio avec Node (le nouveau est fait en JAM Stack)</w:t>
-      </w:r>
-      <w:r>
-        <w:rPr>
-          <w:rFonts w:eastAsia="Noto Serif CJK SC" w:cs="Lohit Devanagari" w:ascii="Liberation Serif" w:hAnsi="Liberation Serif"/>
-          <w:color w:val="000000"/>
-          <w:kern w:val="2"/>
-          <w:sz w:val="24"/>
-          <w:szCs w:val="24"/>
-          <w:shd w:fill="61DBFB" w:val="clear"/>
-          <w:lang w:val="fr-FR" w:eastAsia="zh-CN" w:bidi="hi-IN"/>
-        </w:rPr>
-        <w:t/>
-      </w:r>
-      <w:r>
-        <w:rPr>
-          <w:shd w:fill="61DBFB" w:val="clear"/>
-        </w:rPr>
-        <w:t/>
-      </w:r>
-    </w:p>
-    <w:p>
-      <w:pPr>
-        <w:pStyle w:val="Normal"/>
-        <w:bidi w:val="0"/>
-        <w:jc w:val="left"/>
-        <w:rPr/>
-      </w:pPr>
-      <w:r>
-        <w:rPr/>
-        <w:t xml:space="preserve">Fait en Node.js + Express.js + Pug + Sass + Bootstrap. Les données sont stockées sur des fichiers .json et peuvent être modifiés via une interface administrateur. Il est par exemple possible de changer l'image ou le titre d'un post ou encore de changer sa position dans la liste. L'image d'un nouveau post est uploadée en Ajax puis elle subit automatiquement un traitement d'optimisation (réduction de sa taille) une fois sur le serveur.</w:t>
-      </w:r>
-    </w:p>
-    <w:p>
-      <w:pPr>
-        <w:pStyle w:val="Titre2"/>
-        <w:ind w:left="283" w:right="0" w:hanging="0"/>
-        <w:rPr/>
-      </w:pPr>
-      <w:r>
-        <w:rPr/>
-        <w:t xml:space="preserve">03/2017</w:t>
       </w:r>
       <w:r>
         <w:rPr>
@@ -2670,6 +2419,261 @@
           <w:kern w:val="2"/>
           <w:sz w:val="28"/>
           <w:szCs w:val="32"/>
+          <w:shd w:fill="F0DB4F" w:val="clear"/>
+          <w:lang w:val="fr-FR" w:eastAsia="zh-CN" w:bidi="hi-IN"/>
+        </w:rPr>
+        <w:t xml:space="preserve">CRM Vilogia</w:t>
+      </w:r>
+    </w:p>
+    <w:p>
+      <w:pPr>
+        <w:pStyle w:val="Normal"/>
+        <w:bidi w:val="0"/>
+        <w:jc w:val="left"/>
+        <w:rPr/>
+      </w:pPr>
+      <w:r>
+        <w:rPr/>
+        <w:t xml:space="preserve">Maintenir, mettre à jour et faire évoluer en ajoutant de nouvelles features une application en React.js connectée à une API REST en Symfony 4, API Platform et MySql. </w:t>
+      </w:r>
+      <w:r>
+        <w:br/>
+      </w:r>
+      <w:r>
+        <w:rPr/>
+        <w:t xml:space="preserve">L'application est utilisée par une entreprise aménageur, constructeur, bailleur, adossé à plus de 71 000 logements sociaux.</w:t>
+      </w:r>
+      <w:r>
+        <w:br/>
+      </w:r>
+      <w:r>
+        <w:rPr/>
+        <w:t/>
+      </w:r>
+    </w:p>
+    <w:p>
+      <w:pPr>
+        <w:pStyle w:val="Normal"/>
+        <w:bidi w:val="0"/>
+        <w:jc w:val="left"/>
+        <w:rPr/>
+      </w:pPr>
+      <w:r>
+        <w:rPr/>
+        <w:t xml:space="preserve">- Travailler avec une méthode agile basée sur SCRUM.</w:t>
+      </w:r>
+    </w:p>
+    <w:p>
+      <w:pPr>
+        <w:pStyle w:val="Normal"/>
+        <w:bidi w:val="0"/>
+        <w:jc w:val="left"/>
+        <w:rPr/>
+      </w:pPr>
+      <w:r>
+        <w:rPr/>
+        <w:t xml:space="preserve">- Travailler en équipe.</w:t>
+      </w:r>
+    </w:p>
+    <w:p>
+      <w:pPr>
+        <w:pStyle w:val="Normal"/>
+        <w:bidi w:val="0"/>
+        <w:jc w:val="left"/>
+        <w:rPr/>
+      </w:pPr>
+      <w:r>
+        <w:rPr/>
+        <w:t xml:space="preserve">- S'adapter à l'architecture et aux librairies d'une application.</w:t>
+      </w:r>
+    </w:p>
+    <w:p>
+      <w:pPr>
+        <w:pStyle w:val="Normal"/>
+        <w:bidi w:val="0"/>
+        <w:jc w:val="left"/>
+        <w:rPr/>
+      </w:pPr>
+      <w:r>
+        <w:rPr/>
+        <w:t xml:space="preserve">- Analyser une application et créer un compte-rendu pour permettre son amélioration.</w:t>
+      </w:r>
+    </w:p>
+    <w:p>
+      <w:pPr>
+        <w:pStyle w:val="Normal"/>
+        <w:bidi w:val="0"/>
+        <w:jc w:val="left"/>
+        <w:rPr/>
+      </w:pPr>
+      <w:r>
+        <w:rPr/>
+        <w:t xml:space="preserve">- Mettre à jour des librairies d'une application.</w:t>
+      </w:r>
+    </w:p>
+    <w:p>
+      <w:pPr>
+        <w:pStyle w:val="Normal"/>
+        <w:bidi w:val="0"/>
+        <w:jc w:val="left"/>
+        <w:rPr/>
+      </w:pPr>
+      <w:r>
+        <w:rPr/>
+        <w:t xml:space="preserve">- Mettre à jour le gestionnaire de paquet.</w:t>
+      </w:r>
+    </w:p>
+    <w:p>
+      <w:pPr>
+        <w:pStyle w:val="Normal"/>
+        <w:bidi w:val="0"/>
+        <w:jc w:val="left"/>
+        <w:rPr/>
+      </w:pPr>
+      <w:r>
+        <w:rPr/>
+        <w:t xml:space="preserve">- Créer de nouvelles features avec une architecture de type Flux.</w:t>
+      </w:r>
+    </w:p>
+    <w:p>
+      <w:pPr>
+        <w:pStyle w:val="Normal"/>
+        <w:bidi w:val="0"/>
+        <w:jc w:val="left"/>
+        <w:rPr/>
+      </w:pPr>
+      <w:r>
+        <w:rPr/>
+        <w:t xml:space="preserve">- Créer un system de drag and drop pour modifier l'ordre d'une liste.</w:t>
+      </w:r>
+    </w:p>
+    <w:p>
+      <w:pPr>
+        <w:pStyle w:val="Normal"/>
+        <w:bidi w:val="0"/>
+        <w:jc w:val="left"/>
+        <w:rPr/>
+      </w:pPr>
+      <w:r>
+        <w:rPr/>
+        <w:t xml:space="preserve">- Créer une feature permettant le drop d'un fichier et son upload.</w:t>
+      </w:r>
+    </w:p>
+    <w:p>
+      <w:pPr>
+        <w:pStyle w:val="Normal"/>
+        <w:bidi w:val="0"/>
+        <w:jc w:val="left"/>
+        <w:rPr/>
+      </w:pPr>
+      <w:r>
+        <w:rPr/>
+        <w:t xml:space="preserve">- Créer du code CSS en se basant sur le design d’autres pages de l'application.</w:t>
+      </w:r>
+    </w:p>
+    <w:p>
+      <w:pPr>
+        <w:pStyle w:val="Normal"/>
+        <w:bidi w:val="0"/>
+        <w:jc w:val="left"/>
+        <w:rPr/>
+      </w:pPr>
+      <w:r>
+        <w:rPr/>
+        <w:t xml:space="preserve">- Réaliser une structure HTML et du code CSS en mobile first en respectant une maquette.</w:t>
+      </w:r>
+    </w:p>
+    <w:p>
+      <w:pPr>
+        <w:pStyle w:val="Normal"/>
+        <w:bidi w:val="0"/>
+        <w:jc w:val="left"/>
+        <w:rPr/>
+      </w:pPr>
+      <w:r>
+        <w:rPr/>
+        <w:t xml:space="preserve">- Créer des requêtes permettant de connecter des formulaires, boutons d’action et autre avec une API REST.</w:t>
+      </w:r>
+    </w:p>
+    <w:p>
+      <w:pPr>
+        <w:pStyle w:val="Normal"/>
+        <w:bidi w:val="0"/>
+        <w:jc w:val="left"/>
+        <w:rPr/>
+      </w:pPr>
+      <w:r>
+        <w:rPr/>
+        <w:t xml:space="preserve">- Créer des requêtes permettant la récupération des informations d'une base de données.</w:t>
+      </w:r>
+    </w:p>
+    <w:p>
+      <w:pPr>
+        <w:pStyle w:val="Normal"/>
+        <w:bidi w:val="0"/>
+        <w:jc w:val="left"/>
+        <w:rPr/>
+      </w:pPr>
+      <w:r>
+        <w:rPr/>
+        <w:t xml:space="preserve">- Transformer une structure de données récupérées pour qu’elles fonctionnent avec du pré-établi.</w:t>
+      </w:r>
+    </w:p>
+    <w:p>
+      <w:pPr>
+        <w:pStyle w:val="Normal"/>
+        <w:bidi w:val="0"/>
+        <w:jc w:val="left"/>
+        <w:rPr/>
+      </w:pPr>
+      <w:r>
+        <w:rPr/>
+        <w:t xml:space="preserve">- Afficher des composant ou des informations dynamiquement.</w:t>
+      </w:r>
+    </w:p>
+    <w:p>
+      <w:pPr>
+        <w:pStyle w:val="Normal"/>
+        <w:bidi w:val="0"/>
+        <w:jc w:val="left"/>
+        <w:rPr/>
+      </w:pPr>
+      <w:r>
+        <w:rPr/>
+        <w:t xml:space="preserve">- Permettre à l'utilisateur de filtrer les données.</w:t>
+      </w:r>
+    </w:p>
+    <w:p>
+      <w:pPr>
+        <w:pStyle w:val="Normal"/>
+        <w:bidi w:val="0"/>
+        <w:jc w:val="left"/>
+        <w:rPr/>
+      </w:pPr>
+      <w:r>
+        <w:rPr/>
+        <w:t/>
+      </w:r>
+    </w:p>
+    <w:p>
+      <w:pPr>
+        <w:pStyle w:val="Titre2"/>
+        <w:ind w:left="283" w:right="0" w:hanging="0"/>
+        <w:rPr/>
+      </w:pPr>
+      <w:r>
+        <w:rPr/>
+        <w:t xml:space="preserve">05/2020</w:t>
+      </w:r>
+      <w:r>
+        <w:rPr>
+          <w:rFonts w:eastAsia="Noto Sans CJK SC" w:cs="Lohit Devanagari"/>
+          <w:b/>
+          <w:bCs/>
+          <w:color w:val="000000"/>
+          <w:kern w:val="2"/>
+          <w:sz w:val="28"/>
+          <w:szCs w:val="32"/>
           <w:shd w:fill="auto" w:val="clear"/>
           <w:lang w:val="fr-FR" w:eastAsia="zh-CN" w:bidi="hi-IN"/>
         </w:rPr>
@@ -2695,7 +2699,7 @@
       </w:r>
       <w:r>
         <w:rPr/>
-        <w:t xml:space="preserve"> 06/2019</w:t>
+        <w:t xml:space="preserve"> 06/2020</w:t>
       </w:r>
       <w:r>
         <w:rPr>
@@ -2729,7 +2733,7 @@
         <w:rPr>
           <w:shd w:fill="F0DB4F" w:val="clear"/>
         </w:rPr>
-        <w:t xml:space="preserve">ALTIMA / ACCENTURE</w:t>
+        <w:t xml:space="preserve">Projet personnel SaaS</w:t>
       </w:r>
       <w:r>
         <w:rPr>
@@ -2741,7 +2745,7 @@
         <w:rPr>
           <w:shd w:fill="61DBFB" w:val="clear"/>
         </w:rPr>
-        <w:t xml:space="preserve">Développeur JS</w:t>
+        <w:t xml:space="preserve">Développeur React</w:t>
       </w:r>
       <w:r>
         <w:rPr>
@@ -2760,270 +2764,1576 @@
           <w:shd w:fill="61DBFB" w:val="clear"/>
         </w:rPr>
         <w:t/>
-      </w:r>
-    </w:p>
-    <w:p>
-      <w:pPr>
-        <w:pStyle w:val="Normal"/>
-        <w:bidi w:val="0"/>
-        <w:jc w:val="left"/>
-        <w:rPr/>
-      </w:pPr>
-      <w:r>
-        <w:rPr/>
-        <w:t xml:space="preserve">- Contribuer à la création et à l'évolution des sites : BASH, BABYLISS et CAROLL avec la solution SalesForce Commerce Cloud qui ressemble à Node.js donc en JavaScript.</w:t>
-      </w:r>
-      <w:r>
-        <w:br/>
-      </w:r>
-      <w:r>
-        <w:rPr/>
-        <w:t xml:space="preserve">- Travailler en front et en back HTML CSS JavaScript.</w:t>
-      </w:r>
-      <w:r>
-        <w:br/>
-      </w:r>
-      <w:r>
-        <w:rPr/>
-        <w:t xml:space="preserve">- Utiliser Saas et Gulp.js.</w:t>
-      </w:r>
-      <w:r>
-        <w:br/>
-      </w:r>
-      <w:r>
-        <w:rPr/>
-        <w:t xml:space="preserve">- Créer et réaliser des tests end to end.</w:t>
-      </w:r>
-      <w:r>
-        <w:br/>
-      </w:r>
-      <w:r>
-        <w:rPr/>
-        <w:t xml:space="preserve">- Créer des scripts d'automatisation pour les traductions.</w:t>
-      </w:r>
-    </w:p>
-    <w:p>
-      <w:pPr>
-        <w:pStyle w:val="Titre1"/>
-        <w:rPr/>
-      </w:pPr>
-      <w:r>
-        <w:rPr/>
-        <w:t xml:space="preserve">Formations</w:t>
-      </w:r>
-    </w:p>
-    <w:p>
-      <w:pPr>
-        <w:pStyle w:val="Titre2"/>
-        <w:ind w:left="283" w:right="0" w:hanging="0"/>
-        <w:rPr/>
-      </w:pPr>
-      <w:r>
-        <w:rPr/>
-        <w:t xml:space="preserve">09/2016 </w:t>
-      </w:r>
-      <w:r>
-        <w:rPr>
-          <w:rFonts w:eastAsia="Noto Serif CJK SC" w:cs="Lohit Devanagari" w:ascii="Liberation Serif" w:hAnsi="Liberation Serif"/>
-          <w:color w:val="auto"/>
-          <w:kern w:val="2"/>
-          <w:sz w:val="24"/>
-          <w:szCs w:val="24"/>
-          <w:lang w:val="fr-FR" w:eastAsia="zh-CN" w:bidi="hi-IN"/>
-        </w:rPr>
-        <w:t xml:space="preserve">à</w:t>
-      </w:r>
-      <w:r>
-        <w:rPr/>
-        <w:t xml:space="preserve"> 02/2017 </w:t>
-      </w:r>
-      <w:r>
-        <w:rPr>
-          <w:shd w:fill="auto" w:val="clear"/>
-        </w:rPr>
-        <w:t xml:space="preserve">M2i Formation professionnalisante : développeur Full-Stack</w:t>
-      </w:r>
-      <w:r>
-        <w:rPr>
-          <w:rFonts w:eastAsia="Noto Serif CJK SC" w:cs="Lohit Devanagari" w:ascii="Liberation Serif" w:hAnsi="Liberation Serif"/>
-          <w:color w:val="000000"/>
-          <w:kern w:val="2"/>
-          <w:sz w:val="24"/>
-          <w:szCs w:val="24"/>
-          <w:shd w:fill="auto" w:val="clear"/>
-          <w:lang w:val="fr-FR" w:eastAsia="zh-CN" w:bidi="hi-IN"/>
-        </w:rPr>
-        <w:t/>
-      </w:r>
-      <w:r>
-        <w:rPr>
-          <w:shd w:fill="auto" w:val="clear"/>
-        </w:rPr>
-        <w:t/>
-      </w:r>
-    </w:p>
-    <w:p>
-      <w:pPr>
-        <w:pStyle w:val="Normal"/>
-        <w:bidi w:val="0"/>
-        <w:jc w:val="left"/>
-        <w:rPr/>
-      </w:pPr>
-      <w:r>
-        <w:rPr/>
-        <w:t xml:space="preserve">« A l'issue de ce stage, le Développeur Full-Stack est en mesure de maîtriser les principales technologies et les principaux langages de programmation actuellement utilisés afin d'intervenir à la fois sur le Front-End et le Back-End des sites internet et/ou applications. Ses points forts seront la diversité de ses compétences et ses capacités d'adaptation. La formation permettra également de développer le savoir-être et le sens du service en entreprise. »</w:t>
-      </w:r>
-    </w:p>
-    <w:p>
-      <w:pPr>
-        <w:pStyle w:val="Normal"/>
-        <w:bidi w:val="0"/>
-        <w:jc w:val="left"/>
-        <w:rPr/>
-      </w:pPr>
-      <w:r>
-        <w:rPr/>
-        <w:t/>
-      </w:r>
-    </w:p>
-    <w:p>
-      <w:pPr>
-        <w:pStyle w:val="Titre2"/>
-        <w:ind w:left="283" w:right="0" w:hanging="0"/>
-        <w:rPr/>
-      </w:pPr>
-      <w:r>
-        <w:rPr/>
-        <w:t xml:space="preserve">09/2005 </w:t>
-      </w:r>
-      <w:r>
-        <w:rPr>
-          <w:rFonts w:eastAsia="Noto Serif CJK SC" w:cs="Lohit Devanagari" w:ascii="Liberation Serif" w:hAnsi="Liberation Serif"/>
-          <w:color w:val="auto"/>
-          <w:kern w:val="2"/>
-          <w:sz w:val="24"/>
-          <w:szCs w:val="24"/>
-          <w:lang w:val="fr-FR" w:eastAsia="zh-CN" w:bidi="hi-IN"/>
-        </w:rPr>
-        <w:t xml:space="preserve">à</w:t>
-      </w:r>
-      <w:r>
-        <w:rPr/>
-        <w:t xml:space="preserve"> 09/2006 </w:t>
-      </w:r>
-      <w:r>
-        <w:rPr>
-          <w:shd w:fill="auto" w:val="clear"/>
-        </w:rPr>
-        <w:t xml:space="preserve">Licence Gestion des achats</w:t>
-      </w:r>
-      <w:r>
-        <w:rPr>
-          <w:rFonts w:eastAsia="Noto Serif CJK SC" w:cs="Lohit Devanagari" w:ascii="Liberation Serif" w:hAnsi="Liberation Serif"/>
-          <w:color w:val="000000"/>
-          <w:kern w:val="2"/>
-          <w:sz w:val="24"/>
-          <w:szCs w:val="24"/>
-          <w:shd w:fill="auto" w:val="clear"/>
-          <w:lang w:val="fr-FR" w:eastAsia="zh-CN" w:bidi="hi-IN"/>
-        </w:rPr>
-        <w:t/>
-      </w:r>
-      <w:r>
-        <w:rPr>
-          <w:shd w:fill="auto" w:val="clear"/>
-        </w:rPr>
-        <w:t/>
-      </w:r>
-    </w:p>
-    <w:p>
-      <w:pPr>
-        <w:pStyle w:val="Normal"/>
-        <w:bidi w:val="0"/>
-        <w:jc w:val="left"/>
-        <w:rPr/>
-      </w:pPr>
-      <w:r>
-        <w:rPr/>
-        <w:t xml:space="preserve">- Définir une stratégie d'approvisionnement</w:t>
-      </w:r>
-      <w:r>
-        <w:br/>
-      </w:r>
-      <w:r>
-        <w:rPr/>
-        <w:t xml:space="preserve">- Explorer et évaluer le marché en amont</w:t>
-      </w:r>
-      <w:r>
-        <w:br/>
-      </w:r>
-      <w:r>
-        <w:rPr/>
-        <w:t xml:space="preserve">- Définir les besoins internes</w:t>
-      </w:r>
-      <w:r>
-        <w:br/>
-      </w:r>
-      <w:r>
-        <w:rPr/>
-        <w:t xml:space="preserve">- Négocier et suivre les contrats</w:t>
-      </w:r>
-      <w:r>
-        <w:br/>
-      </w:r>
-      <w:r>
-        <w:rPr/>
-        <w:t xml:space="preserve">- Gérer les coûts et les processus d'achat</w:t>
-      </w:r>
-      <w:r>
-        <w:br/>
-      </w:r>
-      <w:r>
-        <w:rPr/>
-        <w:t/>
-      </w:r>
-    </w:p>
-    <w:p>
-      <w:pPr>
-        <w:pStyle w:val="Normal"/>
-        <w:bidi w:val="0"/>
-        <w:jc w:val="left"/>
-        <w:rPr/>
-      </w:pPr>
-      <w:r>
-        <w:rPr/>
-        <w:t/>
-      </w:r>
-      <w:r>
-        <w:rPr>
-          <w:rFonts w:eastAsia="Noto Serif CJK SC" w:cs="Lohit Devanagari"/>
-          <w:color w:val="auto"/>
-          <w:kern w:val="2"/>
-          <w:sz w:val="24"/>
-          <w:szCs w:val="24"/>
-          <w:lang w:val="fr-FR" w:eastAsia="zh-CN" w:bidi="hi-IN"/>
-        </w:rPr>
-        <w:t/>
-      </w:r>
-      <w:r>
-        <w:rPr/>
-        <w:t/>
-      </w:r>
-    </w:p>
-    <w:p>
-      <w:pPr>
-        <w:pStyle w:val="Titre1"/>
-        <w:rPr/>
-      </w:pPr>
-      <w:r>
-        <w:rPr/>
-        <w:t>Inté</w:t>
       </w:r>
       <w:r>
         <w:rPr>
           <w:rFonts w:eastAsia="Noto Sans CJK SC" w:cs="Lohit Devanagari"/>
           <w:b/>
           <w:bCs/>
+          <w:color w:val="000000"/>
+          <w:kern w:val="2"/>
+          <w:sz w:val="28"/>
+          <w:szCs w:val="32"/>
+          <w:shd w:fill="auto" w:val="clear"/>
+          <w:lang w:val="fr-FR" w:eastAsia="zh-CN" w:bidi="hi-IN"/>
+        </w:rPr>
+        <w:t xml:space="preserve"> </w:t>
+      </w:r>
+      <w:r>
+        <w:rPr>
+          <w:rFonts w:eastAsia="Noto Sans CJK SC" w:cs="Lohit Devanagari"/>
+          <w:b/>
+          <w:bCs/>
+          <w:color w:val="000000"/>
+          <w:kern w:val="2"/>
+          <w:sz w:val="28"/>
+          <w:szCs w:val="32"/>
+          <w:shd w:fill="F0DB4F" w:val="clear"/>
+          <w:lang w:val="fr-FR" w:eastAsia="zh-CN" w:bidi="hi-IN"/>
+        </w:rPr>
+        <w:t xml:space="preserve">micro CRM Glocus (Prospection Efficiente)</w:t>
+      </w:r>
+    </w:p>
+    <w:p>
+      <w:pPr>
+        <w:pStyle w:val="Normal"/>
+        <w:bidi w:val="0"/>
+        <w:jc w:val="left"/>
+        <w:rPr/>
+      </w:pPr>
+      <w:r>
+        <w:rPr/>
+        <w:t xml:space="preserve">Un micro CRM pour prospecter efficacement et sans effort. Cette web app vous indique qui et quand relancer en fonction de vos paramètres et de la qualification de vos prospects.</w:t>
+      </w:r>
+      <w:r>
+        <w:br/>
+      </w:r>
+      <w:r>
+        <w:rPr/>
+        <w:t xml:space="preserve">Elle est réalisée en React + Redux thunk + Firebase + Styled Component et c’est une PWA ou progressive web app qui peut donc s’installer sur votre mobile entre autres.</w:t>
+      </w:r>
+    </w:p>
+    <w:p>
+      <w:pPr>
+        <w:pStyle w:val="Normal"/>
+        <w:bidi w:val="0"/>
+        <w:jc w:val="left"/>
+        <w:rPr/>
+      </w:pPr>
+      <w:r>
+        <w:rPr/>
+        <w:t xml:space="preserve">- Travailler en fullstack (front et back).</w:t>
+      </w:r>
+    </w:p>
+    <w:p>
+      <w:pPr>
+        <w:pStyle w:val="Normal"/>
+        <w:bidi w:val="0"/>
+        <w:jc w:val="left"/>
+        <w:rPr/>
+      </w:pPr>
+      <w:r>
+        <w:rPr/>
+        <w:t xml:space="preserve">- Créer des requêtes permettant de connecter des formulaires, boutons d’action et autre avec une API REST.</w:t>
+      </w:r>
+    </w:p>
+    <w:p>
+      <w:pPr>
+        <w:pStyle w:val="Normal"/>
+        <w:bidi w:val="0"/>
+        <w:jc w:val="left"/>
+        <w:rPr/>
+      </w:pPr>
+      <w:r>
+        <w:rPr/>
+        <w:t xml:space="preserve">- Créer des requêtes permettant la récupération des informations d'une base de données.</w:t>
+      </w:r>
+    </w:p>
+    <w:p>
+      <w:pPr>
+        <w:pStyle w:val="Normal"/>
+        <w:bidi w:val="0"/>
+        <w:jc w:val="left"/>
+        <w:rPr/>
+      </w:pPr>
+      <w:r>
+        <w:rPr/>
+        <w:t xml:space="preserve">- Afficher des composant ou des informations dynamiquement.</w:t>
+      </w:r>
+    </w:p>
+    <w:p>
+      <w:pPr>
+        <w:pStyle w:val="Normal"/>
+        <w:bidi w:val="0"/>
+        <w:jc w:val="left"/>
+        <w:rPr/>
+      </w:pPr>
+      <w:r>
+        <w:rPr/>
+        <w:t xml:space="preserve">- Permettre à l'utilisateur de filtrer les données.</w:t>
+      </w:r>
+    </w:p>
+    <w:p>
+      <w:pPr>
+        <w:pStyle w:val="Normal"/>
+        <w:bidi w:val="0"/>
+        <w:jc w:val="left"/>
+        <w:rPr/>
+      </w:pPr>
+      <w:r>
+        <w:rPr/>
+        <w:t/>
+      </w:r>
+    </w:p>
+    <w:p>
+      <w:pPr>
+        <w:pStyle w:val="Titre2"/>
+        <w:ind w:left="283" w:right="0" w:hanging="0"/>
+        <w:rPr/>
+      </w:pPr>
+      <w:r>
+        <w:rPr/>
+        <w:t xml:space="preserve">01/2020</w:t>
+      </w:r>
+      <w:r>
+        <w:rPr>
+          <w:rFonts w:eastAsia="Noto Sans CJK SC" w:cs="Lohit Devanagari"/>
+          <w:b/>
+          <w:bCs/>
+          <w:color w:val="000000"/>
+          <w:kern w:val="2"/>
+          <w:sz w:val="28"/>
+          <w:szCs w:val="32"/>
+          <w:shd w:fill="auto" w:val="clear"/>
+          <w:lang w:val="fr-FR" w:eastAsia="zh-CN" w:bidi="hi-IN"/>
+        </w:rPr>
+        <w:t/>
+      </w:r>
+      <w:r>
+        <w:rPr/>
+        <w:t xml:space="preserve"> </w:t>
+      </w:r>
+      <w:r>
+        <w:rPr>
+          <w:rFonts w:eastAsia="Noto Serif CJK SC" w:cs="Lohit Devanagari" w:ascii="Liberation Serif" w:hAnsi="Liberation Serif"/>
+          <w:b/>
+          <w:bCs/>
+          <w:color w:val="000000"/>
+          <w:kern w:val="2"/>
+          <w:sz w:val="24"/>
+          <w:szCs w:val="24"/>
+          <w:shd w:fill="auto" w:val="clear"/>
+          <w:lang w:val="fr-FR" w:eastAsia="zh-CN" w:bidi="hi-IN"/>
+        </w:rPr>
+        <w:t xml:space="preserve">à</w:t>
+      </w:r>
+      <w:r>
+        <w:rPr/>
+        <w:t xml:space="preserve"> 02/2020</w:t>
+      </w:r>
+      <w:r>
+        <w:rPr>
+          <w:shd w:fill="auto" w:val="clear"/>
+        </w:rPr>
+        <w:t/>
+      </w:r>
+      <w:r>
+        <w:rPr/>
+        <w:t/>
+      </w:r>
+      <w:r>
+        <w:rPr>
+          <w:rFonts w:eastAsia="Noto Sans CJK SC" w:cs="Lohit Devanagari"/>
+          <w:b/>
+          <w:bCs/>
+          <w:color w:val="000000"/>
+          <w:kern w:val="2"/>
+          <w:sz w:val="28"/>
+          <w:szCs w:val="32"/>
+          <w:shd w:fill="auto" w:val="clear"/>
+          <w:lang w:val="fr-FR" w:eastAsia="zh-CN" w:bidi="hi-IN"/>
+        </w:rPr>
+        <w:t/>
+      </w:r>
+      <w:r>
+        <w:rPr/>
+        <w:t xml:space="preserve"> </w:t>
+      </w:r>
+      <w:r>
+        <w:rPr>
+          <w:shd w:fill="F0DB4F" w:val="clear"/>
+        </w:rPr>
+        <w:t xml:space="preserve">Projet personnel SaaS</w:t>
+      </w:r>
+      <w:r>
+        <w:rPr>
+          <w:shd w:fill="auto" w:val="clear"/>
+        </w:rPr>
+        <w:t xml:space="preserve"> </w:t>
+      </w:r>
+      <w:r>
+        <w:rPr>
+          <w:shd w:fill="61DBFB" w:val="clear"/>
+        </w:rPr>
+        <w:t xml:space="preserve">Développeur React</w:t>
+      </w:r>
+      <w:r>
+        <w:rPr>
+          <w:rFonts w:eastAsia="Noto Serif CJK SC" w:cs="Lohit Devanagari" w:ascii="Liberation Serif" w:hAnsi="Liberation Serif"/>
+          <w:color w:val="000000"/>
+          <w:kern w:val="2"/>
+          <w:sz w:val="24"/>
+          <w:szCs w:val="24"/>
+          <w:shd w:fill="61DBFB" w:val="clear"/>
+          <w:lang w:val="fr-FR" w:eastAsia="zh-CN" w:bidi="hi-IN"/>
+        </w:rPr>
+        <w:t/>
+      </w:r>
+      <w:r>
+        <w:rPr>
+          <w:shd w:fill="61DBFB" w:val="clear"/>
+        </w:rPr>
+        <w:t/>
+      </w:r>
+      <w:r>
+        <w:rPr>
+          <w:rFonts w:eastAsia="Noto Sans CJK SC" w:cs="Lohit Devanagari"/>
+          <w:b/>
+          <w:bCs/>
+          <w:color w:val="000000"/>
+          <w:kern w:val="2"/>
+          <w:sz w:val="28"/>
+          <w:szCs w:val="32"/>
+          <w:shd w:fill="auto" w:val="clear"/>
+          <w:lang w:val="fr-FR" w:eastAsia="zh-CN" w:bidi="hi-IN"/>
+        </w:rPr>
+        <w:t xml:space="preserve"> </w:t>
+      </w:r>
+      <w:r>
+        <w:rPr>
+          <w:rFonts w:eastAsia="Noto Sans CJK SC" w:cs="Lohit Devanagari"/>
+          <w:b/>
+          <w:bCs/>
+          <w:color w:val="000000"/>
+          <w:kern w:val="2"/>
+          <w:sz w:val="28"/>
+          <w:szCs w:val="32"/>
+          <w:shd w:fill="F0DB4F" w:val="clear"/>
+          <w:lang w:val="fr-FR" w:eastAsia="zh-CN" w:bidi="hi-IN"/>
+        </w:rPr>
+        <w:t xml:space="preserve">Fair Refund</w:t>
+      </w:r>
+    </w:p>
+    <w:p>
+      <w:pPr>
+        <w:pStyle w:val="Normal"/>
+        <w:bidi w:val="0"/>
+        <w:jc w:val="left"/>
+        <w:rPr/>
+      </w:pPr>
+      <w:r>
+        <w:rPr/>
+        <w:t xml:space="preserve">Une web-app entièrement responsive pour suivre, et se faire rembourser certaines dépenses.</w:t>
+      </w:r>
+      <w:r>
+        <w:br/>
+      </w:r>
+      <w:r>
+        <w:rPr/>
+        <w:t xml:space="preserve">Cela peut être utile par exemple pour le transport, une colocation, une garde alternée d'enfants, l'immobilier, etc.</w:t>
+      </w:r>
+      <w:r>
+        <w:br/>
+      </w:r>
+      <w:r>
+        <w:rPr/>
+        <w:t xml:space="preserve">Toujours en React, cette application utilise les API de Firebase, Cloudinary et une architecture flux via les hooks useContext et useReducer combinés.</w:t>
+      </w:r>
+      <w:r>
+        <w:br/>
+      </w:r>
+      <w:r>
+        <w:rPr/>
+        <w:t xml:space="preserve">Authentification et feature mot de passe oublié.</w:t>
+      </w:r>
+    </w:p>
+    <w:p>
+      <w:pPr>
+        <w:pStyle w:val="Normal"/>
+        <w:bidi w:val="0"/>
+        <w:jc w:val="left"/>
+        <w:rPr/>
+      </w:pPr>
+      <w:r>
+        <w:rPr/>
+        <w:t xml:space="preserve">- Utiliser une API.</w:t>
+      </w:r>
+    </w:p>
+    <w:p>
+      <w:pPr>
+        <w:pStyle w:val="Normal"/>
+        <w:bidi w:val="0"/>
+        <w:jc w:val="left"/>
+        <w:rPr/>
+      </w:pPr>
+      <w:r>
+        <w:rPr/>
+        <w:t xml:space="preserve">- Travailler en fullstack (front et back).</w:t>
+      </w:r>
+    </w:p>
+    <w:p>
+      <w:pPr>
+        <w:pStyle w:val="Normal"/>
+        <w:bidi w:val="0"/>
+        <w:jc w:val="left"/>
+        <w:rPr/>
+      </w:pPr>
+      <w:r>
+        <w:rPr/>
+        <w:t xml:space="preserve">- Créer des requêtes permettant de connecter des formulaires, boutons d’action et autre avec une API REST.</w:t>
+      </w:r>
+    </w:p>
+    <w:p>
+      <w:pPr>
+        <w:pStyle w:val="Normal"/>
+        <w:bidi w:val="0"/>
+        <w:jc w:val="left"/>
+        <w:rPr/>
+      </w:pPr>
+      <w:r>
+        <w:rPr/>
+        <w:t xml:space="preserve">- Créer des requêtes permettant la récupération des informations d'une base de données.</w:t>
+      </w:r>
+    </w:p>
+    <w:p>
+      <w:pPr>
+        <w:pStyle w:val="Normal"/>
+        <w:bidi w:val="0"/>
+        <w:jc w:val="left"/>
+        <w:rPr/>
+      </w:pPr>
+      <w:r>
+        <w:rPr/>
+        <w:t xml:space="preserve">- Afficher des composant ou des informations dynamiquement.</w:t>
+      </w:r>
+    </w:p>
+    <w:p>
+      <w:pPr>
+        <w:pStyle w:val="Normal"/>
+        <w:bidi w:val="0"/>
+        <w:jc w:val="left"/>
+        <w:rPr/>
+      </w:pPr>
+      <w:r>
+        <w:rPr/>
+        <w:t xml:space="preserve">- Ajouter une feature mot de passe oublié.</w:t>
+      </w:r>
+    </w:p>
+    <w:p>
+      <w:pPr>
+        <w:pStyle w:val="Normal"/>
+        <w:bidi w:val="0"/>
+        <w:jc w:val="left"/>
+        <w:rPr/>
+      </w:pPr>
+      <w:r>
+        <w:rPr/>
+        <w:t/>
+      </w:r>
+    </w:p>
+    <w:p>
+      <w:pPr>
+        <w:pStyle w:val="Titre2"/>
+        <w:ind w:left="283" w:right="0" w:hanging="0"/>
+        <w:rPr/>
+      </w:pPr>
+      <w:r>
+        <w:rPr/>
+        <w:t xml:space="preserve">08/2019</w:t>
+      </w:r>
+      <w:r>
+        <w:rPr>
+          <w:rFonts w:eastAsia="Noto Sans CJK SC" w:cs="Lohit Devanagari"/>
+          <w:b/>
+          <w:bCs/>
+          <w:color w:val="000000"/>
+          <w:kern w:val="2"/>
+          <w:sz w:val="28"/>
+          <w:szCs w:val="32"/>
+          <w:shd w:fill="auto" w:val="clear"/>
+          <w:lang w:val="fr-FR" w:eastAsia="zh-CN" w:bidi="hi-IN"/>
+        </w:rPr>
+        <w:t/>
+      </w:r>
+      <w:r>
+        <w:rPr/>
+        <w:t xml:space="preserve"> </w:t>
+      </w:r>
+      <w:r>
+        <w:rPr>
+          <w:rFonts w:eastAsia="Noto Serif CJK SC" w:cs="Lohit Devanagari" w:ascii="Liberation Serif" w:hAnsi="Liberation Serif"/>
+          <w:b/>
+          <w:bCs/>
+          <w:color w:val="000000"/>
+          <w:kern w:val="2"/>
+          <w:sz w:val="24"/>
+          <w:szCs w:val="24"/>
+          <w:shd w:fill="auto" w:val="clear"/>
+          <w:lang w:val="fr-FR" w:eastAsia="zh-CN" w:bidi="hi-IN"/>
+        </w:rPr>
+        <w:t xml:space="preserve">à</w:t>
+      </w:r>
+      <w:r>
+        <w:rPr/>
+        <w:t xml:space="preserve"> 09/2019</w:t>
+      </w:r>
+      <w:r>
+        <w:rPr>
+          <w:shd w:fill="auto" w:val="clear"/>
+        </w:rPr>
+        <w:t/>
+      </w:r>
+      <w:r>
+        <w:rPr/>
+        <w:t/>
+      </w:r>
+      <w:r>
+        <w:rPr>
+          <w:rFonts w:eastAsia="Noto Sans CJK SC" w:cs="Lohit Devanagari"/>
+          <w:b/>
+          <w:bCs/>
+          <w:color w:val="000000"/>
+          <w:kern w:val="2"/>
+          <w:sz w:val="28"/>
+          <w:szCs w:val="32"/>
+          <w:shd w:fill="auto" w:val="clear"/>
+          <w:lang w:val="fr-FR" w:eastAsia="zh-CN" w:bidi="hi-IN"/>
+        </w:rPr>
+        <w:t/>
+      </w:r>
+      <w:r>
+        <w:rPr/>
+        <w:t xml:space="preserve"> </w:t>
+      </w:r>
+      <w:r>
+        <w:rPr>
+          <w:shd w:fill="F0DB4F" w:val="clear"/>
+        </w:rPr>
+        <w:t xml:space="preserve">Projet personnel SaaS</w:t>
+      </w:r>
+      <w:r>
+        <w:rPr>
+          <w:shd w:fill="auto" w:val="clear"/>
+        </w:rPr>
+        <w:t xml:space="preserve"> </w:t>
+      </w:r>
+      <w:r>
+        <w:rPr>
+          <w:shd w:fill="61DBFB" w:val="clear"/>
+        </w:rPr>
+        <w:t xml:space="preserve">Développeur React</w:t>
+      </w:r>
+      <w:r>
+        <w:rPr>
+          <w:rFonts w:eastAsia="Noto Serif CJK SC" w:cs="Lohit Devanagari" w:ascii="Liberation Serif" w:hAnsi="Liberation Serif"/>
+          <w:color w:val="000000"/>
+          <w:kern w:val="2"/>
+          <w:sz w:val="24"/>
+          <w:szCs w:val="24"/>
+          <w:shd w:fill="61DBFB" w:val="clear"/>
+          <w:lang w:val="fr-FR" w:eastAsia="zh-CN" w:bidi="hi-IN"/>
+        </w:rPr>
+        <w:t/>
+      </w:r>
+      <w:r>
+        <w:rPr>
+          <w:shd w:fill="61DBFB" w:val="clear"/>
+        </w:rPr>
+        <w:t/>
+      </w:r>
+      <w:r>
+        <w:rPr>
+          <w:rFonts w:eastAsia="Noto Sans CJK SC" w:cs="Lohit Devanagari"/>
+          <w:b/>
+          <w:bCs/>
+          <w:color w:val="000000"/>
+          <w:kern w:val="2"/>
+          <w:sz w:val="28"/>
+          <w:szCs w:val="32"/>
+          <w:shd w:fill="auto" w:val="clear"/>
+          <w:lang w:val="fr-FR" w:eastAsia="zh-CN" w:bidi="hi-IN"/>
+        </w:rPr>
+        <w:t xml:space="preserve"> </w:t>
+      </w:r>
+      <w:r>
+        <w:rPr>
+          <w:rFonts w:eastAsia="Noto Sans CJK SC" w:cs="Lohit Devanagari"/>
+          <w:b/>
+          <w:bCs/>
+          <w:color w:val="000000"/>
+          <w:kern w:val="2"/>
+          <w:sz w:val="28"/>
+          <w:szCs w:val="32"/>
+          <w:shd w:fill="F0DB4F" w:val="clear"/>
+          <w:lang w:val="fr-FR" w:eastAsia="zh-CN" w:bidi="hi-IN"/>
+        </w:rPr>
+        <w:t xml:space="preserve">Dominic System</w:t>
+      </w:r>
+    </w:p>
+    <w:p>
+      <w:pPr>
+        <w:pStyle w:val="Normal"/>
+        <w:bidi w:val="0"/>
+        <w:jc w:val="left"/>
+        <w:rPr/>
+      </w:pPr>
+      <w:r>
+        <w:rPr/>
+        <w:t xml:space="preserve">Web app qui vous aide à utiliser des techniques de champions de mémoire afin de vous permettre de retenir une grande suite de chiffres. J'ai utilisé la MERN Stack (MongoDB, Express.js, React.js et Node.js). Il y a une API REST qui permet d'interagir avec la base de données.</w:t>
+      </w:r>
+    </w:p>
+    <w:p>
+      <w:pPr>
+        <w:pStyle w:val="Normal"/>
+        <w:bidi w:val="0"/>
+        <w:jc w:val="left"/>
+        <w:rPr/>
+      </w:pPr>
+      <w:r>
+        <w:rPr/>
+        <w:t xml:space="preserve">- Créer des models avec un ORM</w:t>
+      </w:r>
+    </w:p>
+    <w:p>
+      <w:pPr>
+        <w:pStyle w:val="Normal"/>
+        <w:bidi w:val="0"/>
+        <w:jc w:val="left"/>
+        <w:rPr/>
+      </w:pPr>
+      <w:r>
+        <w:rPr/>
+        <w:t xml:space="preserve">- Créer une API REST en Node.</w:t>
+      </w:r>
+    </w:p>
+    <w:p>
+      <w:pPr>
+        <w:pStyle w:val="Normal"/>
+        <w:bidi w:val="0"/>
+        <w:jc w:val="left"/>
+        <w:rPr/>
+      </w:pPr>
+      <w:r>
+        <w:rPr/>
+        <w:t xml:space="preserve">- Créer un serveur Node.</w:t>
+      </w:r>
+    </w:p>
+    <w:p>
+      <w:pPr>
+        <w:pStyle w:val="Normal"/>
+        <w:bidi w:val="0"/>
+        <w:jc w:val="left"/>
+        <w:rPr/>
+      </w:pPr>
+      <w:r>
+        <w:rPr/>
+        <w:t xml:space="preserve">- Créer un système d'authentification.</w:t>
+      </w:r>
+    </w:p>
+    <w:p>
+      <w:pPr>
+        <w:pStyle w:val="Normal"/>
+        <w:bidi w:val="0"/>
+        <w:jc w:val="left"/>
+        <w:rPr/>
+      </w:pPr>
+      <w:r>
+        <w:rPr/>
+        <w:t xml:space="preserve">- Créer des relations entre des collections ou tables.</w:t>
+      </w:r>
+    </w:p>
+    <w:p>
+      <w:pPr>
+        <w:pStyle w:val="Normal"/>
+        <w:bidi w:val="0"/>
+        <w:jc w:val="left"/>
+        <w:rPr/>
+      </w:pPr>
+      <w:r>
+        <w:rPr/>
+        <w:t xml:space="preserve">- Travailler en fullstack (front et back).</w:t>
+      </w:r>
+    </w:p>
+    <w:p>
+      <w:pPr>
+        <w:pStyle w:val="Normal"/>
+        <w:bidi w:val="0"/>
+        <w:jc w:val="left"/>
+        <w:rPr/>
+      </w:pPr>
+      <w:r>
+        <w:rPr/>
+        <w:t xml:space="preserve">- Créer des requêtes permettant de connecter des formulaires, boutons d’action et autre avec une API REST.</w:t>
+      </w:r>
+    </w:p>
+    <w:p>
+      <w:pPr>
+        <w:pStyle w:val="Normal"/>
+        <w:bidi w:val="0"/>
+        <w:jc w:val="left"/>
+        <w:rPr/>
+      </w:pPr>
+      <w:r>
+        <w:rPr/>
+        <w:t xml:space="preserve">- Créer des requêtes permettant la récupération des informations d'une base de données.</w:t>
+      </w:r>
+    </w:p>
+    <w:p>
+      <w:pPr>
+        <w:pStyle w:val="Normal"/>
+        <w:bidi w:val="0"/>
+        <w:jc w:val="left"/>
+        <w:rPr/>
+      </w:pPr>
+      <w:r>
+        <w:rPr/>
+        <w:t xml:space="preserve">- Afficher des composant ou des informations dynamiquement.</w:t>
+      </w:r>
+    </w:p>
+    <w:p>
+      <w:pPr>
+        <w:pStyle w:val="Normal"/>
+        <w:bidi w:val="0"/>
+        <w:jc w:val="left"/>
+        <w:rPr/>
+      </w:pPr>
+      <w:r>
+        <w:rPr/>
+        <w:t/>
+      </w:r>
+    </w:p>
+    <w:p>
+      <w:pPr>
+        <w:pStyle w:val="Titre2"/>
+        <w:ind w:left="283" w:right="0" w:hanging="0"/>
+        <w:rPr/>
+      </w:pPr>
+      <w:r>
+        <w:rPr/>
+        <w:t xml:space="preserve">03/2019</w:t>
+      </w:r>
+      <w:r>
+        <w:rPr>
+          <w:rFonts w:eastAsia="Noto Sans CJK SC" w:cs="Lohit Devanagari"/>
+          <w:b/>
+          <w:bCs/>
+          <w:color w:val="000000"/>
+          <w:kern w:val="2"/>
+          <w:sz w:val="28"/>
+          <w:szCs w:val="32"/>
+          <w:shd w:fill="auto" w:val="clear"/>
+          <w:lang w:val="fr-FR" w:eastAsia="zh-CN" w:bidi="hi-IN"/>
+        </w:rPr>
+        <w:t/>
+      </w:r>
+      <w:r>
+        <w:rPr/>
+        <w:t xml:space="preserve"> </w:t>
+      </w:r>
+      <w:r>
+        <w:rPr>
+          <w:rFonts w:eastAsia="Noto Serif CJK SC" w:cs="Lohit Devanagari" w:ascii="Liberation Serif" w:hAnsi="Liberation Serif"/>
+          <w:b/>
+          <w:bCs/>
+          <w:color w:val="000000"/>
+          <w:kern w:val="2"/>
+          <w:sz w:val="24"/>
+          <w:szCs w:val="24"/>
+          <w:shd w:fill="auto" w:val="clear"/>
+          <w:lang w:val="fr-FR" w:eastAsia="zh-CN" w:bidi="hi-IN"/>
+        </w:rPr>
+        <w:t xml:space="preserve">à</w:t>
+      </w:r>
+      <w:r>
+        <w:rPr/>
+        <w:t xml:space="preserve"> 04/2019</w:t>
+      </w:r>
+      <w:r>
+        <w:rPr>
+          <w:shd w:fill="auto" w:val="clear"/>
+        </w:rPr>
+        <w:t/>
+      </w:r>
+      <w:r>
+        <w:rPr/>
+        <w:t/>
+      </w:r>
+      <w:r>
+        <w:rPr>
+          <w:rFonts w:eastAsia="Noto Sans CJK SC" w:cs="Lohit Devanagari"/>
+          <w:b/>
+          <w:bCs/>
+          <w:color w:val="000000"/>
+          <w:kern w:val="2"/>
+          <w:sz w:val="28"/>
+          <w:szCs w:val="32"/>
+          <w:shd w:fill="auto" w:val="clear"/>
+          <w:lang w:val="fr-FR" w:eastAsia="zh-CN" w:bidi="hi-IN"/>
+        </w:rPr>
+        <w:t/>
+      </w:r>
+      <w:r>
+        <w:rPr/>
+        <w:t xml:space="preserve"> </w:t>
+      </w:r>
+      <w:r>
+        <w:rPr>
+          <w:shd w:fill="F0DB4F" w:val="clear"/>
+        </w:rPr>
+        <w:t xml:space="preserve">Projet personnel SaaS</w:t>
+      </w:r>
+      <w:r>
+        <w:rPr>
+          <w:shd w:fill="auto" w:val="clear"/>
+        </w:rPr>
+        <w:t xml:space="preserve"> </w:t>
+      </w:r>
+      <w:r>
+        <w:rPr>
+          <w:shd w:fill="61DBFB" w:val="clear"/>
+        </w:rPr>
+        <w:t xml:space="preserve">Développeur React</w:t>
+      </w:r>
+      <w:r>
+        <w:rPr>
+          <w:rFonts w:eastAsia="Noto Serif CJK SC" w:cs="Lohit Devanagari" w:ascii="Liberation Serif" w:hAnsi="Liberation Serif"/>
+          <w:color w:val="000000"/>
+          <w:kern w:val="2"/>
+          <w:sz w:val="24"/>
+          <w:szCs w:val="24"/>
+          <w:shd w:fill="61DBFB" w:val="clear"/>
+          <w:lang w:val="fr-FR" w:eastAsia="zh-CN" w:bidi="hi-IN"/>
+        </w:rPr>
+        <w:t/>
+      </w:r>
+      <w:r>
+        <w:rPr>
+          <w:shd w:fill="61DBFB" w:val="clear"/>
+        </w:rPr>
+        <w:t/>
+      </w:r>
+      <w:r>
+        <w:rPr>
+          <w:rFonts w:eastAsia="Noto Sans CJK SC" w:cs="Lohit Devanagari"/>
+          <w:b/>
+          <w:bCs/>
+          <w:color w:val="000000"/>
+          <w:kern w:val="2"/>
+          <w:sz w:val="28"/>
+          <w:szCs w:val="32"/>
+          <w:shd w:fill="auto" w:val="clear"/>
+          <w:lang w:val="fr-FR" w:eastAsia="zh-CN" w:bidi="hi-IN"/>
+        </w:rPr>
+        <w:t xml:space="preserve"> </w:t>
+      </w:r>
+      <w:r>
+        <w:rPr>
+          <w:rFonts w:eastAsia="Noto Sans CJK SC" w:cs="Lohit Devanagari"/>
+          <w:b/>
+          <w:bCs/>
+          <w:color w:val="000000"/>
+          <w:kern w:val="2"/>
+          <w:sz w:val="28"/>
+          <w:szCs w:val="32"/>
+          <w:shd w:fill="F0DB4F" w:val="clear"/>
+          <w:lang w:val="fr-FR" w:eastAsia="zh-CN" w:bidi="hi-IN"/>
+        </w:rPr>
+        <w:t xml:space="preserve">Dokimo (quittances et autres documents immobilier)</w:t>
+      </w:r>
+    </w:p>
+    <w:p>
+      <w:pPr>
+        <w:pStyle w:val="Normal"/>
+        <w:bidi w:val="0"/>
+        <w:jc w:val="left"/>
+        <w:rPr/>
+      </w:pPr>
+      <w:r>
+        <w:rPr/>
+        <w:t xml:space="preserve">Une web app pour les bailleurs et agences de gestion immobilière. Elle génère en quelques clics des avis d’échéances, des quittances de loyer ou des reçus partiels de loyers en fonction des paiements des locataires.</w:t>
+      </w:r>
+      <w:r>
+        <w:br/>
+      </w:r>
+      <w:r>
+        <w:rPr/>
+        <w:t xml:space="preserve">Elle est réalisée en  React.js + Easy Peasy (qui utilise Redux + Redux thunk) + Firebase pour l’authentification et la base de données.</w:t>
+      </w:r>
+    </w:p>
+    <w:p>
+      <w:pPr>
+        <w:pStyle w:val="Normal"/>
+        <w:bidi w:val="0"/>
+        <w:jc w:val="left"/>
+        <w:rPr/>
+      </w:pPr>
+      <w:r>
+        <w:rPr/>
+        <w:t xml:space="preserve">- Utiliser une API.</w:t>
+      </w:r>
+    </w:p>
+    <w:p>
+      <w:pPr>
+        <w:pStyle w:val="Normal"/>
+        <w:bidi w:val="0"/>
+        <w:jc w:val="left"/>
+        <w:rPr/>
+      </w:pPr>
+      <w:r>
+        <w:rPr/>
+        <w:t xml:space="preserve">- Travailler en fullstack (front et back).</w:t>
+      </w:r>
+    </w:p>
+    <w:p>
+      <w:pPr>
+        <w:pStyle w:val="Normal"/>
+        <w:bidi w:val="0"/>
+        <w:jc w:val="left"/>
+        <w:rPr/>
+      </w:pPr>
+      <w:r>
+        <w:rPr/>
+        <w:t xml:space="preserve">- Créer des requêtes permettant de connecter des formulaires, boutons d’action et autre avec une API REST.</w:t>
+      </w:r>
+    </w:p>
+    <w:p>
+      <w:pPr>
+        <w:pStyle w:val="Normal"/>
+        <w:bidi w:val="0"/>
+        <w:jc w:val="left"/>
+        <w:rPr/>
+      </w:pPr>
+      <w:r>
+        <w:rPr/>
+        <w:t xml:space="preserve">- Créer des requêtes permettant la récupération des informations d'une base de données.</w:t>
+      </w:r>
+    </w:p>
+    <w:p>
+      <w:pPr>
+        <w:pStyle w:val="Normal"/>
+        <w:bidi w:val="0"/>
+        <w:jc w:val="left"/>
+        <w:rPr/>
+      </w:pPr>
+      <w:r>
+        <w:rPr/>
+        <w:t xml:space="preserve">- Afficher des composant ou des informations dynamiquement.</w:t>
+      </w:r>
+    </w:p>
+    <w:p>
+      <w:pPr>
+        <w:pStyle w:val="Normal"/>
+        <w:bidi w:val="0"/>
+        <w:jc w:val="left"/>
+        <w:rPr/>
+      </w:pPr>
+      <w:r>
+        <w:rPr/>
+        <w:t xml:space="preserve">- Permettre à l'utilisateur de filtrer les données.</w:t>
+      </w:r>
+    </w:p>
+    <w:p>
+      <w:pPr>
+        <w:pStyle w:val="Normal"/>
+        <w:bidi w:val="0"/>
+        <w:jc w:val="left"/>
+        <w:rPr/>
+      </w:pPr>
+      <w:r>
+        <w:rPr/>
+        <w:t/>
+      </w:r>
+    </w:p>
+    <w:p>
+      <w:pPr>
+        <w:pStyle w:val="Titre2"/>
+        <w:ind w:left="283" w:right="0" w:hanging="0"/>
+        <w:rPr/>
+      </w:pPr>
+      <w:r>
+        <w:rPr/>
+        <w:t xml:space="preserve">11/2018</w:t>
+      </w:r>
+      <w:r>
+        <w:rPr>
+          <w:rFonts w:eastAsia="Noto Sans CJK SC" w:cs="Lohit Devanagari"/>
+          <w:b/>
+          <w:bCs/>
+          <w:color w:val="000000"/>
+          <w:kern w:val="2"/>
+          <w:sz w:val="28"/>
+          <w:szCs w:val="32"/>
+          <w:shd w:fill="auto" w:val="clear"/>
+          <w:lang w:val="fr-FR" w:eastAsia="zh-CN" w:bidi="hi-IN"/>
+        </w:rPr>
+        <w:t/>
+      </w:r>
+      <w:r>
+        <w:rPr/>
+        <w:t xml:space="preserve"> </w:t>
+      </w:r>
+      <w:r>
+        <w:rPr>
+          <w:rFonts w:eastAsia="Noto Serif CJK SC" w:cs="Lohit Devanagari" w:ascii="Liberation Serif" w:hAnsi="Liberation Serif"/>
+          <w:b/>
+          <w:bCs/>
+          <w:color w:val="000000"/>
+          <w:kern w:val="2"/>
+          <w:sz w:val="24"/>
+          <w:szCs w:val="24"/>
+          <w:shd w:fill="auto" w:val="clear"/>
+          <w:lang w:val="fr-FR" w:eastAsia="zh-CN" w:bidi="hi-IN"/>
+        </w:rPr>
+        <w:t xml:space="preserve">à</w:t>
+      </w:r>
+      <w:r>
+        <w:rPr/>
+        <w:t xml:space="preserve"> 12/2018</w:t>
+      </w:r>
+      <w:r>
+        <w:rPr>
+          <w:shd w:fill="auto" w:val="clear"/>
+        </w:rPr>
+        <w:t/>
+      </w:r>
+      <w:r>
+        <w:rPr/>
+        <w:t/>
+      </w:r>
+      <w:r>
+        <w:rPr>
+          <w:rFonts w:eastAsia="Noto Sans CJK SC" w:cs="Lohit Devanagari"/>
+          <w:b/>
+          <w:bCs/>
+          <w:color w:val="000000"/>
+          <w:kern w:val="2"/>
+          <w:sz w:val="28"/>
+          <w:szCs w:val="32"/>
+          <w:shd w:fill="auto" w:val="clear"/>
+          <w:lang w:val="fr-FR" w:eastAsia="zh-CN" w:bidi="hi-IN"/>
+        </w:rPr>
+        <w:t/>
+      </w:r>
+      <w:r>
+        <w:rPr/>
+        <w:t xml:space="preserve"> </w:t>
+      </w:r>
+      <w:r>
+        <w:rPr>
+          <w:shd w:fill="F0DB4F" w:val="clear"/>
+        </w:rPr>
+        <w:t xml:space="preserve">Projet personnel</w:t>
+      </w:r>
+      <w:r>
+        <w:rPr>
+          <w:shd w:fill="auto" w:val="clear"/>
+        </w:rPr>
+        <w:t xml:space="preserve"> </w:t>
+      </w:r>
+      <w:r>
+        <w:rPr>
+          <w:shd w:fill="61DBFB" w:val="clear"/>
+        </w:rPr>
+        <w:t xml:space="preserve">Développeur Node</w:t>
+      </w:r>
+      <w:r>
+        <w:rPr>
+          <w:rFonts w:eastAsia="Noto Serif CJK SC" w:cs="Lohit Devanagari" w:ascii="Liberation Serif" w:hAnsi="Liberation Serif"/>
+          <w:color w:val="000000"/>
+          <w:kern w:val="2"/>
+          <w:sz w:val="24"/>
+          <w:szCs w:val="24"/>
+          <w:shd w:fill="61DBFB" w:val="clear"/>
+          <w:lang w:val="fr-FR" w:eastAsia="zh-CN" w:bidi="hi-IN"/>
+        </w:rPr>
+        <w:t/>
+      </w:r>
+      <w:r>
+        <w:rPr>
+          <w:shd w:fill="61DBFB" w:val="clear"/>
+        </w:rPr>
+        <w:t/>
+      </w:r>
+      <w:r>
+        <w:rPr>
+          <w:rFonts w:eastAsia="Noto Sans CJK SC" w:cs="Lohit Devanagari"/>
+          <w:b/>
+          <w:bCs/>
+          <w:color w:val="000000"/>
+          <w:kern w:val="2"/>
+          <w:sz w:val="28"/>
+          <w:szCs w:val="32"/>
+          <w:shd w:fill="auto" w:val="clear"/>
+          <w:lang w:val="fr-FR" w:eastAsia="zh-CN" w:bidi="hi-IN"/>
+        </w:rPr>
+        <w:t xml:space="preserve"> </w:t>
+      </w:r>
+      <w:r>
+        <w:rPr>
+          <w:rFonts w:eastAsia="Noto Sans CJK SC" w:cs="Lohit Devanagari"/>
+          <w:b/>
+          <w:bCs/>
+          <w:color w:val="000000"/>
+          <w:kern w:val="2"/>
+          <w:sz w:val="28"/>
+          <w:szCs w:val="32"/>
+          <w:shd w:fill="F0DB4F" w:val="clear"/>
+          <w:lang w:val="fr-FR" w:eastAsia="zh-CN" w:bidi="hi-IN"/>
+        </w:rPr>
+        <w:t xml:space="preserve">Ancien portfolio avec Node (le nouveau est fait en JAM Stack)</w:t>
+      </w:r>
+    </w:p>
+    <w:p>
+      <w:pPr>
+        <w:pStyle w:val="Normal"/>
+        <w:bidi w:val="0"/>
+        <w:jc w:val="left"/>
+        <w:rPr/>
+      </w:pPr>
+      <w:r>
+        <w:rPr/>
+        <w:t xml:space="preserve">Fait en Node.js + Express.js + Pug + Sass + Bootstrap. Les données sont stockées sur des fichiers .json et peuvent être modifiés via une interface administrateur. Il est par exemple possible de changer l'image ou le titre d'un post ou encore de changer sa position dans la liste. L'image d'un nouveau post est uploadée en Ajax puis elle subit automatiquement un traitement d'optimisation (réduction de sa taille) une fois sur le serveur.</w:t>
+      </w:r>
+    </w:p>
+    <w:p>
+      <w:pPr>
+        <w:pStyle w:val="Normal"/>
+        <w:bidi w:val="0"/>
+        <w:jc w:val="left"/>
+        <w:rPr/>
+      </w:pPr>
+      <w:r>
+        <w:rPr/>
+        <w:t xml:space="preserve">- Utiliser un fichier pour stocker des données.</w:t>
+      </w:r>
+    </w:p>
+    <w:p>
+      <w:pPr>
+        <w:pStyle w:val="Normal"/>
+        <w:bidi w:val="0"/>
+        <w:jc w:val="left"/>
+        <w:rPr/>
+      </w:pPr>
+      <w:r>
+        <w:rPr/>
+        <w:t xml:space="preserve">- Créer une interface administrateur.</w:t>
+      </w:r>
+    </w:p>
+    <w:p>
+      <w:pPr>
+        <w:pStyle w:val="Normal"/>
+        <w:bidi w:val="0"/>
+        <w:jc w:val="left"/>
+        <w:rPr/>
+      </w:pPr>
+      <w:r>
+        <w:rPr/>
+        <w:t xml:space="preserve">- Permettre d'uploader une image en Ajax.</w:t>
+      </w:r>
+    </w:p>
+    <w:p>
+      <w:pPr>
+        <w:pStyle w:val="Normal"/>
+        <w:bidi w:val="0"/>
+        <w:jc w:val="left"/>
+        <w:rPr/>
+      </w:pPr>
+      <w:r>
+        <w:rPr/>
+        <w:t xml:space="preserve">- Optimiser le poids d'une image automatiquement.</w:t>
+      </w:r>
+    </w:p>
+    <w:p>
+      <w:pPr>
+        <w:pStyle w:val="Normal"/>
+        <w:bidi w:val="0"/>
+        <w:jc w:val="left"/>
+        <w:rPr/>
+      </w:pPr>
+      <w:r>
+        <w:rPr/>
+        <w:t xml:space="preserve">- Travailler en fullstack (front et back).</w:t>
+      </w:r>
+    </w:p>
+    <w:p>
+      <w:pPr>
+        <w:pStyle w:val="Normal"/>
+        <w:bidi w:val="0"/>
+        <w:jc w:val="left"/>
+        <w:rPr/>
+      </w:pPr>
+      <w:r>
+        <w:rPr/>
+        <w:t xml:space="preserve">- Afficher des composant ou des informations dynamiquement.</w:t>
+      </w:r>
+    </w:p>
+    <w:p>
+      <w:pPr>
+        <w:pStyle w:val="Normal"/>
+        <w:bidi w:val="0"/>
+        <w:jc w:val="left"/>
+        <w:rPr/>
+      </w:pPr>
+      <w:r>
+        <w:rPr/>
+        <w:t/>
+      </w:r>
+    </w:p>
+    <w:p>
+      <w:pPr>
+        <w:pStyle w:val="Titre2"/>
+        <w:ind w:left="283" w:right="0" w:hanging="0"/>
+        <w:rPr/>
+      </w:pPr>
+      <w:r>
+        <w:rPr/>
+        <w:t xml:space="preserve">03/2017</w:t>
+      </w:r>
+      <w:r>
+        <w:rPr>
+          <w:rFonts w:eastAsia="Noto Sans CJK SC" w:cs="Lohit Devanagari"/>
+          <w:b/>
+          <w:bCs/>
+          <w:color w:val="000000"/>
+          <w:kern w:val="2"/>
+          <w:sz w:val="28"/>
+          <w:szCs w:val="32"/>
+          <w:shd w:fill="auto" w:val="clear"/>
+          <w:lang w:val="fr-FR" w:eastAsia="zh-CN" w:bidi="hi-IN"/>
+        </w:rPr>
+        <w:t/>
+      </w:r>
+      <w:r>
+        <w:rPr/>
+        <w:t xml:space="preserve"> </w:t>
+      </w:r>
+      <w:r>
+        <w:rPr>
+          <w:rFonts w:eastAsia="Noto Serif CJK SC" w:cs="Lohit Devanagari" w:ascii="Liberation Serif" w:hAnsi="Liberation Serif"/>
+          <w:b/>
+          <w:bCs/>
+          <w:color w:val="000000"/>
+          <w:kern w:val="2"/>
+          <w:sz w:val="24"/>
+          <w:szCs w:val="24"/>
+          <w:shd w:fill="auto" w:val="clear"/>
+          <w:lang w:val="fr-FR" w:eastAsia="zh-CN" w:bidi="hi-IN"/>
+        </w:rPr>
+        <w:t xml:space="preserve">à</w:t>
+      </w:r>
+      <w:r>
+        <w:rPr/>
+        <w:t xml:space="preserve"> 06/2019</w:t>
+      </w:r>
+      <w:r>
+        <w:rPr>
+          <w:shd w:fill="auto" w:val="clear"/>
+        </w:rPr>
+        <w:t/>
+      </w:r>
+      <w:r>
+        <w:rPr/>
+        <w:t/>
+      </w:r>
+      <w:r>
+        <w:rPr>
+          <w:rFonts w:eastAsia="Noto Sans CJK SC" w:cs="Lohit Devanagari"/>
+          <w:b/>
+          <w:bCs/>
+          <w:color w:val="000000"/>
+          <w:kern w:val="2"/>
+          <w:sz w:val="28"/>
+          <w:szCs w:val="32"/>
+          <w:shd w:fill="auto" w:val="clear"/>
+          <w:lang w:val="fr-FR" w:eastAsia="zh-CN" w:bidi="hi-IN"/>
+        </w:rPr>
+        <w:t/>
+      </w:r>
+      <w:r>
+        <w:rPr/>
+        <w:t xml:space="preserve"> </w:t>
+      </w:r>
+      <w:r>
+        <w:rPr>
+          <w:shd w:fill="F0DB4F" w:val="clear"/>
+        </w:rPr>
+        <w:t xml:space="preserve">Altima / Accenture</w:t>
+      </w:r>
+      <w:r>
+        <w:rPr>
+          <w:shd w:fill="auto" w:val="clear"/>
+        </w:rPr>
+        <w:t xml:space="preserve"> </w:t>
+      </w:r>
+      <w:r>
+        <w:rPr>
+          <w:shd w:fill="61DBFB" w:val="clear"/>
+        </w:rPr>
+        <w:t xml:space="preserve">Développeur JS SFCC (semblable à NodeJS)</w:t>
+      </w:r>
+      <w:r>
+        <w:rPr>
+          <w:rFonts w:eastAsia="Noto Serif CJK SC" w:cs="Lohit Devanagari" w:ascii="Liberation Serif" w:hAnsi="Liberation Serif"/>
+          <w:color w:val="000000"/>
+          <w:kern w:val="2"/>
+          <w:sz w:val="24"/>
+          <w:szCs w:val="24"/>
+          <w:shd w:fill="61DBFB" w:val="clear"/>
+          <w:lang w:val="fr-FR" w:eastAsia="zh-CN" w:bidi="hi-IN"/>
+        </w:rPr>
+        <w:t/>
+      </w:r>
+      <w:r>
+        <w:rPr>
+          <w:shd w:fill="61DBFB" w:val="clear"/>
+        </w:rPr>
+        <w:t/>
+      </w:r>
+      <w:r>
+        <w:rPr>
+          <w:rFonts w:eastAsia="Noto Sans CJK SC" w:cs="Lohit Devanagari"/>
+          <w:b/>
+          <w:bCs/>
+          <w:color w:val="000000"/>
+          <w:kern w:val="2"/>
+          <w:sz w:val="28"/>
+          <w:szCs w:val="32"/>
+          <w:shd w:fill="auto" w:val="clear"/>
+          <w:lang w:val="fr-FR" w:eastAsia="zh-CN" w:bidi="hi-IN"/>
+        </w:rPr>
+        <w:t xml:space="preserve"> </w:t>
+      </w:r>
+      <w:r>
+        <w:rPr>
+          <w:rFonts w:eastAsia="Noto Sans CJK SC" w:cs="Lohit Devanagari"/>
+          <w:b/>
+          <w:bCs/>
+          <w:color w:val="000000"/>
+          <w:kern w:val="2"/>
+          <w:sz w:val="28"/>
+          <w:szCs w:val="32"/>
+          <w:shd w:fill="F0DB4F" w:val="clear"/>
+          <w:lang w:val="fr-FR" w:eastAsia="zh-CN" w:bidi="hi-IN"/>
+        </w:rPr>
+        <w:t xml:space="preserve">E-commerce Babyliss</w:t>
+      </w:r>
+    </w:p>
+    <w:p>
+      <w:pPr>
+        <w:pStyle w:val="Normal"/>
+        <w:bidi w:val="0"/>
+        <w:jc w:val="left"/>
+        <w:rPr/>
+      </w:pPr>
+      <w:r>
+        <w:rPr/>
+        <w:t xml:space="preserve">Maintenance d'un site E-commerce.</w:t>
+      </w:r>
+    </w:p>
+    <w:p>
+      <w:pPr>
+        <w:pStyle w:val="Normal"/>
+        <w:bidi w:val="0"/>
+        <w:jc w:val="left"/>
+        <w:rPr/>
+      </w:pPr>
+      <w:r>
+        <w:rPr/>
+        <w:t xml:space="preserve">- Créer des scripts d'automatisation.</w:t>
+      </w:r>
+    </w:p>
+    <w:p>
+      <w:pPr>
+        <w:pStyle w:val="Normal"/>
+        <w:bidi w:val="0"/>
+        <w:jc w:val="left"/>
+        <w:rPr/>
+      </w:pPr>
+      <w:r>
+        <w:rPr/>
+        <w:t xml:space="preserve">- Travailler en équipe.</w:t>
+      </w:r>
+    </w:p>
+    <w:p>
+      <w:pPr>
+        <w:pStyle w:val="Normal"/>
+        <w:bidi w:val="0"/>
+        <w:jc w:val="left"/>
+        <w:rPr/>
+      </w:pPr>
+      <w:r>
+        <w:rPr/>
+        <w:t xml:space="preserve">- S'adapter à l'architecture et aux librairies d'une application.</w:t>
+      </w:r>
+    </w:p>
+    <w:p>
+      <w:pPr>
+        <w:pStyle w:val="Normal"/>
+        <w:bidi w:val="0"/>
+        <w:jc w:val="left"/>
+        <w:rPr/>
+      </w:pPr>
+      <w:r>
+        <w:rPr/>
+        <w:t xml:space="preserve">- Afficher des composant ou des informations dynamiquement.</w:t>
+      </w:r>
+    </w:p>
+    <w:p>
+      <w:pPr>
+        <w:pStyle w:val="Normal"/>
+        <w:bidi w:val="0"/>
+        <w:jc w:val="left"/>
+        <w:rPr/>
+      </w:pPr>
+      <w:r>
+        <w:rPr/>
+        <w:t xml:space="preserve">- Permettre à l'utilisateur de filtrer les données.</w:t>
+      </w:r>
+    </w:p>
+    <w:p>
+      <w:pPr>
+        <w:pStyle w:val="Normal"/>
+        <w:bidi w:val="0"/>
+        <w:jc w:val="left"/>
+        <w:rPr/>
+      </w:pPr>
+      <w:r>
+        <w:rPr/>
+        <w:t/>
+      </w:r>
+    </w:p>
+    <w:p>
+      <w:pPr>
+        <w:pStyle w:val="Titre1"/>
+        <w:rPr/>
+      </w:pPr>
+      <w:r>
+        <w:rPr/>
+        <w:t xml:space="preserve">Formations</w:t>
+      </w:r>
+    </w:p>
+    <w:p>
+      <w:pPr>
+        <w:pStyle w:val="Titre2"/>
+        <w:ind w:left="283" w:right="0" w:hanging="0"/>
+        <w:rPr/>
+      </w:pPr>
+      <w:r>
+        <w:rPr/>
+        <w:t xml:space="preserve">09/2016 </w:t>
+      </w:r>
+      <w:r>
+        <w:rPr>
+          <w:rFonts w:eastAsia="Noto Serif CJK SC" w:cs="Lohit Devanagari" w:ascii="Liberation Serif" w:hAnsi="Liberation Serif"/>
+          <w:color w:val="auto"/>
+          <w:kern w:val="2"/>
+          <w:sz w:val="24"/>
+          <w:szCs w:val="24"/>
+          <w:lang w:val="fr-FR" w:eastAsia="zh-CN" w:bidi="hi-IN"/>
+        </w:rPr>
+        <w:t xml:space="preserve">à</w:t>
+      </w:r>
+      <w:r>
+        <w:rPr/>
+        <w:t xml:space="preserve"> 02/2017 </w:t>
+      </w:r>
+      <w:r>
+        <w:rPr>
+          <w:shd w:fill="auto" w:val="clear"/>
+        </w:rPr>
+        <w:t xml:space="preserve">M2i Formation professionnalisante : développeur Full-Stack</w:t>
+      </w:r>
+      <w:r>
+        <w:rPr>
+          <w:rFonts w:eastAsia="Noto Serif CJK SC" w:cs="Lohit Devanagari" w:ascii="Liberation Serif" w:hAnsi="Liberation Serif"/>
+          <w:color w:val="000000"/>
+          <w:kern w:val="2"/>
+          <w:sz w:val="24"/>
+          <w:szCs w:val="24"/>
+          <w:shd w:fill="auto" w:val="clear"/>
+          <w:lang w:val="fr-FR" w:eastAsia="zh-CN" w:bidi="hi-IN"/>
+        </w:rPr>
+        <w:t/>
+      </w:r>
+      <w:r>
+        <w:rPr>
+          <w:shd w:fill="auto" w:val="clear"/>
+        </w:rPr>
+        <w:t/>
+      </w:r>
+    </w:p>
+    <w:p>
+      <w:pPr>
+        <w:pStyle w:val="Normal"/>
+        <w:bidi w:val="0"/>
+        <w:jc w:val="left"/>
+        <w:rPr/>
+      </w:pPr>
+      <w:r>
+        <w:rPr/>
+        <w:t xml:space="preserve">« A l'issue de ce stage, le Développeur Full-Stack est en mesure de maîtriser les principales technologies et les principaux langages de programmation actuellement utilisés afin d'intervenir à la fois sur le Front-End et le Back-End des sites internet et/ou applications. Ses points forts seront la diversité de ses compétences et ses capacités d'adaptation. La formation permettra également de développer le savoir-être et le sens du service en entreprise. »</w:t>
+      </w:r>
+    </w:p>
+    <w:p>
+      <w:pPr>
+        <w:pStyle w:val="Normal"/>
+        <w:bidi w:val="0"/>
+        <w:jc w:val="left"/>
+        <w:rPr/>
+      </w:pPr>
+      <w:r>
+        <w:rPr/>
+        <w:t/>
+      </w:r>
+    </w:p>
+    <w:p>
+      <w:pPr>
+        <w:pStyle w:val="Titre2"/>
+        <w:ind w:left="283" w:right="0" w:hanging="0"/>
+        <w:rPr/>
+      </w:pPr>
+      <w:r>
+        <w:rPr/>
+        <w:t xml:space="preserve">09/2005 </w:t>
+      </w:r>
+      <w:r>
+        <w:rPr>
+          <w:rFonts w:eastAsia="Noto Serif CJK SC" w:cs="Lohit Devanagari" w:ascii="Liberation Serif" w:hAnsi="Liberation Serif"/>
+          <w:color w:val="auto"/>
+          <w:kern w:val="2"/>
+          <w:sz w:val="24"/>
+          <w:szCs w:val="24"/>
+          <w:lang w:val="fr-FR" w:eastAsia="zh-CN" w:bidi="hi-IN"/>
+        </w:rPr>
+        <w:t xml:space="preserve">à</w:t>
+      </w:r>
+      <w:r>
+        <w:rPr/>
+        <w:t xml:space="preserve"> 09/2006 </w:t>
+      </w:r>
+      <w:r>
+        <w:rPr>
+          <w:shd w:fill="auto" w:val="clear"/>
+        </w:rPr>
+        <w:t xml:space="preserve">Licence Gestion des achats</w:t>
+      </w:r>
+      <w:r>
+        <w:rPr>
+          <w:rFonts w:eastAsia="Noto Serif CJK SC" w:cs="Lohit Devanagari" w:ascii="Liberation Serif" w:hAnsi="Liberation Serif"/>
+          <w:color w:val="000000"/>
+          <w:kern w:val="2"/>
+          <w:sz w:val="24"/>
+          <w:szCs w:val="24"/>
+          <w:shd w:fill="auto" w:val="clear"/>
+          <w:lang w:val="fr-FR" w:eastAsia="zh-CN" w:bidi="hi-IN"/>
+        </w:rPr>
+        <w:t/>
+      </w:r>
+      <w:r>
+        <w:rPr>
+          <w:shd w:fill="auto" w:val="clear"/>
+        </w:rPr>
+        <w:t/>
+      </w:r>
+    </w:p>
+    <w:p>
+      <w:pPr>
+        <w:pStyle w:val="Normal"/>
+        <w:bidi w:val="0"/>
+        <w:jc w:val="left"/>
+        <w:rPr/>
+      </w:pPr>
+      <w:r>
+        <w:rPr/>
+        <w:t xml:space="preserve">- Définir une stratégie d'approvisionnement</w:t>
+      </w:r>
+      <w:r>
+        <w:br/>
+      </w:r>
+      <w:r>
+        <w:rPr/>
+        <w:t xml:space="preserve">- Explorer et évaluer le marché en amont</w:t>
+      </w:r>
+      <w:r>
+        <w:br/>
+      </w:r>
+      <w:r>
+        <w:rPr/>
+        <w:t xml:space="preserve">- Définir les besoins internes</w:t>
+      </w:r>
+      <w:r>
+        <w:br/>
+      </w:r>
+      <w:r>
+        <w:rPr/>
+        <w:t xml:space="preserve">- Négocier et suivre les contrats</w:t>
+      </w:r>
+      <w:r>
+        <w:br/>
+      </w:r>
+      <w:r>
+        <w:rPr/>
+        <w:t xml:space="preserve">- Gérer les coûts et les processus d'achat</w:t>
+      </w:r>
+      <w:r>
+        <w:br/>
+      </w:r>
+      <w:r>
+        <w:rPr/>
+        <w:t/>
+      </w:r>
+    </w:p>
+    <w:p>
+      <w:pPr>
+        <w:pStyle w:val="Normal"/>
+        <w:bidi w:val="0"/>
+        <w:jc w:val="left"/>
+        <w:rPr/>
+      </w:pPr>
+      <w:r>
+        <w:rPr/>
+        <w:t/>
+      </w:r>
+      <w:r>
+        <w:rPr>
+          <w:rFonts w:eastAsia="Noto Serif CJK SC" w:cs="Lohit Devanagari"/>
+          <w:color w:val="auto"/>
+          <w:kern w:val="2"/>
+          <w:sz w:val="24"/>
+          <w:szCs w:val="24"/>
+          <w:lang w:val="fr-FR" w:eastAsia="zh-CN" w:bidi="hi-IN"/>
+        </w:rPr>
+        <w:t/>
+      </w:r>
+      <w:r>
+        <w:rPr/>
+        <w:t/>
+      </w:r>
+    </w:p>
+    <w:p>
+      <w:pPr>
+        <w:pStyle w:val="Titre1"/>
+        <w:rPr/>
+      </w:pPr>
+      <w:r>
+        <w:rPr/>
+        <w:t>Inté</w:t>
+      </w:r>
+      <w:r>
+        <w:rPr>
+          <w:rFonts w:eastAsia="Noto Sans CJK SC" w:cs="Lohit Devanagari"/>
+          <w:b/>
+          <w:bCs/>
           <w:color w:val="auto"/>
           <w:kern w:val="2"/>
           <w:sz w:val="36"/>
@@ -3370,80 +4680,44 @@
     </w:p>
     <w:p>
       <w:pPr>
-        <w:pStyle w:val="Corpsdetexte"/>
-        <w:spacing w:before="0" w:after="140"/>
+        <w:pStyle w:val="Normal"/>
         <w:rPr>
           <w:caps w:val="false"/>
           <w:smallCaps w:val="false"/>
         </w:rPr>
       </w:pPr>
       <w:r>
-        <w:rPr>
-          <w:rFonts w:eastAsia="Noto Serif CJK SC" w:cs="Lohit Devanagari" w:ascii="apple-system;BlinkMacSystemFont;Segoe UI;Roboto;Noto Sans;Ubuntu;Droid Sans;Helvetica Neue;sans-serif" w:hAnsi="apple-system;BlinkMacSystemFont;Segoe UI;Roboto;Noto Sans;Ubuntu;Droid Sans;Helvetica Neue;sans-serif"/>
-          <w:b w:val="false"/>
-          <w:i w:val="false"/>
+        <w:rPr/>
+        <w:t xml:space="preserve">Je suis disponible tous les matins des jours suivants : lundi, mardi, jeudi et vendredi. </w:t>
+      </w:r>
+      <w:r>
+        <w:br/>
+      </w:r>
+      <w:r>
+        <w:rPr/>
+        <w:t xml:space="preserve">Je suis aussi disponible les après-midi des jours suivants 1 semaine sur 2 : lundi, mardi, jeudi.</w:t>
+      </w:r>
+    </w:p>
+    <w:p>
+      <w:pPr>
+        <w:pStyle w:val="Normal"/>
+        <w:rPr>
           <w:caps w:val="false"/>
           <w:smallCaps w:val="false"/>
-          <w:color w:val="172B4D"/>
-          <w:spacing w:val="0"/>
-          <w:kern w:val="2"/>
-          <w:sz w:val="21"/>
-          <w:szCs w:val="24"/>
-          <w:lang w:val="fr-FR" w:eastAsia="zh-CN" w:bidi="hi-IN"/>
-        </w:rPr>
-        <w:t xml:space="preserve">Je suis disponible 4 heures par jour et 9 jours sur 10. </w:t>
-      </w:r>
-      <w:r>
-        <w:br/>
-      </w:r>
-      <w:r>
-        <w:rPr>
-          <w:rFonts w:eastAsia="Noto Serif CJK SC" w:cs="Lohit Devanagari" w:ascii="apple-system;BlinkMacSystemFont;Segoe UI;Roboto;Noto Sans;Ubuntu;Droid Sans;Helvetica Neue;sans-serif" w:hAnsi="apple-system;BlinkMacSystemFont;Segoe UI;Roboto;Noto Sans;Ubuntu;Droid Sans;Helvetica Neue;sans-serif"/>
-          <w:b w:val="false"/>
-          <w:i w:val="false"/>
-          <w:caps w:val="false"/>
-          <w:smallCaps w:val="false"/>
-          <w:color w:val="172B4D"/>
-          <w:spacing w:val="0"/>
-          <w:kern w:val="2"/>
-          <w:sz w:val="21"/>
-          <w:szCs w:val="24"/>
-          <w:lang w:val="fr-FR" w:eastAsia="zh-CN" w:bidi="hi-IN"/>
-        </w:rPr>
-        <w:t xml:space="preserve">Je ne suis pas disponible 1 mercredi sur 2.</w:t>
-      </w:r>
-      <w:r>
-        <w:rPr>
-          <w:rFonts w:eastAsia="Noto Serif CJK SC" w:cs="Lohit Devanagari" w:ascii="apple-system;BlinkMacSystemFont;Segoe UI;Roboto;Noto Sans;Ubuntu;Droid Sans;Helvetica Neue;sans-serif" w:hAnsi="apple-system;BlinkMacSystemFont;Segoe UI;Roboto;Noto Sans;Ubuntu;Droid Sans;Helvetica Neue;sans-serif"/>
-          <w:b w:val="false"/>
-          <w:i w:val="false"/>
-          <w:caps w:val="false"/>
-          <w:smallCaps w:val="false"/>
-          <w:color w:val="172B4D"/>
-          <w:spacing w:val="0"/>
-          <w:kern w:val="2"/>
-          <w:sz w:val="21"/>
-          <w:szCs w:val="24"/>
-          <w:lang w:val="fr-FR" w:eastAsia="zh-CN" w:bidi="hi-IN"/>
-        </w:rPr>
-        <w:t/>
-      </w:r>
-      <w:r>
-        <w:rPr>
-          <w:rFonts w:eastAsia="Noto Serif CJK SC" w:cs="Lohit Devanagari" w:ascii="apple-system;BlinkMacSystemFont;Segoe UI;Roboto;Noto Sans;Ubuntu;Droid Sans;Helvetica Neue;sans-serif" w:hAnsi="apple-system;BlinkMacSystemFont;Segoe UI;Roboto;Noto Sans;Ubuntu;Droid Sans;Helvetica Neue;sans-serif"/>
-          <w:b w:val="false"/>
-          <w:i w:val="false"/>
-          <w:caps w:val="false"/>
-          <w:smallCaps w:val="false"/>
-          <w:color w:val="172B4D"/>
-          <w:spacing w:val="0"/>
-          <w:kern w:val="2"/>
-          <w:sz w:val="21"/>
-          <w:szCs w:val="24"/>
-          <w:lang w:val="fr-FR" w:eastAsia="zh-CN" w:bidi="hi-IN"/>
-        </w:rPr>
-        <w:t/>
-      </w:r>
+        </w:rPr>
+      </w:pPr>
+      <w:r>
+        <w:rPr/>
+        <w:t xml:space="preserve">Voir mes disponibilités sur un agenda : </w:t>
+      </w:r>
+      <w:hyperlink r:id="rId4">
+        <w:r>
+          <w:rPr>
+            <w:rStyle w:val="LienInternet"/>
+          </w:rPr>
+          <w:t>https://www.developpeur-react-nord.com/agenda/</w:t>
+        </w:r>
+      </w:hyperlink>
     </w:p>
     <w:sectPr>
       <w:type w:val="continuous"/>
@@ -3517,7 +4791,7 @@
         <w:sz w:val="16"/>
         <w:szCs w:val="16"/>
       </w:rPr>
-      <w:t xml:space="preserve">CV généré le 06/07/2021 </w:t>
+      <w:t xml:space="preserve">CV généré le 15/09/2021 </w:t>
     </w:r>
     <w:hyperlink r:id="rId1">
       <w:r>
@@ -3542,41 +4816,22 @@
         <w:szCs w:val="16"/>
         <w:lang w:val="fr-FR" w:eastAsia="zh-CN" w:bidi="hi-IN"/>
       </w:rPr>
-      <w:t xml:space="preserve">ia un script NodeJS et </w:t>
+      <w:t xml:space="preserve">ia un script NodeJS et cette API GraphQL : </w:t>
     </w:r>
-    <w:r>
-      <w:rPr>
-        <w:rFonts w:eastAsia="Noto Serif CJK SC" w:cs="Lohit Devanagari"/>
-        <w:color w:val="auto"/>
-        <w:kern w:val="2"/>
-        <w:sz w:val="16"/>
-        <w:szCs w:val="16"/>
-        <w:lang w:val="fr-FR" w:eastAsia="zh-CN" w:bidi="hi-IN"/>
-      </w:rPr>
-      <w:t>cette</w:t>
-    </w:r>
-    <w:r>
-      <w:rPr>
-        <w:rFonts w:eastAsia="Noto Serif CJK SC" w:cs="Lohit Devanagari"/>
-        <w:color w:val="auto"/>
-        <w:kern w:val="2"/>
-        <w:sz w:val="16"/>
-        <w:szCs w:val="16"/>
-        <w:lang w:val="fr-FR" w:eastAsia="zh-CN" w:bidi="hi-IN"/>
-      </w:rPr>
-      <w:t xml:space="preserve"> API GraphQL : </w:t>
-    </w:r>
-    <w:r>
-      <w:rPr>
-        <w:rFonts w:eastAsia="Noto Serif CJK SC" w:cs="Lohit Devanagari"/>
-        <w:color w:val="auto"/>
-        <w:kern w:val="2"/>
-        <w:sz w:val="16"/>
-        <w:szCs w:val="16"/>
-        <w:lang w:val="fr-FR" w:eastAsia="zh-CN" w:bidi="hi-IN"/>
-      </w:rPr>
-      <w:t>https://gabriel-brun-resume-backend.herokuapp.com/graphql</w:t>
-    </w:r>
+    <w:hyperlink r:id="rId2">
+      <w:r>
+        <w:rPr>
+          <w:rStyle w:val="LienInternet"/>
+          <w:rFonts w:eastAsia="Noto Serif CJK SC" w:cs="Lohit Devanagari"/>
+          <w:color w:val="auto"/>
+          <w:kern w:val="2"/>
+          <w:sz w:val="16"/>
+          <w:szCs w:val="16"/>
+          <w:lang w:val="fr-FR" w:eastAsia="zh-CN" w:bidi="hi-IN"/>
+        </w:rPr>
+        <w:t>https://gabriel-brun-resume-backend.herokuapp.com/graphql</w:t>
+      </w:r>
+    </w:hyperlink>
   </w:p>
 </w:hdr>
 </file>
@@ -3614,6 +4869,7 @@
     </w:lvl>
     <w:lvl w:ilvl="2">
       <w:start w:val="1"/>
+      <w:pStyle w:val="Titre3"/>
       <w:numFmt w:val="none"/>
       <w:suff w:val="nothing"/>
       <w:lvlText w:val=""/>
@@ -3798,6 +5054,26 @@
       <w:shd w:fill="auto" w:val="clear"/>
     </w:rPr>
   </w:style>
+  <w:style w:type="paragraph" w:styleId="Titre3">
+    <w:name w:val="Heading 3"/>
+    <w:basedOn w:val="Titre"/>
+    <w:next w:val="Corpsdetexte"/>
+    <w:qFormat/>
+    <w:pPr>
+      <w:numPr>
+        <w:ilvl w:val="2"/>
+        <w:numId w:val="1"/>
+      </w:numPr>
+      <w:spacing w:before="140" w:after="120"/>
+      <w:outlineLvl w:val="2"/>
+    </w:pPr>
+    <w:rPr>
+      <w:b/>
+      <w:bCs/>
+      <w:sz w:val="28"/>
+      <w:szCs w:val="28"/>
+    </w:rPr>
+  </w:style>
   <w:style w:type="character" w:styleId="Caractresdenumrotation">
     <w:name w:val="Caractères de numérotation"/>
     <w:qFormat/>
@@ -3824,6 +5100,13 @@
     <w:qFormat/>
     <w:rPr>
       <w:rFonts w:ascii="Liberation Mono" w:hAnsi="Liberation Mono" w:eastAsia="Noto Sans Mono CJK SC" w:cs="Liberation Mono"/>
+    </w:rPr>
+  </w:style>
+  <w:style w:type="character" w:styleId="Puces">
+    <w:name w:val="Puces"/>
+    <w:qFormat/>
+    <w:rPr>
+      <w:rFonts w:ascii="OpenSymbol" w:hAnsi="OpenSymbol" w:eastAsia="OpenSymbol" w:cs="OpenSymbol"/>
     </w:rPr>
   </w:style>
   <w:style w:type="paragraph" w:styleId="Titre">

</xml_diff>